<commit_message>
CP-9420: Correct documentation for xs64bit.
Signed-off-by: Siddharth Vinothkumar <siddharth.vinothkumar@citrix.com>
Acked-by: Germano Percossi <germano.percossi@citrix.com>

GitHub: closes #22 on xenserver/xencert
</commit_message>
<xml_diff>
--- a/XenCert/XenCert_VerificationForm.docx
+++ b/XenCert/XenCert_VerificationForm.docx
@@ -1,6 +1,6 @@
 
 <file path=word/document.xml><?xml version="1.0" encoding="utf-8"?>
-<w:document xmlns:wpc="http://schemas.microsoft.com/office/word/2010/wordprocessingCanvas" xmlns:mc="http://schemas.openxmlformats.org/markup-compatibility/2006" xmlns:o="urn:schemas-microsoft-com:office:office" xmlns:r="http://schemas.openxmlformats.org/officeDocument/2006/relationships" xmlns:m="http://schemas.openxmlformats.org/officeDocument/2006/math" xmlns:v="urn:schemas-microsoft-com:vml" xmlns:wp14="http://schemas.microsoft.com/office/word/2010/wordprocessingDrawing" xmlns:wp="http://schemas.openxmlformats.org/drawingml/2006/wordprocessingDrawing" xmlns:w10="urn:schemas-microsoft-com:office:word" xmlns:w="http://schemas.openxmlformats.org/wordprocessingml/2006/main" xmlns:w14="http://schemas.microsoft.com/office/word/2010/wordml" xmlns:wpg="http://schemas.microsoft.com/office/word/2010/wordprocessingGroup" xmlns:wpi="http://schemas.microsoft.com/office/word/2010/wordprocessingInk" xmlns:wne="http://schemas.microsoft.com/office/word/2006/wordml" xmlns:wps="http://schemas.microsoft.com/office/word/2010/wordprocessingShape" mc:Ignorable="w14 wp14">
+<w:document xmlns:wpc="http://schemas.microsoft.com/office/word/2010/wordprocessingCanvas" xmlns:mo="http://schemas.microsoft.com/office/mac/office/2008/main" xmlns:mc="http://schemas.openxmlformats.org/markup-compatibility/2006" xmlns:mv="urn:schemas-microsoft-com:mac:vml" xmlns:o="urn:schemas-microsoft-com:office:office" xmlns:r="http://schemas.openxmlformats.org/officeDocument/2006/relationships" xmlns:m="http://schemas.openxmlformats.org/officeDocument/2006/math" xmlns:v="urn:schemas-microsoft-com:vml" xmlns:wp14="http://schemas.microsoft.com/office/word/2010/wordprocessingDrawing" xmlns:wp="http://schemas.openxmlformats.org/drawingml/2006/wordprocessingDrawing" xmlns:w10="urn:schemas-microsoft-com:office:word" xmlns:w="http://schemas.openxmlformats.org/wordprocessingml/2006/main" xmlns:w14="http://schemas.microsoft.com/office/word/2010/wordml" xmlns:wpg="http://schemas.microsoft.com/office/word/2010/wordprocessingGroup" xmlns:wpi="http://schemas.microsoft.com/office/word/2010/wordprocessingInk" xmlns:wne="http://schemas.microsoft.com/office/word/2006/wordml" xmlns:wps="http://schemas.microsoft.com/office/word/2010/wordprocessingShape" mc:Ignorable="w14 wp14">
   <w:body>
     <w:p>
       <w:pPr>
@@ -158,9 +158,8 @@
           <w:sz w:val="40"/>
           <w:szCs w:val="40"/>
         </w:rPr>
-        <w:t xml:space="preserve"> 2.5 for </w:t>
-      </w:r>
-      <w:proofErr w:type="spellStart"/>
+        <w:t xml:space="preserve"> 2.5 for XenServer </w:t>
+      </w:r>
       <w:r>
         <w:rPr>
           <w:b/>
@@ -169,18 +168,7 @@
           <w:sz w:val="40"/>
           <w:szCs w:val="40"/>
         </w:rPr>
-        <w:t>XenServer</w:t>
-      </w:r>
-      <w:proofErr w:type="spellEnd"/>
-      <w:r>
-        <w:rPr>
-          <w:b/>
-          <w:bCs/>
-          <w:color w:val="25648C"/>
-          <w:sz w:val="40"/>
-          <w:szCs w:val="40"/>
-        </w:rPr>
-        <w:t xml:space="preserve"> 6.2</w:t>
+        <w:t>6.5</w:t>
       </w:r>
     </w:p>
     <w:p>
@@ -203,7 +191,27 @@
           <w:sz w:val="40"/>
           <w:szCs w:val="40"/>
         </w:rPr>
-        <w:t>Verification Form</w:t>
+        <w:t>Verifi</w:t>
+      </w:r>
+      <w:bookmarkStart w:id="0" w:name="_GoBack"/>
+      <w:r>
+        <w:rPr>
+          <w:bCs/>
+          <w:color w:val="4D4F53"/>
+          <w:sz w:val="40"/>
+          <w:szCs w:val="40"/>
+        </w:rPr>
+        <w:t>cation Fo</w:t>
+      </w:r>
+      <w:bookmarkEnd w:id="0"/>
+      <w:r>
+        <w:rPr>
+          <w:bCs/>
+          <w:color w:val="4D4F53"/>
+          <w:sz w:val="40"/>
+          <w:szCs w:val="40"/>
+        </w:rPr>
+        <w:t>rm</w:t>
       </w:r>
     </w:p>
     <w:p>
@@ -854,9 +862,8 @@
                 <w:sz w:val="22"/>
                 <w:szCs w:val="22"/>
               </w:rPr>
-              <w:t xml:space="preserve">Citrix </w:t>
-            </w:r>
-            <w:proofErr w:type="spellStart"/>
+              <w:t xml:space="preserve">Citrix XenServer </w:t>
+            </w:r>
             <w:r>
               <w:rPr>
                 <w:rFonts w:ascii="Arial" w:hAnsi="Arial" w:cs="Arial"/>
@@ -864,26 +871,7 @@
                 <w:sz w:val="22"/>
                 <w:szCs w:val="22"/>
               </w:rPr>
-              <w:t>XenServer</w:t>
-            </w:r>
-            <w:proofErr w:type="spellEnd"/>
-            <w:r>
-              <w:rPr>
-                <w:rFonts w:ascii="Arial" w:hAnsi="Arial" w:cs="Arial"/>
-                <w:color w:val="4D4F53"/>
-                <w:sz w:val="22"/>
-                <w:szCs w:val="22"/>
-              </w:rPr>
-              <w:t xml:space="preserve"> 6.</w:t>
-            </w:r>
-            <w:r>
-              <w:rPr>
-                <w:rFonts w:ascii="Arial" w:hAnsi="Arial" w:cs="Arial"/>
-                <w:color w:val="4D4F53"/>
-                <w:sz w:val="22"/>
-                <w:szCs w:val="22"/>
-              </w:rPr>
-              <w:t>2</w:t>
+              <w:t>6.5</w:t>
             </w:r>
           </w:p>
         </w:tc>
@@ -1062,7 +1050,7 @@
             </w:r>
           </w:p>
         </w:tc>
-        <w:bookmarkStart w:id="0" w:name="Text17"/>
+        <w:bookmarkStart w:id="1" w:name="Text17"/>
         <w:tc>
           <w:tcPr>
             <w:tcW w:w="5472" w:type="dxa"/>
@@ -1084,152 +1072,6 @@
               <w:fldChar w:fldCharType="begin">
                 <w:ffData>
                   <w:name w:val="Text17"/>
-                  <w:enabled/>
-                  <w:calcOnExit w:val="0"/>
-                  <w:textInput/>
-                </w:ffData>
-              </w:fldChar>
-            </w:r>
-            <w:r>
-              <w:rPr>
-                <w:rFonts w:ascii="Arial" w:hAnsi="Arial" w:cs="Arial"/>
-                <w:color w:val="4D4F53"/>
-                <w:sz w:val="22"/>
-                <w:szCs w:val="22"/>
-              </w:rPr>
-              <w:instrText xml:space="preserve"> FORMTEXT </w:instrText>
-            </w:r>
-            <w:r>
-              <w:rPr>
-                <w:rFonts w:ascii="Arial" w:hAnsi="Arial" w:cs="Arial"/>
-                <w:color w:val="4D4F53"/>
-                <w:sz w:val="22"/>
-                <w:szCs w:val="22"/>
-              </w:rPr>
-            </w:r>
-            <w:r>
-              <w:rPr>
-                <w:rFonts w:ascii="Arial" w:hAnsi="Arial" w:cs="Arial"/>
-                <w:color w:val="4D4F53"/>
-                <w:sz w:val="22"/>
-                <w:szCs w:val="22"/>
-              </w:rPr>
-              <w:fldChar w:fldCharType="separate"/>
-            </w:r>
-            <w:r>
-              <w:rPr>
-                <w:rFonts w:ascii="Arial" w:hAnsi="Arial" w:cs="Arial"/>
-                <w:noProof/>
-                <w:color w:val="4D4F53"/>
-                <w:sz w:val="22"/>
-                <w:szCs w:val="22"/>
-              </w:rPr>
-              <w:t> </w:t>
-            </w:r>
-            <w:r>
-              <w:rPr>
-                <w:rFonts w:ascii="Arial" w:hAnsi="Arial" w:cs="Arial"/>
-                <w:noProof/>
-                <w:color w:val="4D4F53"/>
-                <w:sz w:val="22"/>
-                <w:szCs w:val="22"/>
-              </w:rPr>
-              <w:t> </w:t>
-            </w:r>
-            <w:r>
-              <w:rPr>
-                <w:rFonts w:ascii="Arial" w:hAnsi="Arial" w:cs="Arial"/>
-                <w:noProof/>
-                <w:color w:val="4D4F53"/>
-                <w:sz w:val="22"/>
-                <w:szCs w:val="22"/>
-              </w:rPr>
-              <w:t> </w:t>
-            </w:r>
-            <w:r>
-              <w:rPr>
-                <w:rFonts w:ascii="Arial" w:hAnsi="Arial" w:cs="Arial"/>
-                <w:noProof/>
-                <w:color w:val="4D4F53"/>
-                <w:sz w:val="22"/>
-                <w:szCs w:val="22"/>
-              </w:rPr>
-              <w:t> </w:t>
-            </w:r>
-            <w:r>
-              <w:rPr>
-                <w:rFonts w:ascii="Arial" w:hAnsi="Arial" w:cs="Arial"/>
-                <w:noProof/>
-                <w:color w:val="4D4F53"/>
-                <w:sz w:val="22"/>
-                <w:szCs w:val="22"/>
-              </w:rPr>
-              <w:t> </w:t>
-            </w:r>
-            <w:r>
-              <w:rPr>
-                <w:rFonts w:ascii="Arial" w:hAnsi="Arial" w:cs="Arial"/>
-                <w:color w:val="4D4F53"/>
-                <w:sz w:val="22"/>
-                <w:szCs w:val="22"/>
-              </w:rPr>
-              <w:fldChar w:fldCharType="end"/>
-            </w:r>
-            <w:bookmarkEnd w:id="0"/>
-          </w:p>
-        </w:tc>
-      </w:tr>
-      <w:tr>
-        <w:tc>
-          <w:tcPr>
-            <w:tcW w:w="2268" w:type="dxa"/>
-            <w:vAlign w:val="center"/>
-          </w:tcPr>
-          <w:p>
-            <w:pPr>
-              <w:jc w:val="right"/>
-              <w:rPr>
-                <w:rFonts w:ascii="Arial" w:hAnsi="Arial" w:cs="Arial"/>
-                <w:b/>
-                <w:color w:val="4D4F53"/>
-                <w:sz w:val="18"/>
-                <w:szCs w:val="18"/>
-              </w:rPr>
-            </w:pPr>
-            <w:r>
-              <w:rPr>
-                <w:rFonts w:ascii="Arial" w:hAnsi="Arial" w:cs="Arial"/>
-                <w:b/>
-                <w:color w:val="4D4F53"/>
-                <w:sz w:val="18"/>
-                <w:szCs w:val="18"/>
-              </w:rPr>
-              <w:t>Contact Name</w:t>
-            </w:r>
-          </w:p>
-        </w:tc>
-        <w:bookmarkStart w:id="1" w:name="Text16"/>
-        <w:tc>
-          <w:tcPr>
-            <w:tcW w:w="5472" w:type="dxa"/>
-          </w:tcPr>
-          <w:p>
-            <w:pPr>
-              <w:rPr>
-                <w:rFonts w:ascii="Arial" w:hAnsi="Arial" w:cs="Arial"/>
-                <w:color w:val="4D4F53"/>
-              </w:rPr>
-            </w:pPr>
-            <w:r>
-              <w:rPr>
-                <w:rFonts w:ascii="Arial" w:hAnsi="Arial" w:cs="Arial"/>
-                <w:color w:val="4D4F53"/>
-                <w:sz w:val="22"/>
-                <w:szCs w:val="22"/>
-              </w:rPr>
-              <w:fldChar w:fldCharType="begin">
-                <w:ffData>
-                  <w:name w:val="Text16"/>
                   <w:enabled/>
                   <w:calcOnExit w:val="0"/>
                   <w:textInput/>
@@ -1350,11 +1192,11 @@
                 <w:sz w:val="18"/>
                 <w:szCs w:val="18"/>
               </w:rPr>
-              <w:t>Title</w:t>
+              <w:t>Contact Name</w:t>
             </w:r>
           </w:p>
         </w:tc>
-        <w:bookmarkStart w:id="2" w:name="Text18"/>
+        <w:bookmarkStart w:id="2" w:name="Text16"/>
         <w:tc>
           <w:tcPr>
             <w:tcW w:w="5472" w:type="dxa"/>
@@ -1375,7 +1217,7 @@
               </w:rPr>
               <w:fldChar w:fldCharType="begin">
                 <w:ffData>
-                  <w:name w:val="Text18"/>
+                  <w:name w:val="Text16"/>
                   <w:enabled/>
                   <w:calcOnExit w:val="0"/>
                   <w:textInput/>
@@ -1496,11 +1338,11 @@
                 <w:sz w:val="18"/>
                 <w:szCs w:val="18"/>
               </w:rPr>
-              <w:t>Tel.</w:t>
+              <w:t>Title</w:t>
             </w:r>
           </w:p>
         </w:tc>
-        <w:bookmarkStart w:id="3" w:name="Text19"/>
+        <w:bookmarkStart w:id="3" w:name="Text18"/>
         <w:tc>
           <w:tcPr>
             <w:tcW w:w="5472" w:type="dxa"/>
@@ -1521,7 +1363,7 @@
               </w:rPr>
               <w:fldChar w:fldCharType="begin">
                 <w:ffData>
-                  <w:name w:val="Text19"/>
+                  <w:name w:val="Text18"/>
                   <w:enabled/>
                   <w:calcOnExit w:val="0"/>
                   <w:textInput/>
@@ -1642,10 +1484,11 @@
                 <w:sz w:val="18"/>
                 <w:szCs w:val="18"/>
               </w:rPr>
-              <w:t>Email</w:t>
+              <w:t>Tel.</w:t>
             </w:r>
           </w:p>
         </w:tc>
+        <w:bookmarkStart w:id="4" w:name="Text19"/>
         <w:tc>
           <w:tcPr>
             <w:tcW w:w="5472" w:type="dxa"/>
@@ -1666,7 +1509,7 @@
               </w:rPr>
               <w:fldChar w:fldCharType="begin">
                 <w:ffData>
-                  <w:name w:val="Text20"/>
+                  <w:name w:val="Text19"/>
                   <w:enabled/>
                   <w:calcOnExit w:val="0"/>
                   <w:textInput/>
@@ -1758,6 +1601,7 @@
               </w:rPr>
               <w:fldChar w:fldCharType="end"/>
             </w:r>
+            <w:bookmarkEnd w:id="4"/>
           </w:p>
         </w:tc>
       </w:tr>
@@ -1786,11 +1630,10 @@
                 <w:sz w:val="18"/>
                 <w:szCs w:val="18"/>
               </w:rPr>
-              <w:t>Submission Date</w:t>
+              <w:t>Email</w:t>
             </w:r>
           </w:p>
         </w:tc>
-        <w:bookmarkStart w:id="4" w:name="Text20"/>
         <w:tc>
           <w:tcPr>
             <w:tcW w:w="5472" w:type="dxa"/>
@@ -1903,7 +1746,152 @@
               </w:rPr>
               <w:fldChar w:fldCharType="end"/>
             </w:r>
-            <w:bookmarkEnd w:id="4"/>
+          </w:p>
+        </w:tc>
+      </w:tr>
+      <w:tr>
+        <w:tc>
+          <w:tcPr>
+            <w:tcW w:w="2268" w:type="dxa"/>
+            <w:vAlign w:val="center"/>
+          </w:tcPr>
+          <w:p>
+            <w:pPr>
+              <w:jc w:val="right"/>
+              <w:rPr>
+                <w:rFonts w:ascii="Arial" w:hAnsi="Arial" w:cs="Arial"/>
+                <w:b/>
+                <w:color w:val="4D4F53"/>
+                <w:sz w:val="18"/>
+                <w:szCs w:val="18"/>
+              </w:rPr>
+            </w:pPr>
+            <w:r>
+              <w:rPr>
+                <w:rFonts w:ascii="Arial" w:hAnsi="Arial" w:cs="Arial"/>
+                <w:b/>
+                <w:color w:val="4D4F53"/>
+                <w:sz w:val="18"/>
+                <w:szCs w:val="18"/>
+              </w:rPr>
+              <w:t>Submission Date</w:t>
+            </w:r>
+          </w:p>
+        </w:tc>
+        <w:bookmarkStart w:id="5" w:name="Text20"/>
+        <w:tc>
+          <w:tcPr>
+            <w:tcW w:w="5472" w:type="dxa"/>
+          </w:tcPr>
+          <w:p>
+            <w:pPr>
+              <w:rPr>
+                <w:rFonts w:ascii="Arial" w:hAnsi="Arial" w:cs="Arial"/>
+                <w:color w:val="4D4F53"/>
+              </w:rPr>
+            </w:pPr>
+            <w:r>
+              <w:rPr>
+                <w:rFonts w:ascii="Arial" w:hAnsi="Arial" w:cs="Arial"/>
+                <w:color w:val="4D4F53"/>
+                <w:sz w:val="22"/>
+                <w:szCs w:val="22"/>
+              </w:rPr>
+              <w:fldChar w:fldCharType="begin">
+                <w:ffData>
+                  <w:name w:val="Text20"/>
+                  <w:enabled/>
+                  <w:calcOnExit w:val="0"/>
+                  <w:textInput/>
+                </w:ffData>
+              </w:fldChar>
+            </w:r>
+            <w:r>
+              <w:rPr>
+                <w:rFonts w:ascii="Arial" w:hAnsi="Arial" w:cs="Arial"/>
+                <w:color w:val="4D4F53"/>
+                <w:sz w:val="22"/>
+                <w:szCs w:val="22"/>
+              </w:rPr>
+              <w:instrText xml:space="preserve"> FORMTEXT </w:instrText>
+            </w:r>
+            <w:r>
+              <w:rPr>
+                <w:rFonts w:ascii="Arial" w:hAnsi="Arial" w:cs="Arial"/>
+                <w:color w:val="4D4F53"/>
+                <w:sz w:val="22"/>
+                <w:szCs w:val="22"/>
+              </w:rPr>
+            </w:r>
+            <w:r>
+              <w:rPr>
+                <w:rFonts w:ascii="Arial" w:hAnsi="Arial" w:cs="Arial"/>
+                <w:color w:val="4D4F53"/>
+                <w:sz w:val="22"/>
+                <w:szCs w:val="22"/>
+              </w:rPr>
+              <w:fldChar w:fldCharType="separate"/>
+            </w:r>
+            <w:r>
+              <w:rPr>
+                <w:rFonts w:ascii="Arial" w:hAnsi="Arial" w:cs="Arial"/>
+                <w:noProof/>
+                <w:color w:val="4D4F53"/>
+                <w:sz w:val="22"/>
+                <w:szCs w:val="22"/>
+              </w:rPr>
+              <w:t> </w:t>
+            </w:r>
+            <w:r>
+              <w:rPr>
+                <w:rFonts w:ascii="Arial" w:hAnsi="Arial" w:cs="Arial"/>
+                <w:noProof/>
+                <w:color w:val="4D4F53"/>
+                <w:sz w:val="22"/>
+                <w:szCs w:val="22"/>
+              </w:rPr>
+              <w:t> </w:t>
+            </w:r>
+            <w:r>
+              <w:rPr>
+                <w:rFonts w:ascii="Arial" w:hAnsi="Arial" w:cs="Arial"/>
+                <w:noProof/>
+                <w:color w:val="4D4F53"/>
+                <w:sz w:val="22"/>
+                <w:szCs w:val="22"/>
+              </w:rPr>
+              <w:t> </w:t>
+            </w:r>
+            <w:r>
+              <w:rPr>
+                <w:rFonts w:ascii="Arial" w:hAnsi="Arial" w:cs="Arial"/>
+                <w:noProof/>
+                <w:color w:val="4D4F53"/>
+                <w:sz w:val="22"/>
+                <w:szCs w:val="22"/>
+              </w:rPr>
+              <w:t> </w:t>
+            </w:r>
+            <w:r>
+              <w:rPr>
+                <w:rFonts w:ascii="Arial" w:hAnsi="Arial" w:cs="Arial"/>
+                <w:noProof/>
+                <w:color w:val="4D4F53"/>
+                <w:sz w:val="22"/>
+                <w:szCs w:val="22"/>
+              </w:rPr>
+              <w:t> </w:t>
+            </w:r>
+            <w:r>
+              <w:rPr>
+                <w:rFonts w:ascii="Arial" w:hAnsi="Arial" w:cs="Arial"/>
+                <w:color w:val="4D4F53"/>
+                <w:sz w:val="22"/>
+                <w:szCs w:val="22"/>
+              </w:rPr>
+              <w:fldChar w:fldCharType="end"/>
+            </w:r>
+            <w:bookmarkEnd w:id="5"/>
           </w:p>
         </w:tc>
       </w:tr>
@@ -2008,7 +1996,7 @@
           </w:ffData>
         </w:fldChar>
       </w:r>
-      <w:bookmarkStart w:id="5" w:name="Text8"/>
+      <w:bookmarkStart w:id="6" w:name="Text8"/>
       <w:r>
         <w:rPr>
           <w:rFonts w:ascii="Arial" w:hAnsi="Arial" w:cs="Arial"/>
@@ -2103,7 +2091,7 @@
         </w:rPr>
         <w:fldChar w:fldCharType="end"/>
       </w:r>
-      <w:bookmarkEnd w:id="5"/>
+      <w:bookmarkEnd w:id="6"/>
     </w:p>
     <w:p>
       <w:pPr>
@@ -2153,7 +2141,7 @@
           </w:ffData>
         </w:fldChar>
       </w:r>
-      <w:bookmarkStart w:id="6" w:name="Text9"/>
+      <w:bookmarkStart w:id="7" w:name="Text9"/>
       <w:r>
         <w:rPr>
           <w:rFonts w:ascii="Arial" w:hAnsi="Arial" w:cs="Arial"/>
@@ -2248,7 +2236,7 @@
         </w:rPr>
         <w:fldChar w:fldCharType="end"/>
       </w:r>
-      <w:bookmarkEnd w:id="6"/>
+      <w:bookmarkEnd w:id="7"/>
     </w:p>
     <w:p>
       <w:pPr>
@@ -2278,18 +2266,7 @@
           <w:sz w:val="22"/>
           <w:szCs w:val="22"/>
         </w:rPr>
-        <w:t xml:space="preserve"> Feature(s</w:t>
-      </w:r>
-      <w:proofErr w:type="gramStart"/>
-      <w:r>
-        <w:rPr>
-          <w:rFonts w:ascii="Arial" w:hAnsi="Arial" w:cs="Arial"/>
-          <w:b/>
-          <w:color w:val="4D4F53"/>
-          <w:sz w:val="22"/>
-          <w:szCs w:val="22"/>
-        </w:rPr>
-        <w:t>)</w:t>
+        <w:t xml:space="preserve"> Feature(s)</w:t>
       </w:r>
       <w:r>
         <w:rPr>
@@ -2302,7 +2279,6 @@
         </w:rPr>
         <w:t>1</w:t>
       </w:r>
-      <w:proofErr w:type="gramEnd"/>
       <w:r>
         <w:rPr>
           <w:rFonts w:ascii="Arial" w:hAnsi="Arial" w:cs="Arial"/>
@@ -2604,18 +2580,7 @@
           <w:sz w:val="22"/>
           <w:szCs w:val="22"/>
         </w:rPr>
-        <w:t>Technical Contact(s</w:t>
-      </w:r>
-      <w:proofErr w:type="gramStart"/>
-      <w:r>
-        <w:rPr>
-          <w:rFonts w:ascii="Arial" w:hAnsi="Arial" w:cs="Arial"/>
-          <w:b/>
-          <w:color w:val="4D4F53"/>
-          <w:sz w:val="22"/>
-          <w:szCs w:val="22"/>
-        </w:rPr>
-        <w:t>)</w:t>
+        <w:t>Technical Contact(s)</w:t>
       </w:r>
       <w:r>
         <w:rPr>
@@ -2628,7 +2593,6 @@
         </w:rPr>
         <w:t>3</w:t>
       </w:r>
-      <w:proofErr w:type="gramEnd"/>
       <w:r>
         <w:rPr>
           <w:rFonts w:ascii="Arial" w:hAnsi="Arial" w:cs="Arial"/>
@@ -4211,21 +4175,12 @@
           <w:color w:val="4D4F53"/>
         </w:rPr>
       </w:pPr>
-      <w:proofErr w:type="spellStart"/>
-      <w:r>
-        <w:rPr>
-          <w:rFonts w:ascii="Arial" w:hAnsi="Arial" w:cs="Arial"/>
-          <w:color w:val="4D4F53"/>
-        </w:rPr>
-        <w:t>XenServer</w:t>
-      </w:r>
-      <w:proofErr w:type="spellEnd"/>
-      <w:r>
-        <w:rPr>
-          <w:rFonts w:ascii="Arial" w:hAnsi="Arial" w:cs="Arial"/>
-          <w:color w:val="4D4F53"/>
-        </w:rPr>
-        <w:t xml:space="preserve"> host server(s): </w:t>
+      <w:r>
+        <w:rPr>
+          <w:rFonts w:ascii="Arial" w:hAnsi="Arial" w:cs="Arial"/>
+          <w:color w:val="4D4F53"/>
+        </w:rPr>
+        <w:t xml:space="preserve">XenServer host server(s): </w:t>
       </w:r>
     </w:p>
     <w:p>
@@ -6400,12 +6355,11 @@
       <w:r>
         <w:rPr>
           <w:noProof/>
-          <w:lang w:val="en-GB" w:eastAsia="en-GB"/>
         </w:rPr>
         <mc:AlternateContent>
           <mc:Choice Requires="wps">
             <w:drawing>
-              <wp:anchor distT="0" distB="0" distL="114300" distR="114300" simplePos="0" relativeHeight="251653120" behindDoc="0" locked="0" layoutInCell="1" allowOverlap="1">
+              <wp:anchor distT="0" distB="0" distL="114300" distR="114300" simplePos="0" relativeHeight="251653120" behindDoc="0" locked="0" layoutInCell="1" allowOverlap="1" wp14:anchorId="54850C7A" wp14:editId="0F3C7BC4">
                 <wp:simplePos x="0" y="0"/>
                 <wp:positionH relativeFrom="column">
                   <wp:posOffset>0</wp:posOffset>
@@ -6693,12 +6647,11 @@
       <w:r>
         <w:rPr>
           <w:noProof/>
-          <w:lang w:val="en-GB" w:eastAsia="en-GB"/>
         </w:rPr>
         <mc:AlternateContent>
           <mc:Choice Requires="wps">
             <w:drawing>
-              <wp:anchor distT="0" distB="0" distL="114300" distR="114300" simplePos="0" relativeHeight="251654144" behindDoc="0" locked="0" layoutInCell="1" allowOverlap="1">
+              <wp:anchor distT="0" distB="0" distL="114300" distR="114300" simplePos="0" relativeHeight="251654144" behindDoc="0" locked="0" layoutInCell="1" allowOverlap="1" wp14:anchorId="1E64C0B5" wp14:editId="1A41A391">
                 <wp:simplePos x="0" y="0"/>
                 <wp:positionH relativeFrom="column">
                   <wp:posOffset>0</wp:posOffset>
@@ -7037,27 +6990,7 @@
           <w:sz w:val="22"/>
           <w:szCs w:val="22"/>
         </w:rPr>
-        <w:t xml:space="preserve">It is assumed that the vendor is able to first successfully install and test the Citrix product(s), then apply their products and solutions and repeat the tests. When doing so, the vendor verifies that there are no </w:t>
-      </w:r>
-      <w:proofErr w:type="spellStart"/>
-      <w:r>
-        <w:rPr>
-          <w:rFonts w:ascii="Arial" w:hAnsi="Arial" w:cs="Arial"/>
-          <w:color w:val="4D4F53"/>
-          <w:sz w:val="22"/>
-          <w:szCs w:val="22"/>
-        </w:rPr>
-        <w:t>discernable</w:t>
-      </w:r>
-      <w:proofErr w:type="spellEnd"/>
-      <w:r>
-        <w:rPr>
-          <w:rFonts w:ascii="Arial" w:hAnsi="Arial" w:cs="Arial"/>
-          <w:color w:val="4D4F53"/>
-          <w:sz w:val="22"/>
-          <w:szCs w:val="22"/>
-        </w:rPr>
-        <w:t xml:space="preserve"> disadvantages or change in performance in one or either of the products being tested and if any such event occurs, it will be noted as such in the test results. Citrix reserves the right to decline acceptance of any verification results submitted on that basis. </w:t>
+        <w:t xml:space="preserve">It is assumed that the vendor is able to first successfully install and test the Citrix product(s), then apply their products and solutions and repeat the tests. When doing so, the vendor verifies that there are no discernable disadvantages or change in performance in one or either of the products being tested and if any such event occurs, it will be noted as such in the test results. Citrix reserves the right to decline acceptance of any verification results submitted on that basis. </w:t>
       </w:r>
     </w:p>
     <w:p>
@@ -7430,6 +7363,7 @@
           <w:sz w:val="28"/>
           <w:szCs w:val="28"/>
         </w:rPr>
+        <w:lastRenderedPageBreak/>
         <w:t>Test Report</w:t>
       </w:r>
     </w:p>
@@ -7450,27 +7384,7 @@
           <w:sz w:val="20"/>
           <w:szCs w:val="18"/>
         </w:rPr>
-        <w:t xml:space="preserve">In order to demonstrate compatibility between </w:t>
-      </w:r>
-      <w:proofErr w:type="spellStart"/>
-      <w:r>
-        <w:rPr>
-          <w:rFonts w:ascii="Arial" w:hAnsi="Arial" w:cs="Arial"/>
-          <w:color w:val="4D4F53"/>
-          <w:sz w:val="20"/>
-          <w:szCs w:val="18"/>
-        </w:rPr>
-        <w:t>XenServer</w:t>
-      </w:r>
-      <w:proofErr w:type="spellEnd"/>
-      <w:r>
-        <w:rPr>
-          <w:rFonts w:ascii="Arial" w:hAnsi="Arial" w:cs="Arial"/>
-          <w:color w:val="4D4F53"/>
-          <w:sz w:val="20"/>
-          <w:szCs w:val="18"/>
-        </w:rPr>
-        <w:t xml:space="preserve"> and the vendor’s system being tested, at a minimum the following test cases must be successfully completed and documented. </w:t>
+        <w:t xml:space="preserve">In order to demonstrate compatibility between XenServer and the vendor’s system being tested, at a minimum the following test cases must be successfully completed and documented. </w:t>
       </w:r>
     </w:p>
     <w:p>
@@ -10052,7 +9966,7 @@
                 <w:sz w:val="20"/>
                 <w:szCs w:val="20"/>
               </w:rPr>
-              <w:t>Log in to the local console and run “</w:t>
+              <w:t>Log in to the local console and run “xen-</w:t>
             </w:r>
             <w:proofErr w:type="spellStart"/>
             <w:r>
@@ -10062,7 +9976,7 @@
                 <w:sz w:val="20"/>
                 <w:szCs w:val="20"/>
               </w:rPr>
-              <w:t>xen-bugtool</w:t>
+              <w:t>bugtool</w:t>
             </w:r>
             <w:proofErr w:type="spellEnd"/>
             <w:r>
@@ -11181,10 +11095,9 @@
           <w:color w:val="0000FF"/>
           <w:sz w:val="20"/>
           <w:szCs w:val="20"/>
-          <w:lang w:val="en-GB" w:eastAsia="en-GB"/>
         </w:rPr>
         <w:drawing>
-          <wp:inline distT="0" distB="0" distL="0" distR="0">
+          <wp:inline distT="0" distB="0" distL="0" distR="0" wp14:anchorId="632CB3E9" wp14:editId="44FEE15D">
             <wp:extent cx="1047750" cy="752475"/>
             <wp:effectExtent l="0" t="0" r="0" b="9525"/>
             <wp:docPr id="1" name="Picture 3" descr="CR-Partner-logo.jpg"/>
@@ -11332,12 +11245,8 @@
       </w:r>
     </w:p>
     <w:sectPr>
-      <w:headerReference w:type="even" r:id="rId13"/>
-      <w:headerReference w:type="default" r:id="rId14"/>
-      <w:footerReference w:type="even" r:id="rId15"/>
-      <w:footerReference w:type="default" r:id="rId16"/>
-      <w:headerReference w:type="first" r:id="rId17"/>
-      <w:footerReference w:type="first" r:id="rId18"/>
+      <w:headerReference w:type="default" r:id="rId13"/>
+      <w:footerReference w:type="default" r:id="rId14"/>
       <w:pgSz w:w="12240" w:h="15840"/>
       <w:pgMar w:top="540" w:right="1183" w:bottom="900" w:left="1800" w:header="720" w:footer="720" w:gutter="0"/>
       <w:pgNumType w:start="1"/>
@@ -11349,7 +11258,7 @@
 </file>
 
 <file path=word/endnotes.xml><?xml version="1.0" encoding="utf-8"?>
-<w:endnotes xmlns:wpc="http://schemas.microsoft.com/office/word/2010/wordprocessingCanvas" xmlns:mc="http://schemas.openxmlformats.org/markup-compatibility/2006" xmlns:o="urn:schemas-microsoft-com:office:office" xmlns:r="http://schemas.openxmlformats.org/officeDocument/2006/relationships" xmlns:m="http://schemas.openxmlformats.org/officeDocument/2006/math" xmlns:v="urn:schemas-microsoft-com:vml" xmlns:wp14="http://schemas.microsoft.com/office/word/2010/wordprocessingDrawing" xmlns:wp="http://schemas.openxmlformats.org/drawingml/2006/wordprocessingDrawing" xmlns:w10="urn:schemas-microsoft-com:office:word" xmlns:w="http://schemas.openxmlformats.org/wordprocessingml/2006/main" xmlns:w14="http://schemas.microsoft.com/office/word/2010/wordml" xmlns:wpg="http://schemas.microsoft.com/office/word/2010/wordprocessingGroup" xmlns:wpi="http://schemas.microsoft.com/office/word/2010/wordprocessingInk" xmlns:wne="http://schemas.microsoft.com/office/word/2006/wordml" xmlns:wps="http://schemas.microsoft.com/office/word/2010/wordprocessingShape" mc:Ignorable="w14 wp14">
+<w:endnotes xmlns:wpc="http://schemas.microsoft.com/office/word/2010/wordprocessingCanvas" xmlns:mo="http://schemas.microsoft.com/office/mac/office/2008/main" xmlns:mc="http://schemas.openxmlformats.org/markup-compatibility/2006" xmlns:mv="urn:schemas-microsoft-com:mac:vml" xmlns:o="urn:schemas-microsoft-com:office:office" xmlns:r="http://schemas.openxmlformats.org/officeDocument/2006/relationships" xmlns:m="http://schemas.openxmlformats.org/officeDocument/2006/math" xmlns:v="urn:schemas-microsoft-com:vml" xmlns:wp14="http://schemas.microsoft.com/office/word/2010/wordprocessingDrawing" xmlns:wp="http://schemas.openxmlformats.org/drawingml/2006/wordprocessingDrawing" xmlns:w10="urn:schemas-microsoft-com:office:word" xmlns:w="http://schemas.openxmlformats.org/wordprocessingml/2006/main" xmlns:w14="http://schemas.microsoft.com/office/word/2010/wordml" xmlns:wpg="http://schemas.microsoft.com/office/word/2010/wordprocessingGroup" xmlns:wpi="http://schemas.microsoft.com/office/word/2010/wordprocessingInk" xmlns:wne="http://schemas.microsoft.com/office/word/2006/wordml" xmlns:wps="http://schemas.microsoft.com/office/word/2010/wordprocessingShape" mc:Ignorable="w14 wp14">
   <w:endnote w:type="separator" w:id="-1">
     <w:p>
       <w:r>
@@ -11368,17 +11277,7 @@
 </file>
 
 <file path=word/footer1.xml><?xml version="1.0" encoding="utf-8"?>
-<w:ftr xmlns:wpc="http://schemas.microsoft.com/office/word/2010/wordprocessingCanvas" xmlns:mc="http://schemas.openxmlformats.org/markup-compatibility/2006" xmlns:o="urn:schemas-microsoft-com:office:office" xmlns:r="http://schemas.openxmlformats.org/officeDocument/2006/relationships" xmlns:m="http://schemas.openxmlformats.org/officeDocument/2006/math" xmlns:v="urn:schemas-microsoft-com:vml" xmlns:wp14="http://schemas.microsoft.com/office/word/2010/wordprocessingDrawing" xmlns:wp="http://schemas.openxmlformats.org/drawingml/2006/wordprocessingDrawing" xmlns:w10="urn:schemas-microsoft-com:office:word" xmlns:w="http://schemas.openxmlformats.org/wordprocessingml/2006/main" xmlns:w14="http://schemas.microsoft.com/office/word/2010/wordml" xmlns:wpg="http://schemas.microsoft.com/office/word/2010/wordprocessingGroup" xmlns:wpi="http://schemas.microsoft.com/office/word/2010/wordprocessingInk" xmlns:wne="http://schemas.microsoft.com/office/word/2006/wordml" xmlns:wps="http://schemas.microsoft.com/office/word/2010/wordprocessingShape" mc:Ignorable="w14 wp14">
-  <w:p>
-    <w:pPr>
-      <w:pStyle w:val="Footer"/>
-    </w:pPr>
-  </w:p>
-</w:ftr>
-</file>
-
-<file path=word/footer2.xml><?xml version="1.0" encoding="utf-8"?>
-<w:ftr xmlns:wpc="http://schemas.microsoft.com/office/word/2010/wordprocessingCanvas" xmlns:mc="http://schemas.openxmlformats.org/markup-compatibility/2006" xmlns:o="urn:schemas-microsoft-com:office:office" xmlns:r="http://schemas.openxmlformats.org/officeDocument/2006/relationships" xmlns:m="http://schemas.openxmlformats.org/officeDocument/2006/math" xmlns:v="urn:schemas-microsoft-com:vml" xmlns:wp14="http://schemas.microsoft.com/office/word/2010/wordprocessingDrawing" xmlns:wp="http://schemas.openxmlformats.org/drawingml/2006/wordprocessingDrawing" xmlns:w10="urn:schemas-microsoft-com:office:word" xmlns:w="http://schemas.openxmlformats.org/wordprocessingml/2006/main" xmlns:w14="http://schemas.microsoft.com/office/word/2010/wordml" xmlns:wpg="http://schemas.microsoft.com/office/word/2010/wordprocessingGroup" xmlns:wpi="http://schemas.microsoft.com/office/word/2010/wordprocessingInk" xmlns:wne="http://schemas.microsoft.com/office/word/2006/wordml" xmlns:wps="http://schemas.microsoft.com/office/word/2010/wordprocessingShape" mc:Ignorable="w14 wp14">
+<w:ftr xmlns:wpc="http://schemas.microsoft.com/office/word/2010/wordprocessingCanvas" xmlns:mo="http://schemas.microsoft.com/office/mac/office/2008/main" xmlns:mc="http://schemas.openxmlformats.org/markup-compatibility/2006" xmlns:mv="urn:schemas-microsoft-com:mac:vml" xmlns:o="urn:schemas-microsoft-com:office:office" xmlns:r="http://schemas.openxmlformats.org/officeDocument/2006/relationships" xmlns:m="http://schemas.openxmlformats.org/officeDocument/2006/math" xmlns:v="urn:schemas-microsoft-com:vml" xmlns:wp14="http://schemas.microsoft.com/office/word/2010/wordprocessingDrawing" xmlns:wp="http://schemas.openxmlformats.org/drawingml/2006/wordprocessingDrawing" xmlns:w10="urn:schemas-microsoft-com:office:word" xmlns:w="http://schemas.openxmlformats.org/wordprocessingml/2006/main" xmlns:w14="http://schemas.microsoft.com/office/word/2010/wordml" xmlns:wpg="http://schemas.microsoft.com/office/word/2010/wordprocessingGroup" xmlns:wpi="http://schemas.microsoft.com/office/word/2010/wordprocessingInk" xmlns:wne="http://schemas.microsoft.com/office/word/2006/wordml" xmlns:wps="http://schemas.microsoft.com/office/word/2010/wordprocessingShape" mc:Ignorable="w14 wp14">
   <w:p>
     <w:pPr>
       <w:pStyle w:val="Footer"/>
@@ -11466,7 +11365,7 @@
         <w:sz w:val="18"/>
         <w:szCs w:val="18"/>
       </w:rPr>
-      <w:t>1</w:t>
+      <w:t>4</w:t>
     </w:r>
     <w:r>
       <w:rPr>
@@ -11481,18 +11380,8 @@
 </w:ftr>
 </file>
 
-<file path=word/footer3.xml><?xml version="1.0" encoding="utf-8"?>
-<w:ftr xmlns:wpc="http://schemas.microsoft.com/office/word/2010/wordprocessingCanvas" xmlns:mc="http://schemas.openxmlformats.org/markup-compatibility/2006" xmlns:o="urn:schemas-microsoft-com:office:office" xmlns:r="http://schemas.openxmlformats.org/officeDocument/2006/relationships" xmlns:m="http://schemas.openxmlformats.org/officeDocument/2006/math" xmlns:v="urn:schemas-microsoft-com:vml" xmlns:wp14="http://schemas.microsoft.com/office/word/2010/wordprocessingDrawing" xmlns:wp="http://schemas.openxmlformats.org/drawingml/2006/wordprocessingDrawing" xmlns:w10="urn:schemas-microsoft-com:office:word" xmlns:w="http://schemas.openxmlformats.org/wordprocessingml/2006/main" xmlns:w14="http://schemas.microsoft.com/office/word/2010/wordml" xmlns:wpg="http://schemas.microsoft.com/office/word/2010/wordprocessingGroup" xmlns:wpi="http://schemas.microsoft.com/office/word/2010/wordprocessingInk" xmlns:wne="http://schemas.microsoft.com/office/word/2006/wordml" xmlns:wps="http://schemas.microsoft.com/office/word/2010/wordprocessingShape" mc:Ignorable="w14 wp14">
-  <w:p>
-    <w:pPr>
-      <w:pStyle w:val="Footer"/>
-    </w:pPr>
-  </w:p>
-</w:ftr>
-</file>
-
 <file path=word/footnotes.xml><?xml version="1.0" encoding="utf-8"?>
-<w:footnotes xmlns:wpc="http://schemas.microsoft.com/office/word/2010/wordprocessingCanvas" xmlns:mc="http://schemas.openxmlformats.org/markup-compatibility/2006" xmlns:o="urn:schemas-microsoft-com:office:office" xmlns:r="http://schemas.openxmlformats.org/officeDocument/2006/relationships" xmlns:m="http://schemas.openxmlformats.org/officeDocument/2006/math" xmlns:v="urn:schemas-microsoft-com:vml" xmlns:wp14="http://schemas.microsoft.com/office/word/2010/wordprocessingDrawing" xmlns:wp="http://schemas.openxmlformats.org/drawingml/2006/wordprocessingDrawing" xmlns:w10="urn:schemas-microsoft-com:office:word" xmlns:w="http://schemas.openxmlformats.org/wordprocessingml/2006/main" xmlns:w14="http://schemas.microsoft.com/office/word/2010/wordml" xmlns:wpg="http://schemas.microsoft.com/office/word/2010/wordprocessingGroup" xmlns:wpi="http://schemas.microsoft.com/office/word/2010/wordprocessingInk" xmlns:wne="http://schemas.microsoft.com/office/word/2006/wordml" xmlns:wps="http://schemas.microsoft.com/office/word/2010/wordprocessingShape" mc:Ignorable="w14 wp14">
+<w:footnotes xmlns:wpc="http://schemas.microsoft.com/office/word/2010/wordprocessingCanvas" xmlns:mo="http://schemas.microsoft.com/office/mac/office/2008/main" xmlns:mc="http://schemas.openxmlformats.org/markup-compatibility/2006" xmlns:mv="urn:schemas-microsoft-com:mac:vml" xmlns:o="urn:schemas-microsoft-com:office:office" xmlns:r="http://schemas.openxmlformats.org/officeDocument/2006/relationships" xmlns:m="http://schemas.openxmlformats.org/officeDocument/2006/math" xmlns:v="urn:schemas-microsoft-com:vml" xmlns:wp14="http://schemas.microsoft.com/office/word/2010/wordprocessingDrawing" xmlns:wp="http://schemas.openxmlformats.org/drawingml/2006/wordprocessingDrawing" xmlns:w10="urn:schemas-microsoft-com:office:word" xmlns:w="http://schemas.openxmlformats.org/wordprocessingml/2006/main" xmlns:w14="http://schemas.microsoft.com/office/word/2010/wordml" xmlns:wpg="http://schemas.microsoft.com/office/word/2010/wordprocessingGroup" xmlns:wpi="http://schemas.microsoft.com/office/word/2010/wordprocessingInk" xmlns:wne="http://schemas.microsoft.com/office/word/2006/wordml" xmlns:wps="http://schemas.microsoft.com/office/word/2010/wordprocessingShape" mc:Ignorable="w14 wp14">
   <w:footnote w:type="separator" w:id="-1">
     <w:p>
       <w:r>
@@ -11511,17 +11400,7 @@
 </file>
 
 <file path=word/header1.xml><?xml version="1.0" encoding="utf-8"?>
-<w:hdr xmlns:wpc="http://schemas.microsoft.com/office/word/2010/wordprocessingCanvas" xmlns:mc="http://schemas.openxmlformats.org/markup-compatibility/2006" xmlns:o="urn:schemas-microsoft-com:office:office" xmlns:r="http://schemas.openxmlformats.org/officeDocument/2006/relationships" xmlns:m="http://schemas.openxmlformats.org/officeDocument/2006/math" xmlns:v="urn:schemas-microsoft-com:vml" xmlns:wp14="http://schemas.microsoft.com/office/word/2010/wordprocessingDrawing" xmlns:wp="http://schemas.openxmlformats.org/drawingml/2006/wordprocessingDrawing" xmlns:w10="urn:schemas-microsoft-com:office:word" xmlns:w="http://schemas.openxmlformats.org/wordprocessingml/2006/main" xmlns:w14="http://schemas.microsoft.com/office/word/2010/wordml" xmlns:wpg="http://schemas.microsoft.com/office/word/2010/wordprocessingGroup" xmlns:wpi="http://schemas.microsoft.com/office/word/2010/wordprocessingInk" xmlns:wne="http://schemas.microsoft.com/office/word/2006/wordml" xmlns:wps="http://schemas.microsoft.com/office/word/2010/wordprocessingShape" mc:Ignorable="w14 wp14">
-  <w:p>
-    <w:pPr>
-      <w:pStyle w:val="Header"/>
-    </w:pPr>
-  </w:p>
-</w:hdr>
-</file>
-
-<file path=word/header2.xml><?xml version="1.0" encoding="utf-8"?>
-<w:hdr xmlns:wpc="http://schemas.microsoft.com/office/word/2010/wordprocessingCanvas" xmlns:mc="http://schemas.openxmlformats.org/markup-compatibility/2006" xmlns:o="urn:schemas-microsoft-com:office:office" xmlns:r="http://schemas.openxmlformats.org/officeDocument/2006/relationships" xmlns:m="http://schemas.openxmlformats.org/officeDocument/2006/math" xmlns:v="urn:schemas-microsoft-com:vml" xmlns:wp14="http://schemas.microsoft.com/office/word/2010/wordprocessingDrawing" xmlns:wp="http://schemas.openxmlformats.org/drawingml/2006/wordprocessingDrawing" xmlns:w10="urn:schemas-microsoft-com:office:word" xmlns:w="http://schemas.openxmlformats.org/wordprocessingml/2006/main" xmlns:w14="http://schemas.microsoft.com/office/word/2010/wordml" xmlns:wpg="http://schemas.microsoft.com/office/word/2010/wordprocessingGroup" xmlns:wpi="http://schemas.microsoft.com/office/word/2010/wordprocessingInk" xmlns:wne="http://schemas.microsoft.com/office/word/2006/wordml" xmlns:wps="http://schemas.microsoft.com/office/word/2010/wordprocessingShape" mc:Ignorable="w14 wp14">
+<w:hdr xmlns:wpc="http://schemas.microsoft.com/office/word/2010/wordprocessingCanvas" xmlns:mo="http://schemas.microsoft.com/office/mac/office/2008/main" xmlns:mc="http://schemas.openxmlformats.org/markup-compatibility/2006" xmlns:mv="urn:schemas-microsoft-com:mac:vml" xmlns:o="urn:schemas-microsoft-com:office:office" xmlns:r="http://schemas.openxmlformats.org/officeDocument/2006/relationships" xmlns:m="http://schemas.openxmlformats.org/officeDocument/2006/math" xmlns:v="urn:schemas-microsoft-com:vml" xmlns:wp14="http://schemas.microsoft.com/office/word/2010/wordprocessingDrawing" xmlns:wp="http://schemas.openxmlformats.org/drawingml/2006/wordprocessingDrawing" xmlns:w10="urn:schemas-microsoft-com:office:word" xmlns:w="http://schemas.openxmlformats.org/wordprocessingml/2006/main" xmlns:w14="http://schemas.microsoft.com/office/word/2010/wordml" xmlns:wpg="http://schemas.microsoft.com/office/word/2010/wordprocessingGroup" xmlns:wpi="http://schemas.microsoft.com/office/word/2010/wordprocessingInk" xmlns:wne="http://schemas.microsoft.com/office/word/2006/wordml" xmlns:wps="http://schemas.microsoft.com/office/word/2010/wordprocessingShape" mc:Ignorable="w14 wp14">
   <w:p>
     <w:pPr>
       <w:spacing w:before="200" w:line="360" w:lineRule="auto"/>
@@ -11532,15 +11411,12 @@
         <w:b/>
       </w:rPr>
     </w:pPr>
-    <w:bookmarkStart w:id="7" w:name="_GoBack"/>
-    <w:bookmarkEnd w:id="7"/>
     <w:r>
       <w:rPr>
         <w:noProof/>
-        <w:lang w:val="en-GB" w:eastAsia="en-GB"/>
       </w:rPr>
       <w:drawing>
-        <wp:anchor distT="0" distB="0" distL="114300" distR="114300" simplePos="0" relativeHeight="251658240" behindDoc="0" locked="0" layoutInCell="1" allowOverlap="1" wp14:anchorId="3847DEC7" wp14:editId="383A5D13">
+        <wp:anchor distT="0" distB="0" distL="114300" distR="114300" simplePos="0" relativeHeight="251658240" behindDoc="0" locked="0" layoutInCell="1" allowOverlap="1" wp14:anchorId="0DB06E52" wp14:editId="4484E807">
           <wp:simplePos x="0" y="0"/>
           <wp:positionH relativeFrom="column">
             <wp:posOffset>-523875</wp:posOffset>
@@ -11629,9 +11505,8 @@
         <w:sz w:val="20"/>
         <w:szCs w:val="20"/>
       </w:rPr>
-      <w:t xml:space="preserve"> 2.5 for </w:t>
+      <w:t xml:space="preserve"> 2.5 for XenServer </w:t>
     </w:r>
-    <w:proofErr w:type="spellStart"/>
     <w:r>
       <w:rPr>
         <w:rFonts w:ascii="Arial" w:hAnsi="Arial" w:cs="Arial"/>
@@ -11640,9 +11515,8 @@
         <w:sz w:val="20"/>
         <w:szCs w:val="20"/>
       </w:rPr>
-      <w:t>XenServer</w:t>
+      <w:t>6.5</w:t>
     </w:r>
-    <w:proofErr w:type="spellEnd"/>
     <w:r>
       <w:rPr>
         <w:rFonts w:ascii="Arial" w:hAnsi="Arial" w:cs="Arial"/>
@@ -11651,7 +11525,7 @@
         <w:sz w:val="20"/>
         <w:szCs w:val="20"/>
       </w:rPr>
-      <w:t xml:space="preserve"> 6.2 </w:t>
+      <w:t xml:space="preserve"> </w:t>
     </w:r>
     <w:r>
       <w:rPr>
@@ -11727,18 +11601,8 @@
 </w:hdr>
 </file>
 
-<file path=word/header3.xml><?xml version="1.0" encoding="utf-8"?>
-<w:hdr xmlns:wpc="http://schemas.microsoft.com/office/word/2010/wordprocessingCanvas" xmlns:mc="http://schemas.openxmlformats.org/markup-compatibility/2006" xmlns:o="urn:schemas-microsoft-com:office:office" xmlns:r="http://schemas.openxmlformats.org/officeDocument/2006/relationships" xmlns:m="http://schemas.openxmlformats.org/officeDocument/2006/math" xmlns:v="urn:schemas-microsoft-com:vml" xmlns:wp14="http://schemas.microsoft.com/office/word/2010/wordprocessingDrawing" xmlns:wp="http://schemas.openxmlformats.org/drawingml/2006/wordprocessingDrawing" xmlns:w10="urn:schemas-microsoft-com:office:word" xmlns:w="http://schemas.openxmlformats.org/wordprocessingml/2006/main" xmlns:w14="http://schemas.microsoft.com/office/word/2010/wordml" xmlns:wpg="http://schemas.microsoft.com/office/word/2010/wordprocessingGroup" xmlns:wpi="http://schemas.microsoft.com/office/word/2010/wordprocessingInk" xmlns:wne="http://schemas.microsoft.com/office/word/2006/wordml" xmlns:wps="http://schemas.microsoft.com/office/word/2010/wordprocessingShape" mc:Ignorable="w14 wp14">
-  <w:p>
-    <w:pPr>
-      <w:pStyle w:val="Header"/>
-    </w:pPr>
-  </w:p>
-</w:hdr>
-</file>
-
 <file path=word/numbering.xml><?xml version="1.0" encoding="utf-8"?>
-<w:numbering xmlns:wpc="http://schemas.microsoft.com/office/word/2010/wordprocessingCanvas" xmlns:mc="http://schemas.openxmlformats.org/markup-compatibility/2006" xmlns:o="urn:schemas-microsoft-com:office:office" xmlns:r="http://schemas.openxmlformats.org/officeDocument/2006/relationships" xmlns:m="http://schemas.openxmlformats.org/officeDocument/2006/math" xmlns:v="urn:schemas-microsoft-com:vml" xmlns:wp14="http://schemas.microsoft.com/office/word/2010/wordprocessingDrawing" xmlns:wp="http://schemas.openxmlformats.org/drawingml/2006/wordprocessingDrawing" xmlns:w10="urn:schemas-microsoft-com:office:word" xmlns:w="http://schemas.openxmlformats.org/wordprocessingml/2006/main" xmlns:w14="http://schemas.microsoft.com/office/word/2010/wordml" xmlns:wpg="http://schemas.microsoft.com/office/word/2010/wordprocessingGroup" xmlns:wpi="http://schemas.microsoft.com/office/word/2010/wordprocessingInk" xmlns:wne="http://schemas.microsoft.com/office/word/2006/wordml" xmlns:wps="http://schemas.microsoft.com/office/word/2010/wordprocessingShape" mc:Ignorable="w14 wp14">
+<w:numbering xmlns:wpc="http://schemas.microsoft.com/office/word/2010/wordprocessingCanvas" xmlns:mo="http://schemas.microsoft.com/office/mac/office/2008/main" xmlns:mc="http://schemas.openxmlformats.org/markup-compatibility/2006" xmlns:mv="urn:schemas-microsoft-com:mac:vml" xmlns:o="urn:schemas-microsoft-com:office:office" xmlns:r="http://schemas.openxmlformats.org/officeDocument/2006/relationships" xmlns:m="http://schemas.openxmlformats.org/officeDocument/2006/math" xmlns:v="urn:schemas-microsoft-com:vml" xmlns:wp14="http://schemas.microsoft.com/office/word/2010/wordprocessingDrawing" xmlns:wp="http://schemas.openxmlformats.org/drawingml/2006/wordprocessingDrawing" xmlns:w10="urn:schemas-microsoft-com:office:word" xmlns:w="http://schemas.openxmlformats.org/wordprocessingml/2006/main" xmlns:w14="http://schemas.microsoft.com/office/word/2010/wordml" xmlns:wpg="http://schemas.microsoft.com/office/word/2010/wordprocessingGroup" xmlns:wpi="http://schemas.microsoft.com/office/word/2010/wordprocessingInk" xmlns:wne="http://schemas.microsoft.com/office/word/2006/wordml" xmlns:wps="http://schemas.microsoft.com/office/word/2010/wordprocessingShape" mc:Ignorable="w14 wp14">
   <w:abstractNum w:abstractNumId="0">
     <w:nsid w:val="086F48B4"/>
     <w:multiLevelType w:val="multilevel"/>
@@ -13161,7 +13025,7 @@
     </w:rPrDefault>
     <w:pPrDefault/>
   </w:docDefaults>
-  <w:latentStyles w:defLockedState="0" w:defUIPriority="99" w:defSemiHidden="1" w:defUnhideWhenUsed="1" w:defQFormat="0" w:count="267">
+  <w:latentStyles w:defLockedState="0" w:defUIPriority="99" w:defSemiHidden="1" w:defUnhideWhenUsed="1" w:defQFormat="0" w:count="276">
     <w:lsdException w:name="Normal" w:locked="1" w:semiHidden="0" w:uiPriority="0" w:unhideWhenUsed="0" w:qFormat="1"/>
     <w:lsdException w:name="heading 1" w:locked="1" w:semiHidden="0" w:uiPriority="0" w:unhideWhenUsed="0" w:qFormat="1"/>
     <w:lsdException w:name="heading 2" w:locked="1" w:uiPriority="0" w:qFormat="1"/>
@@ -13629,7 +13493,7 @@
 </file>
 
 <file path=word/stylesWithEffects.xml><?xml version="1.0" encoding="utf-8"?>
-<w:styles xmlns:wpc="http://schemas.microsoft.com/office/word/2010/wordprocessingCanvas" xmlns:mc="http://schemas.openxmlformats.org/markup-compatibility/2006" xmlns:o="urn:schemas-microsoft-com:office:office" xmlns:r="http://schemas.openxmlformats.org/officeDocument/2006/relationships" xmlns:m="http://schemas.openxmlformats.org/officeDocument/2006/math" xmlns:v="urn:schemas-microsoft-com:vml" xmlns:wp14="http://schemas.microsoft.com/office/word/2010/wordprocessingDrawing" xmlns:wp="http://schemas.openxmlformats.org/drawingml/2006/wordprocessingDrawing" xmlns:w10="urn:schemas-microsoft-com:office:word" xmlns:w="http://schemas.openxmlformats.org/wordprocessingml/2006/main" xmlns:w14="http://schemas.microsoft.com/office/word/2010/wordml" xmlns:wpg="http://schemas.microsoft.com/office/word/2010/wordprocessingGroup" xmlns:wpi="http://schemas.microsoft.com/office/word/2010/wordprocessingInk" xmlns:wne="http://schemas.microsoft.com/office/word/2006/wordml" xmlns:wps="http://schemas.microsoft.com/office/word/2010/wordprocessingShape" mc:Ignorable="w14 wp14">
+<w:styles xmlns:wpc="http://schemas.microsoft.com/office/word/2010/wordprocessingCanvas" xmlns:mo="http://schemas.microsoft.com/office/mac/office/2008/main" xmlns:mc="http://schemas.openxmlformats.org/markup-compatibility/2006" xmlns:mv="urn:schemas-microsoft-com:mac:vml" xmlns:o="urn:schemas-microsoft-com:office:office" xmlns:r="http://schemas.openxmlformats.org/officeDocument/2006/relationships" xmlns:m="http://schemas.openxmlformats.org/officeDocument/2006/math" xmlns:v="urn:schemas-microsoft-com:vml" xmlns:wp14="http://schemas.microsoft.com/office/word/2010/wordprocessingDrawing" xmlns:wp="http://schemas.openxmlformats.org/drawingml/2006/wordprocessingDrawing" xmlns:w10="urn:schemas-microsoft-com:office:word" xmlns:w="http://schemas.openxmlformats.org/wordprocessingml/2006/main" xmlns:w14="http://schemas.microsoft.com/office/word/2010/wordml" xmlns:wpg="http://schemas.microsoft.com/office/word/2010/wordprocessingGroup" xmlns:wpi="http://schemas.microsoft.com/office/word/2010/wordprocessingInk" xmlns:wne="http://schemas.microsoft.com/office/word/2006/wordml" xmlns:wps="http://schemas.microsoft.com/office/word/2010/wordprocessingShape" mc:Ignorable="w14 wp14">
   <w:docDefaults>
     <w:rPrDefault>
       <w:rPr>
@@ -13639,7 +13503,7 @@
     </w:rPrDefault>
     <w:pPrDefault/>
   </w:docDefaults>
-  <w:latentStyles w:defLockedState="0" w:defUIPriority="99" w:defSemiHidden="1" w:defUnhideWhenUsed="1" w:defQFormat="0" w:count="267">
+  <w:latentStyles w:defLockedState="0" w:defUIPriority="99" w:defSemiHidden="1" w:defUnhideWhenUsed="1" w:defQFormat="0" w:count="276">
     <w:lsdException w:name="Normal" w:locked="1" w:semiHidden="0" w:uiPriority="0" w:unhideWhenUsed="0" w:qFormat="1"/>
     <w:lsdException w:name="heading 1" w:locked="1" w:semiHidden="0" w:uiPriority="0" w:unhideWhenUsed="0" w:qFormat="1"/>
     <w:lsdException w:name="heading 2" w:locked="1" w:uiPriority="0" w:qFormat="1"/>

</xml_diff>

<commit_message>
Updated XenCert Docs for XS 7.1
XenCert v2.6 -> v3.0
XenCert now installs as an update
Docs have better formatting and readability

Signed-off-by: Vivek Kumar Chaubey <vivekkumar.chaubey@citrix.com>
Reviewed by: Chandrika Srinivasan <chandrika.srinivasan@citrix.com>

GitHub: closes xenserver/xencert#56
</commit_message>
<xml_diff>
--- a/XenCert/XenCert_VerificationForm.docx
+++ b/XenCert/XenCert_VerificationForm.docx
@@ -1,6 +1,6 @@
 
 <file path=word/document.xml><?xml version="1.0" encoding="utf-8"?>
-<w:document xmlns:wpc="http://schemas.microsoft.com/office/word/2010/wordprocessingCanvas" xmlns:mc="http://schemas.openxmlformats.org/markup-compatibility/2006" xmlns:o="urn:schemas-microsoft-com:office:office" xmlns:r="http://schemas.openxmlformats.org/officeDocument/2006/relationships" xmlns:m="http://schemas.openxmlformats.org/officeDocument/2006/math" xmlns:v="urn:schemas-microsoft-com:vml" xmlns:wp14="http://schemas.microsoft.com/office/word/2010/wordprocessingDrawing" xmlns:wp="http://schemas.openxmlformats.org/drawingml/2006/wordprocessingDrawing" xmlns:w10="urn:schemas-microsoft-com:office:word" xmlns:w="http://schemas.openxmlformats.org/wordprocessingml/2006/main" xmlns:w14="http://schemas.microsoft.com/office/word/2010/wordml" xmlns:wpg="http://schemas.microsoft.com/office/word/2010/wordprocessingGroup" xmlns:wpi="http://schemas.microsoft.com/office/word/2010/wordprocessingInk" xmlns:wne="http://schemas.microsoft.com/office/word/2006/wordml" xmlns:wps="http://schemas.microsoft.com/office/word/2010/wordprocessingShape" mc:Ignorable="w14 wp14">
+<w:document xmlns:wpc="http://schemas.microsoft.com/office/word/2010/wordprocessingCanvas" xmlns:mc="http://schemas.openxmlformats.org/markup-compatibility/2006" xmlns:o="urn:schemas-microsoft-com:office:office" xmlns:r="http://schemas.openxmlformats.org/officeDocument/2006/relationships" xmlns:m="http://schemas.openxmlformats.org/officeDocument/2006/math" xmlns:v="urn:schemas-microsoft-com:vml" xmlns:wp14="http://schemas.microsoft.com/office/word/2010/wordprocessingDrawing" xmlns:wp="http://schemas.openxmlformats.org/drawingml/2006/wordprocessingDrawing" xmlns:w10="urn:schemas-microsoft-com:office:word" xmlns:w="http://schemas.openxmlformats.org/wordprocessingml/2006/main" xmlns:w14="http://schemas.microsoft.com/office/word/2010/wordml" xmlns:w15="http://schemas.microsoft.com/office/word/2012/wordml" xmlns:wpg="http://schemas.microsoft.com/office/word/2010/wordprocessingGroup" xmlns:wpi="http://schemas.microsoft.com/office/word/2010/wordprocessingInk" xmlns:wne="http://schemas.microsoft.com/office/word/2006/wordml" xmlns:wps="http://schemas.microsoft.com/office/word/2010/wordprocessingShape" mc:Ignorable="w14 w15 wp14">
   <w:body>
     <w:p>
       <w:pPr>
@@ -138,7 +138,6 @@
           <w:szCs w:val="40"/>
         </w:rPr>
       </w:pPr>
-      <w:proofErr w:type="spellStart"/>
       <w:r>
         <w:rPr>
           <w:b/>
@@ -147,9 +146,8 @@
           <w:sz w:val="40"/>
           <w:szCs w:val="40"/>
         </w:rPr>
-        <w:t>XenCert</w:t>
-      </w:r>
-      <w:proofErr w:type="spellEnd"/>
+        <w:t xml:space="preserve">XenCert </w:t>
+      </w:r>
       <w:r>
         <w:rPr>
           <w:b/>
@@ -158,9 +156,8 @@
           <w:sz w:val="40"/>
           <w:szCs w:val="40"/>
         </w:rPr>
-        <w:t xml:space="preserve"> 2.6 for </w:t>
-      </w:r>
-      <w:proofErr w:type="spellStart"/>
+        <w:t>3.0</w:t>
+      </w:r>
       <w:r>
         <w:rPr>
           <w:b/>
@@ -169,9 +166,8 @@
           <w:sz w:val="40"/>
           <w:szCs w:val="40"/>
         </w:rPr>
-        <w:t>XenServer</w:t>
-      </w:r>
-      <w:proofErr w:type="spellEnd"/>
+        <w:t xml:space="preserve"> for XenServer 7.</w:t>
+      </w:r>
       <w:r>
         <w:rPr>
           <w:b/>
@@ -180,7 +176,7 @@
           <w:sz w:val="40"/>
           <w:szCs w:val="40"/>
         </w:rPr>
-        <w:t xml:space="preserve"> 7.0</w:t>
+        <w:t>1</w:t>
       </w:r>
     </w:p>
     <w:p>
@@ -770,7 +766,25 @@
           <w:sz w:val="16"/>
           <w:szCs w:val="16"/>
         </w:rPr>
-        <w:t>Copyright © 2011 Citrix Systems, Inc.  All rights reserved.  This tool allows you to test your products for compatibility with Citrix products.  Actual compatibility results may vary.  The tool is not designed to test for all compatibility scenarios.  Should you use the tool, you must not misrepresent the nature of the results to third parties. TO THE EXTENT PERMITTED BY APPLICABLE LAW, CITRIX MAKES AND YOU RECEIVE NO WARRANTIES OR CONDITIONS, EXPRESS, IMPLIED, STATUTORY OR OTHERWISE, AND CITRIX SPECIFICALLY DISCLAIMS WITH RESPECT TO THE TOOL ANY CONDITIONS OF QUALITY, AVAILABILITY, RELIABILITY, BUGS OR ERRORS, AND ANY IMPLIED WARRANTIES, INCLUDING, WITHOUT LIMITATION, ANY WARRANTY OF MERCHANTABILITY OR FITNESS FOR A PARTICULAR PURPOSE. YOU ASSUME THE RESPONSIBILITY FOR ANY INVESTMENTS MADE OR COSTS INCURRED TO ACHIEVE YOUR INTENDED RESULTS. TO THE EXTENT PERMITTED BY APPLICABLE LAW, CITRIX SHALL NOT BE LIABLE FOR ANY DIRECT, INDIRECT, SPECIAL, CONSEQUENTIAL, INCIDENTAL, PUNITIVE OR OTHER DAMAGES (INCLUDING, WITHOUT LIMITATION, DAMAGES FOR LOSS OF INCOME, LOSS OF OPPORTUNITY, LOST PROFITS OR ANY OTHER DAMAGES), HOWEVER CAUSED AND ON ANY THEORY OF LIABILITY, AND WHETHER OR NOT FOR NEGLIGENCE OR OTHERWISE, AND WHETHER OR NOT CITRIX HAS BEEN ADVISED OF THE POSSIBILITY OF SUCH DAMAGES.</w:t>
+        <w:t>Copyright © 201</w:t>
+      </w:r>
+      <w:r>
+        <w:rPr>
+          <w:rFonts w:ascii="Arial" w:hAnsi="Arial" w:cs="Arial"/>
+          <w:color w:val="4D4F53"/>
+          <w:sz w:val="16"/>
+          <w:szCs w:val="16"/>
+        </w:rPr>
+        <w:t>6</w:t>
+      </w:r>
+      <w:r>
+        <w:rPr>
+          <w:rFonts w:ascii="Arial" w:hAnsi="Arial" w:cs="Arial"/>
+          <w:color w:val="4D4F53"/>
+          <w:sz w:val="16"/>
+          <w:szCs w:val="16"/>
+        </w:rPr>
+        <w:t xml:space="preserve"> Citrix Systems, Inc.  All rights reserved.  This tool allows you to test your products for compatibility with Citrix products.  Actual compatibility results may vary.  The tool is not designed to test for all compatibility scenarios.  Should you use the tool, you must not misrepresent the nature of the results to third parties. TO THE EXTENT PERMITTED BY APPLICABLE LAW, CITRIX MAKES AND YOU RECEIVE NO WARRANTIES OR CONDITIONS, EXPRESS, IMPLIED, STATUTORY OR OTHERWISE, AND CITRIX SPECIFICALLY DISCLAIMS WITH RESPECT TO THE TOOL ANY CONDITIONS OF QUALITY, AVAILABILITY, RELIABILITY, BUGS OR ERRORS, AND ANY IMPLIED WARRANTIES, INCLUDING, WITHOUT LIMITATION, ANY WARRANTY OF MERCHANTABILITY OR FITNESS FOR A PARTICULAR PURPOSE. YOU ASSUME THE RESPONSIBILITY FOR ANY INVESTMENTS MADE OR COSTS INCURRED TO ACHIEVE YOUR INTENDED RESULTS. TO THE EXTENT PERMITTED BY APPLICABLE LAW, CITRIX SHALL NOT BE LIABLE FOR ANY DIRECT, INDIRECT, SPECIAL, CONSEQUENTIAL, INCIDENTAL, PUNITIVE OR OTHER DAMAGES (INCLUDING, WITHOUT LIMITATION, DAMAGES FOR LOSS OF INCOME, LOSS OF OPPORTUNITY, LOST PROFITS OR ANY OTHER DAMAGES), HOWEVER CAUSED AND ON ANY THEORY OF LIABILITY, AND WHETHER OR NOT FOR NEGLIGENCE OR OTHERWISE, AND WHETHER OR NOT CITRIX HAS BEEN ADVISED OF THE POSSIBILITY OF SUCH DAMAGES.</w:t>
       </w:r>
     </w:p>
     <w:p>
@@ -944,9 +958,8 @@
                 <w:sz w:val="22"/>
                 <w:szCs w:val="22"/>
               </w:rPr>
-              <w:t xml:space="preserve">Citrix </w:t>
-            </w:r>
-            <w:proofErr w:type="spellStart"/>
+              <w:t xml:space="preserve">Citrix XenServer </w:t>
+            </w:r>
             <w:r>
               <w:rPr>
                 <w:rFonts w:ascii="Arial" w:hAnsi="Arial" w:cs="Arial"/>
@@ -954,9 +967,8 @@
                 <w:sz w:val="22"/>
                 <w:szCs w:val="22"/>
               </w:rPr>
-              <w:t>XenServer</w:t>
-            </w:r>
-            <w:proofErr w:type="spellEnd"/>
+              <w:t>7.</w:t>
+            </w:r>
             <w:r>
               <w:rPr>
                 <w:rFonts w:ascii="Arial" w:hAnsi="Arial" w:cs="Arial"/>
@@ -964,16 +976,7 @@
                 <w:sz w:val="22"/>
                 <w:szCs w:val="22"/>
               </w:rPr>
-              <w:t xml:space="preserve"> </w:t>
-            </w:r>
-            <w:r>
-              <w:rPr>
-                <w:rFonts w:ascii="Arial" w:hAnsi="Arial" w:cs="Arial"/>
-                <w:color w:val="4D4F53"/>
-                <w:sz w:val="22"/>
-                <w:szCs w:val="22"/>
-              </w:rPr>
-              <w:t>7.0</w:t>
+              <w:t>1</w:t>
             </w:r>
           </w:p>
         </w:tc>
@@ -1056,10 +1059,10 @@
             <w:r>
               <w:fldChar w:fldCharType="separate"/>
             </w:r>
-            <w:bookmarkStart w:id="0" w:name="__Fieldmark__29_1334410009"/>
-            <w:bookmarkStart w:id="1" w:name="Text17"/>
-            <w:bookmarkStart w:id="2" w:name="__Fieldmark__23_1154263036"/>
-            <w:bookmarkStart w:id="3" w:name="__Fieldmark__35_701887843"/>
+            <w:bookmarkStart w:id="0" w:name="__Fieldmark__35_701887843"/>
+            <w:bookmarkStart w:id="1" w:name="__Fieldmark__23_1154263036"/>
+            <w:bookmarkStart w:id="2" w:name="Text17"/>
+            <w:bookmarkStart w:id="3" w:name="__Fieldmark__29_1334410009"/>
             <w:bookmarkEnd w:id="0"/>
             <w:bookmarkEnd w:id="1"/>
             <w:bookmarkEnd w:id="2"/>
@@ -1163,15 +1166,15 @@
             <w:r>
               <w:fldChar w:fldCharType="separate"/>
             </w:r>
-            <w:bookmarkStart w:id="7" w:name="__Fieldmark__48_1334410009"/>
-            <w:bookmarkStart w:id="8" w:name="__Fieldmark__32_869103988"/>
+            <w:bookmarkStart w:id="7" w:name="Text1711"/>
+            <w:bookmarkStart w:id="8" w:name="__Fieldmark__60_701887843"/>
             <w:bookmarkStart w:id="9" w:name="__Fieldmark__36_1154263036"/>
-            <w:bookmarkStart w:id="10" w:name="__Fieldmark__60_701887843"/>
-            <w:bookmarkStart w:id="11" w:name="Text1711"/>
-            <w:bookmarkEnd w:id="7"/>
+            <w:bookmarkStart w:id="10" w:name="__Fieldmark__32_869103988"/>
+            <w:bookmarkStart w:id="11" w:name="__Fieldmark__48_1334410009"/>
             <w:bookmarkEnd w:id="8"/>
             <w:bookmarkEnd w:id="9"/>
             <w:bookmarkEnd w:id="10"/>
+            <w:bookmarkEnd w:id="11"/>
             <w:r>
               <w:rPr>
                 <w:rFonts w:ascii="Arial" w:hAnsi="Arial" w:cs="Arial"/>
@@ -1184,7 +1187,7 @@
             <w:bookmarkStart w:id="12" w:name="__Fieldmark__48_13344100091"/>
             <w:bookmarkStart w:id="13" w:name="__Fieldmark__32_8691039881"/>
             <w:bookmarkStart w:id="14" w:name="__Fieldmark__36_11542630361"/>
-            <w:bookmarkEnd w:id="11"/>
+            <w:bookmarkEnd w:id="7"/>
             <w:bookmarkEnd w:id="12"/>
             <w:bookmarkEnd w:id="13"/>
             <w:bookmarkEnd w:id="14"/>
@@ -1272,15 +1275,15 @@
             <w:r>
               <w:fldChar w:fldCharType="separate"/>
             </w:r>
-            <w:bookmarkStart w:id="15" w:name="__Fieldmark__67_1334410009"/>
-            <w:bookmarkStart w:id="16" w:name="Text16"/>
+            <w:bookmarkStart w:id="15" w:name="Text1611"/>
+            <w:bookmarkStart w:id="16" w:name="__Fieldmark__85_701887843"/>
             <w:bookmarkStart w:id="17" w:name="__Fieldmark__49_1154263036"/>
-            <w:bookmarkStart w:id="18" w:name="__Fieldmark__85_701887843"/>
-            <w:bookmarkStart w:id="19" w:name="Text1611"/>
-            <w:bookmarkEnd w:id="15"/>
+            <w:bookmarkStart w:id="18" w:name="Text16"/>
+            <w:bookmarkStart w:id="19" w:name="__Fieldmark__67_1334410009"/>
             <w:bookmarkEnd w:id="16"/>
             <w:bookmarkEnd w:id="17"/>
             <w:bookmarkEnd w:id="18"/>
+            <w:bookmarkEnd w:id="19"/>
             <w:r>
               <w:rPr>
                 <w:rFonts w:ascii="Arial" w:hAnsi="Arial" w:cs="Arial"/>
@@ -1293,7 +1296,7 @@
             <w:bookmarkStart w:id="20" w:name="__Fieldmark__67_13344100091"/>
             <w:bookmarkStart w:id="21" w:name="Text161"/>
             <w:bookmarkStart w:id="22" w:name="__Fieldmark__49_11542630361"/>
-            <w:bookmarkEnd w:id="19"/>
+            <w:bookmarkEnd w:id="15"/>
             <w:bookmarkEnd w:id="20"/>
             <w:bookmarkEnd w:id="21"/>
             <w:bookmarkEnd w:id="22"/>
@@ -1381,15 +1384,15 @@
             <w:r>
               <w:fldChar w:fldCharType="separate"/>
             </w:r>
-            <w:bookmarkStart w:id="23" w:name="__Fieldmark__86_1334410009"/>
-            <w:bookmarkStart w:id="24" w:name="Text18"/>
+            <w:bookmarkStart w:id="23" w:name="Text1811"/>
+            <w:bookmarkStart w:id="24" w:name="__Fieldmark__110_701887843"/>
             <w:bookmarkStart w:id="25" w:name="__Fieldmark__62_1154263036"/>
-            <w:bookmarkStart w:id="26" w:name="__Fieldmark__110_701887843"/>
-            <w:bookmarkStart w:id="27" w:name="Text1811"/>
-            <w:bookmarkEnd w:id="23"/>
+            <w:bookmarkStart w:id="26" w:name="Text18"/>
+            <w:bookmarkStart w:id="27" w:name="__Fieldmark__86_1334410009"/>
             <w:bookmarkEnd w:id="24"/>
             <w:bookmarkEnd w:id="25"/>
             <w:bookmarkEnd w:id="26"/>
+            <w:bookmarkEnd w:id="27"/>
             <w:r>
               <w:rPr>
                 <w:rFonts w:ascii="Arial" w:hAnsi="Arial" w:cs="Arial"/>
@@ -1402,7 +1405,7 @@
             <w:bookmarkStart w:id="28" w:name="__Fieldmark__86_13344100091"/>
             <w:bookmarkStart w:id="29" w:name="Text181"/>
             <w:bookmarkStart w:id="30" w:name="__Fieldmark__62_11542630361"/>
-            <w:bookmarkEnd w:id="27"/>
+            <w:bookmarkEnd w:id="23"/>
             <w:bookmarkEnd w:id="28"/>
             <w:bookmarkEnd w:id="29"/>
             <w:bookmarkEnd w:id="30"/>
@@ -1490,15 +1493,15 @@
             <w:r>
               <w:fldChar w:fldCharType="separate"/>
             </w:r>
-            <w:bookmarkStart w:id="31" w:name="__Fieldmark__105_1334410009"/>
-            <w:bookmarkStart w:id="32" w:name="Text19"/>
+            <w:bookmarkStart w:id="31" w:name="Text1911"/>
+            <w:bookmarkStart w:id="32" w:name="__Fieldmark__135_701887843"/>
             <w:bookmarkStart w:id="33" w:name="__Fieldmark__75_1154263036"/>
-            <w:bookmarkStart w:id="34" w:name="__Fieldmark__135_701887843"/>
-            <w:bookmarkStart w:id="35" w:name="Text1911"/>
-            <w:bookmarkEnd w:id="31"/>
+            <w:bookmarkStart w:id="34" w:name="Text19"/>
+            <w:bookmarkStart w:id="35" w:name="__Fieldmark__105_1334410009"/>
             <w:bookmarkEnd w:id="32"/>
             <w:bookmarkEnd w:id="33"/>
             <w:bookmarkEnd w:id="34"/>
+            <w:bookmarkEnd w:id="35"/>
             <w:r>
               <w:rPr>
                 <w:rFonts w:ascii="Arial" w:hAnsi="Arial" w:cs="Arial"/>
@@ -1511,7 +1514,7 @@
             <w:bookmarkStart w:id="36" w:name="__Fieldmark__105_13344100091"/>
             <w:bookmarkStart w:id="37" w:name="Text191"/>
             <w:bookmarkStart w:id="38" w:name="__Fieldmark__75_11542630361"/>
-            <w:bookmarkEnd w:id="35"/>
+            <w:bookmarkEnd w:id="31"/>
             <w:bookmarkEnd w:id="36"/>
             <w:bookmarkEnd w:id="37"/>
             <w:bookmarkEnd w:id="38"/>
@@ -1599,10 +1602,10 @@
             <w:r>
               <w:fldChar w:fldCharType="separate"/>
             </w:r>
-            <w:bookmarkStart w:id="39" w:name="__Fieldmark__122_1334410009"/>
-            <w:bookmarkStart w:id="40" w:name="Text20"/>
-            <w:bookmarkStart w:id="41" w:name="__Fieldmark__86_1154263036"/>
-            <w:bookmarkStart w:id="42" w:name="__Fieldmark__158_701887843"/>
+            <w:bookmarkStart w:id="39" w:name="__Fieldmark__158_701887843"/>
+            <w:bookmarkStart w:id="40" w:name="__Fieldmark__86_1154263036"/>
+            <w:bookmarkStart w:id="41" w:name="Text20"/>
+            <w:bookmarkStart w:id="42" w:name="__Fieldmark__122_1334410009"/>
             <w:bookmarkEnd w:id="39"/>
             <w:bookmarkEnd w:id="40"/>
             <w:bookmarkEnd w:id="41"/>
@@ -1706,15 +1709,15 @@
             <w:r>
               <w:fldChar w:fldCharType="separate"/>
             </w:r>
-            <w:bookmarkStart w:id="46" w:name="__Fieldmark__141_1334410009"/>
-            <w:bookmarkStart w:id="47" w:name="__Fieldmark__80_869103988"/>
+            <w:bookmarkStart w:id="46" w:name="Text2011"/>
+            <w:bookmarkStart w:id="47" w:name="__Fieldmark__183_701887843"/>
             <w:bookmarkStart w:id="48" w:name="__Fieldmark__99_1154263036"/>
-            <w:bookmarkStart w:id="49" w:name="__Fieldmark__183_701887843"/>
-            <w:bookmarkStart w:id="50" w:name="Text2011"/>
-            <w:bookmarkEnd w:id="46"/>
+            <w:bookmarkStart w:id="49" w:name="__Fieldmark__80_869103988"/>
+            <w:bookmarkStart w:id="50" w:name="__Fieldmark__141_1334410009"/>
             <w:bookmarkEnd w:id="47"/>
             <w:bookmarkEnd w:id="48"/>
             <w:bookmarkEnd w:id="49"/>
+            <w:bookmarkEnd w:id="50"/>
             <w:r>
               <w:rPr>
                 <w:rFonts w:ascii="Arial" w:hAnsi="Arial" w:cs="Arial"/>
@@ -1727,7 +1730,7 @@
             <w:bookmarkStart w:id="51" w:name="__Fieldmark__141_13344100091"/>
             <w:bookmarkStart w:id="52" w:name="__Fieldmark__80_8691039881"/>
             <w:bookmarkStart w:id="53" w:name="__Fieldmark__99_11542630361"/>
-            <w:bookmarkEnd w:id="50"/>
+            <w:bookmarkEnd w:id="46"/>
             <w:bookmarkEnd w:id="51"/>
             <w:bookmarkEnd w:id="52"/>
             <w:bookmarkEnd w:id="53"/>
@@ -1745,6 +1748,8 @@
           <w:color w:val="4D4F53"/>
         </w:rPr>
       </w:pPr>
+      <w:bookmarkStart w:id="54" w:name="_GoBack"/>
+      <w:bookmarkEnd w:id="54"/>
     </w:p>
     <w:p>
       <w:pPr>
@@ -1828,15 +1833,15 @@
       <w:r>
         <w:fldChar w:fldCharType="separate"/>
       </w:r>
-      <w:bookmarkStart w:id="54" w:name="__Fieldmark__196_1334410009"/>
-      <w:bookmarkStart w:id="55" w:name="Text8"/>
-      <w:bookmarkStart w:id="56" w:name="__Fieldmark__148_1154263036"/>
-      <w:bookmarkStart w:id="57" w:name="__Fieldmark__244_701887843"/>
-      <w:bookmarkStart w:id="58" w:name="Text811"/>
-      <w:bookmarkEnd w:id="54"/>
-      <w:bookmarkEnd w:id="55"/>
+      <w:bookmarkStart w:id="55" w:name="Text811"/>
+      <w:bookmarkStart w:id="56" w:name="__Fieldmark__244_701887843"/>
+      <w:bookmarkStart w:id="57" w:name="__Fieldmark__148_1154263036"/>
+      <w:bookmarkStart w:id="58" w:name="Text8"/>
+      <w:bookmarkStart w:id="59" w:name="__Fieldmark__196_1334410009"/>
       <w:bookmarkEnd w:id="56"/>
       <w:bookmarkEnd w:id="57"/>
+      <w:bookmarkEnd w:id="58"/>
+      <w:bookmarkEnd w:id="59"/>
       <w:r>
         <w:rPr>
           <w:rFonts w:ascii="Arial" w:hAnsi="Arial" w:cs="Arial"/>
@@ -1847,13 +1852,13 @@
         </w:rPr>
         <w:t>     </w:t>
       </w:r>
-      <w:bookmarkStart w:id="59" w:name="__Fieldmark__196_13344100091"/>
-      <w:bookmarkStart w:id="60" w:name="Text81"/>
-      <w:bookmarkStart w:id="61" w:name="__Fieldmark__148_11542630361"/>
-      <w:bookmarkEnd w:id="58"/>
-      <w:bookmarkEnd w:id="59"/>
+      <w:bookmarkStart w:id="60" w:name="__Fieldmark__196_13344100091"/>
+      <w:bookmarkStart w:id="61" w:name="Text81"/>
+      <w:bookmarkStart w:id="62" w:name="__Fieldmark__148_11542630361"/>
+      <w:bookmarkEnd w:id="55"/>
       <w:bookmarkEnd w:id="60"/>
       <w:bookmarkEnd w:id="61"/>
+      <w:bookmarkEnd w:id="62"/>
       <w:r>
         <w:fldChar w:fldCharType="end"/>
       </w:r>
@@ -1905,15 +1910,15 @@
       <w:r>
         <w:fldChar w:fldCharType="separate"/>
       </w:r>
-      <w:bookmarkStart w:id="62" w:name="__Fieldmark__216_1334410009"/>
-      <w:bookmarkStart w:id="63" w:name="Text9"/>
-      <w:bookmarkStart w:id="64" w:name="__Fieldmark__162_1154263036"/>
-      <w:bookmarkStart w:id="65" w:name="__Fieldmark__270_701887843"/>
-      <w:bookmarkStart w:id="66" w:name="Text911"/>
-      <w:bookmarkEnd w:id="62"/>
-      <w:bookmarkEnd w:id="63"/>
+      <w:bookmarkStart w:id="63" w:name="Text911"/>
+      <w:bookmarkStart w:id="64" w:name="__Fieldmark__270_701887843"/>
+      <w:bookmarkStart w:id="65" w:name="__Fieldmark__162_1154263036"/>
+      <w:bookmarkStart w:id="66" w:name="Text9"/>
+      <w:bookmarkStart w:id="67" w:name="__Fieldmark__216_1334410009"/>
       <w:bookmarkEnd w:id="64"/>
       <w:bookmarkEnd w:id="65"/>
+      <w:bookmarkEnd w:id="66"/>
+      <w:bookmarkEnd w:id="67"/>
       <w:r>
         <w:rPr>
           <w:rFonts w:ascii="Arial" w:hAnsi="Arial" w:cs="Arial"/>
@@ -1924,13 +1929,13 @@
         </w:rPr>
         <w:t>     </w:t>
       </w:r>
-      <w:bookmarkStart w:id="67" w:name="__Fieldmark__216_13344100091"/>
-      <w:bookmarkStart w:id="68" w:name="Text91"/>
-      <w:bookmarkStart w:id="69" w:name="__Fieldmark__162_11542630361"/>
-      <w:bookmarkEnd w:id="66"/>
-      <w:bookmarkEnd w:id="67"/>
+      <w:bookmarkStart w:id="68" w:name="__Fieldmark__216_13344100091"/>
+      <w:bookmarkStart w:id="69" w:name="Text91"/>
+      <w:bookmarkStart w:id="70" w:name="__Fieldmark__162_11542630361"/>
+      <w:bookmarkEnd w:id="63"/>
       <w:bookmarkEnd w:id="68"/>
       <w:bookmarkEnd w:id="69"/>
+      <w:bookmarkEnd w:id="70"/>
       <w:r>
         <w:fldChar w:fldCharType="end"/>
       </w:r>
@@ -1954,18 +1959,7 @@
           <w:sz w:val="22"/>
           <w:szCs w:val="22"/>
         </w:rPr>
-        <w:t>Unique Feature(s</w:t>
-      </w:r>
-      <w:proofErr w:type="gramStart"/>
-      <w:r>
-        <w:rPr>
-          <w:rFonts w:ascii="Arial" w:hAnsi="Arial" w:cs="Arial"/>
-          <w:b/>
-          <w:color w:val="4D4F53"/>
-          <w:sz w:val="22"/>
-          <w:szCs w:val="22"/>
-        </w:rPr>
-        <w:t>)</w:t>
+        <w:t>Unique Feature(s)</w:t>
       </w:r>
       <w:r>
         <w:rPr>
@@ -1978,7 +1972,6 @@
         </w:rPr>
         <w:t>1</w:t>
       </w:r>
-      <w:proofErr w:type="gramEnd"/>
       <w:r>
         <w:rPr>
           <w:rFonts w:ascii="Arial" w:hAnsi="Arial" w:cs="Arial"/>
@@ -2015,14 +2008,14 @@
       <w:r>
         <w:fldChar w:fldCharType="separate"/>
       </w:r>
-      <w:bookmarkStart w:id="70" w:name="__Fieldmark__236_1334410009"/>
-      <w:bookmarkStart w:id="71" w:name="__Fieldmark__151_869103988"/>
+      <w:bookmarkStart w:id="71" w:name="__Fieldmark__296_701887843"/>
       <w:bookmarkStart w:id="72" w:name="__Fieldmark__176_1154263036"/>
-      <w:bookmarkStart w:id="73" w:name="__Fieldmark__296_701887843"/>
-      <w:bookmarkEnd w:id="70"/>
+      <w:bookmarkStart w:id="73" w:name="__Fieldmark__151_869103988"/>
+      <w:bookmarkStart w:id="74" w:name="__Fieldmark__236_1334410009"/>
       <w:bookmarkEnd w:id="71"/>
       <w:bookmarkEnd w:id="72"/>
       <w:bookmarkEnd w:id="73"/>
+      <w:bookmarkEnd w:id="74"/>
       <w:r>
         <w:rPr>
           <w:rFonts w:ascii="Arial" w:hAnsi="Arial" w:cs="Arial"/>
@@ -2033,12 +2026,12 @@
         </w:rPr>
         <w:t>     </w:t>
       </w:r>
-      <w:bookmarkStart w:id="74" w:name="__Fieldmark__236_13344100091"/>
-      <w:bookmarkStart w:id="75" w:name="__Fieldmark__151_8691039881"/>
-      <w:bookmarkStart w:id="76" w:name="__Fieldmark__176_11542630361"/>
-      <w:bookmarkEnd w:id="74"/>
+      <w:bookmarkStart w:id="75" w:name="__Fieldmark__236_13344100091"/>
+      <w:bookmarkStart w:id="76" w:name="__Fieldmark__151_8691039881"/>
+      <w:bookmarkStart w:id="77" w:name="__Fieldmark__176_11542630361"/>
       <w:bookmarkEnd w:id="75"/>
       <w:bookmarkEnd w:id="76"/>
+      <w:bookmarkEnd w:id="77"/>
       <w:r>
         <w:fldChar w:fldCharType="end"/>
       </w:r>
@@ -2111,14 +2104,14 @@
       <w:r>
         <w:fldChar w:fldCharType="separate"/>
       </w:r>
-      <w:bookmarkStart w:id="77" w:name="__Fieldmark__256_1334410009"/>
-      <w:bookmarkStart w:id="78" w:name="__Fieldmark__162_869103988"/>
+      <w:bookmarkStart w:id="78" w:name="__Fieldmark__322_701887843"/>
       <w:bookmarkStart w:id="79" w:name="__Fieldmark__190_1154263036"/>
-      <w:bookmarkStart w:id="80" w:name="__Fieldmark__322_701887843"/>
-      <w:bookmarkEnd w:id="77"/>
+      <w:bookmarkStart w:id="80" w:name="__Fieldmark__162_869103988"/>
+      <w:bookmarkStart w:id="81" w:name="__Fieldmark__256_1334410009"/>
       <w:bookmarkEnd w:id="78"/>
       <w:bookmarkEnd w:id="79"/>
       <w:bookmarkEnd w:id="80"/>
+      <w:bookmarkEnd w:id="81"/>
       <w:r>
         <w:rPr>
           <w:rFonts w:ascii="Arial" w:hAnsi="Arial" w:cs="Arial"/>
@@ -2129,12 +2122,12 @@
         </w:rPr>
         <w:t>     </w:t>
       </w:r>
-      <w:bookmarkStart w:id="81" w:name="__Fieldmark__256_13344100091"/>
-      <w:bookmarkStart w:id="82" w:name="__Fieldmark__162_8691039881"/>
-      <w:bookmarkStart w:id="83" w:name="__Fieldmark__190_11542630361"/>
-      <w:bookmarkEnd w:id="81"/>
+      <w:bookmarkStart w:id="82" w:name="__Fieldmark__256_13344100091"/>
+      <w:bookmarkStart w:id="83" w:name="__Fieldmark__162_8691039881"/>
+      <w:bookmarkStart w:id="84" w:name="__Fieldmark__190_11542630361"/>
       <w:bookmarkEnd w:id="82"/>
       <w:bookmarkEnd w:id="83"/>
+      <w:bookmarkEnd w:id="84"/>
       <w:r>
         <w:fldChar w:fldCharType="end"/>
       </w:r>
@@ -2158,18 +2151,7 @@
           <w:sz w:val="22"/>
           <w:szCs w:val="22"/>
         </w:rPr>
-        <w:t>Technical Contact(s</w:t>
-      </w:r>
-      <w:proofErr w:type="gramStart"/>
-      <w:r>
-        <w:rPr>
-          <w:rFonts w:ascii="Arial" w:hAnsi="Arial" w:cs="Arial"/>
-          <w:b/>
-          <w:color w:val="4D4F53"/>
-          <w:sz w:val="22"/>
-          <w:szCs w:val="22"/>
-        </w:rPr>
-        <w:t>)</w:t>
+        <w:t>Technical Contact(s)</w:t>
       </w:r>
       <w:r>
         <w:rPr>
@@ -2182,7 +2164,6 @@
         </w:rPr>
         <w:t>3</w:t>
       </w:r>
-      <w:proofErr w:type="gramEnd"/>
       <w:r>
         <w:rPr>
           <w:rFonts w:ascii="Arial" w:hAnsi="Arial" w:cs="Arial"/>
@@ -2219,14 +2200,14 @@
       <w:r>
         <w:fldChar w:fldCharType="separate"/>
       </w:r>
-      <w:bookmarkStart w:id="84" w:name="__Fieldmark__276_1334410009"/>
-      <w:bookmarkStart w:id="85" w:name="__Fieldmark__173_869103988"/>
+      <w:bookmarkStart w:id="85" w:name="__Fieldmark__348_701887843"/>
       <w:bookmarkStart w:id="86" w:name="__Fieldmark__204_1154263036"/>
-      <w:bookmarkStart w:id="87" w:name="__Fieldmark__348_701887843"/>
-      <w:bookmarkEnd w:id="84"/>
+      <w:bookmarkStart w:id="87" w:name="__Fieldmark__173_869103988"/>
+      <w:bookmarkStart w:id="88" w:name="__Fieldmark__276_1334410009"/>
       <w:bookmarkEnd w:id="85"/>
       <w:bookmarkEnd w:id="86"/>
       <w:bookmarkEnd w:id="87"/>
+      <w:bookmarkEnd w:id="88"/>
       <w:r>
         <w:rPr>
           <w:rFonts w:ascii="Arial" w:hAnsi="Arial" w:cs="Arial"/>
@@ -2237,12 +2218,12 @@
         </w:rPr>
         <w:t>     </w:t>
       </w:r>
-      <w:bookmarkStart w:id="88" w:name="__Fieldmark__276_13344100091"/>
-      <w:bookmarkStart w:id="89" w:name="__Fieldmark__173_8691039881"/>
-      <w:bookmarkStart w:id="90" w:name="__Fieldmark__204_11542630361"/>
-      <w:bookmarkEnd w:id="88"/>
+      <w:bookmarkStart w:id="89" w:name="__Fieldmark__276_13344100091"/>
+      <w:bookmarkStart w:id="90" w:name="__Fieldmark__173_8691039881"/>
+      <w:bookmarkStart w:id="91" w:name="__Fieldmark__204_11542630361"/>
       <w:bookmarkEnd w:id="89"/>
       <w:bookmarkEnd w:id="90"/>
+      <w:bookmarkEnd w:id="91"/>
       <w:r>
         <w:fldChar w:fldCharType="end"/>
       </w:r>
@@ -2315,14 +2296,14 @@
       <w:r>
         <w:fldChar w:fldCharType="separate"/>
       </w:r>
-      <w:bookmarkStart w:id="91" w:name="__Fieldmark__296_1334410009"/>
-      <w:bookmarkStart w:id="92" w:name="__Fieldmark__184_869103988"/>
+      <w:bookmarkStart w:id="92" w:name="__Fieldmark__374_701887843"/>
       <w:bookmarkStart w:id="93" w:name="__Fieldmark__218_1154263036"/>
-      <w:bookmarkStart w:id="94" w:name="__Fieldmark__374_701887843"/>
-      <w:bookmarkEnd w:id="91"/>
+      <w:bookmarkStart w:id="94" w:name="__Fieldmark__184_869103988"/>
+      <w:bookmarkStart w:id="95" w:name="__Fieldmark__296_1334410009"/>
       <w:bookmarkEnd w:id="92"/>
       <w:bookmarkEnd w:id="93"/>
       <w:bookmarkEnd w:id="94"/>
+      <w:bookmarkEnd w:id="95"/>
       <w:r>
         <w:rPr>
           <w:rFonts w:ascii="Arial" w:hAnsi="Arial" w:cs="Arial"/>
@@ -2333,12 +2314,12 @@
         </w:rPr>
         <w:t>     </w:t>
       </w:r>
-      <w:bookmarkStart w:id="95" w:name="__Fieldmark__296_13344100091"/>
-      <w:bookmarkStart w:id="96" w:name="__Fieldmark__184_8691039881"/>
-      <w:bookmarkStart w:id="97" w:name="__Fieldmark__218_11542630361"/>
-      <w:bookmarkEnd w:id="95"/>
+      <w:bookmarkStart w:id="96" w:name="__Fieldmark__296_13344100091"/>
+      <w:bookmarkStart w:id="97" w:name="__Fieldmark__184_8691039881"/>
+      <w:bookmarkStart w:id="98" w:name="__Fieldmark__218_11542630361"/>
       <w:bookmarkEnd w:id="96"/>
       <w:bookmarkEnd w:id="97"/>
+      <w:bookmarkEnd w:id="98"/>
       <w:r>
         <w:fldChar w:fldCharType="end"/>
       </w:r>
@@ -2411,14 +2392,14 @@
       <w:r>
         <w:fldChar w:fldCharType="separate"/>
       </w:r>
-      <w:bookmarkStart w:id="98" w:name="__Fieldmark__316_1334410009"/>
-      <w:bookmarkStart w:id="99" w:name="__Fieldmark__195_869103988"/>
+      <w:bookmarkStart w:id="99" w:name="__Fieldmark__400_701887843"/>
       <w:bookmarkStart w:id="100" w:name="__Fieldmark__232_1154263036"/>
-      <w:bookmarkStart w:id="101" w:name="__Fieldmark__400_701887843"/>
-      <w:bookmarkEnd w:id="98"/>
+      <w:bookmarkStart w:id="101" w:name="__Fieldmark__195_869103988"/>
+      <w:bookmarkStart w:id="102" w:name="__Fieldmark__316_1334410009"/>
       <w:bookmarkEnd w:id="99"/>
       <w:bookmarkEnd w:id="100"/>
       <w:bookmarkEnd w:id="101"/>
+      <w:bookmarkEnd w:id="102"/>
       <w:r>
         <w:rPr>
           <w:rFonts w:ascii="Arial" w:hAnsi="Arial" w:cs="Arial"/>
@@ -2429,12 +2410,12 @@
         </w:rPr>
         <w:t>     </w:t>
       </w:r>
-      <w:bookmarkStart w:id="102" w:name="__Fieldmark__316_13344100091"/>
-      <w:bookmarkStart w:id="103" w:name="__Fieldmark__195_8691039881"/>
-      <w:bookmarkStart w:id="104" w:name="__Fieldmark__232_11542630361"/>
-      <w:bookmarkEnd w:id="102"/>
+      <w:bookmarkStart w:id="103" w:name="__Fieldmark__316_13344100091"/>
+      <w:bookmarkStart w:id="104" w:name="__Fieldmark__195_8691039881"/>
+      <w:bookmarkStart w:id="105" w:name="__Fieldmark__232_11542630361"/>
       <w:bookmarkEnd w:id="103"/>
       <w:bookmarkEnd w:id="104"/>
+      <w:bookmarkEnd w:id="105"/>
       <w:r>
         <w:fldChar w:fldCharType="end"/>
       </w:r>
@@ -2507,14 +2488,14 @@
       <w:r>
         <w:fldChar w:fldCharType="separate"/>
       </w:r>
-      <w:bookmarkStart w:id="105" w:name="__Fieldmark__336_1334410009"/>
-      <w:bookmarkStart w:id="106" w:name="__Fieldmark__206_869103988"/>
+      <w:bookmarkStart w:id="106" w:name="__Fieldmark__426_701887843"/>
       <w:bookmarkStart w:id="107" w:name="__Fieldmark__246_1154263036"/>
-      <w:bookmarkStart w:id="108" w:name="__Fieldmark__426_701887843"/>
-      <w:bookmarkEnd w:id="105"/>
+      <w:bookmarkStart w:id="108" w:name="__Fieldmark__206_869103988"/>
+      <w:bookmarkStart w:id="109" w:name="__Fieldmark__336_1334410009"/>
       <w:bookmarkEnd w:id="106"/>
       <w:bookmarkEnd w:id="107"/>
       <w:bookmarkEnd w:id="108"/>
+      <w:bookmarkEnd w:id="109"/>
       <w:r>
         <w:rPr>
           <w:rFonts w:ascii="Arial" w:hAnsi="Arial" w:cs="Arial"/>
@@ -2525,12 +2506,12 @@
         </w:rPr>
         <w:t>     </w:t>
       </w:r>
-      <w:bookmarkStart w:id="109" w:name="__Fieldmark__336_13344100091"/>
-      <w:bookmarkStart w:id="110" w:name="__Fieldmark__206_8691039881"/>
-      <w:bookmarkStart w:id="111" w:name="__Fieldmark__246_11542630361"/>
-      <w:bookmarkEnd w:id="109"/>
+      <w:bookmarkStart w:id="110" w:name="__Fieldmark__336_13344100091"/>
+      <w:bookmarkStart w:id="111" w:name="__Fieldmark__206_8691039881"/>
+      <w:bookmarkStart w:id="112" w:name="__Fieldmark__246_11542630361"/>
       <w:bookmarkEnd w:id="110"/>
       <w:bookmarkEnd w:id="111"/>
+      <w:bookmarkEnd w:id="112"/>
       <w:r>
         <w:fldChar w:fldCharType="end"/>
       </w:r>
@@ -2603,14 +2584,14 @@
       <w:r>
         <w:fldChar w:fldCharType="separate"/>
       </w:r>
-      <w:bookmarkStart w:id="112" w:name="__Fieldmark__356_1334410009"/>
-      <w:bookmarkStart w:id="113" w:name="__Fieldmark__217_869103988"/>
+      <w:bookmarkStart w:id="113" w:name="__Fieldmark__452_701887843"/>
       <w:bookmarkStart w:id="114" w:name="__Fieldmark__260_1154263036"/>
-      <w:bookmarkStart w:id="115" w:name="__Fieldmark__452_701887843"/>
-      <w:bookmarkEnd w:id="112"/>
+      <w:bookmarkStart w:id="115" w:name="__Fieldmark__217_869103988"/>
+      <w:bookmarkStart w:id="116" w:name="__Fieldmark__356_1334410009"/>
       <w:bookmarkEnd w:id="113"/>
       <w:bookmarkEnd w:id="114"/>
       <w:bookmarkEnd w:id="115"/>
+      <w:bookmarkEnd w:id="116"/>
       <w:r>
         <w:rPr>
           <w:rFonts w:ascii="Arial" w:hAnsi="Arial" w:cs="Arial"/>
@@ -2621,12 +2602,12 @@
         </w:rPr>
         <w:t>     </w:t>
       </w:r>
-      <w:bookmarkStart w:id="116" w:name="__Fieldmark__356_13344100091"/>
-      <w:bookmarkStart w:id="117" w:name="__Fieldmark__217_8691039881"/>
-      <w:bookmarkStart w:id="118" w:name="__Fieldmark__260_11542630361"/>
-      <w:bookmarkEnd w:id="116"/>
+      <w:bookmarkStart w:id="117" w:name="__Fieldmark__356_13344100091"/>
+      <w:bookmarkStart w:id="118" w:name="__Fieldmark__217_8691039881"/>
+      <w:bookmarkStart w:id="119" w:name="__Fieldmark__260_11542630361"/>
       <w:bookmarkEnd w:id="117"/>
       <w:bookmarkEnd w:id="118"/>
+      <w:bookmarkEnd w:id="119"/>
       <w:r>
         <w:fldChar w:fldCharType="end"/>
       </w:r>
@@ -2840,7 +2821,7 @@
         </w:rPr>
         <w:t xml:space="preserve">Note: Please provide 2-3 paragraphs of content for a blog post – we will make the post on </w:t>
       </w:r>
-      <w:hyperlink r:id="rId8">
+      <w:hyperlink r:id="rId7">
         <w:r>
           <w:rPr>
             <w:rStyle w:val="InternetLink"/>
@@ -2949,27 +2930,7 @@
           <w:sz w:val="22"/>
           <w:szCs w:val="22"/>
         </w:rPr>
-        <w:t>Substrate: (</w:t>
-      </w:r>
-      <w:proofErr w:type="spellStart"/>
-      <w:r>
-        <w:rPr>
-          <w:rFonts w:ascii="Arial" w:hAnsi="Arial" w:cs="Arial"/>
-          <w:color w:val="4D4F53"/>
-          <w:sz w:val="22"/>
-          <w:szCs w:val="22"/>
-        </w:rPr>
-        <w:t>Fibre</w:t>
-      </w:r>
-      <w:proofErr w:type="spellEnd"/>
-      <w:r>
-        <w:rPr>
-          <w:rFonts w:ascii="Arial" w:hAnsi="Arial" w:cs="Arial"/>
-          <w:color w:val="4D4F53"/>
-          <w:sz w:val="22"/>
-          <w:szCs w:val="22"/>
-        </w:rPr>
-        <w:t xml:space="preserve"> Channel, iSCSI, NFS</w:t>
+        <w:t>Substrate: (Fibre Channel, iSCSI, NFS</w:t>
       </w:r>
       <w:r>
         <w:rPr>
@@ -3005,14 +2966,14 @@
       <w:r>
         <w:fldChar w:fldCharType="separate"/>
       </w:r>
-      <w:bookmarkStart w:id="119" w:name="__Fieldmark__390_1334410009"/>
-      <w:bookmarkStart w:id="120" w:name="Text25"/>
+      <w:bookmarkStart w:id="120" w:name="__Fieldmark__492_701887843"/>
       <w:bookmarkStart w:id="121" w:name="__Fieldmark__289_1154263036"/>
-      <w:bookmarkStart w:id="122" w:name="__Fieldmark__492_701887843"/>
-      <w:bookmarkEnd w:id="119"/>
+      <w:bookmarkStart w:id="122" w:name="Text25"/>
+      <w:bookmarkStart w:id="123" w:name="__Fieldmark__390_1334410009"/>
       <w:bookmarkEnd w:id="120"/>
       <w:bookmarkEnd w:id="121"/>
       <w:bookmarkEnd w:id="122"/>
+      <w:bookmarkEnd w:id="123"/>
       <w:r>
         <w:rPr>
           <w:rFonts w:ascii="Arial" w:hAnsi="Arial" w:cs="Arial"/>
@@ -3022,12 +2983,12 @@
         </w:rPr>
         <w:t>     </w:t>
       </w:r>
-      <w:bookmarkStart w:id="123" w:name="__Fieldmark__390_13344100091"/>
-      <w:bookmarkStart w:id="124" w:name="Text251"/>
-      <w:bookmarkStart w:id="125" w:name="__Fieldmark__289_11542630361"/>
-      <w:bookmarkEnd w:id="123"/>
+      <w:bookmarkStart w:id="124" w:name="__Fieldmark__390_13344100091"/>
+      <w:bookmarkStart w:id="125" w:name="Text251"/>
+      <w:bookmarkStart w:id="126" w:name="__Fieldmark__289_11542630361"/>
       <w:bookmarkEnd w:id="124"/>
       <w:bookmarkEnd w:id="125"/>
+      <w:bookmarkEnd w:id="126"/>
       <w:r>
         <w:fldChar w:fldCharType="end"/>
       </w:r>
@@ -3077,14 +3038,14 @@
       <w:r>
         <w:fldChar w:fldCharType="separate"/>
       </w:r>
-      <w:bookmarkStart w:id="126" w:name="__Fieldmark__407_1334410009"/>
-      <w:bookmarkStart w:id="127" w:name="__Fieldmark__261_869103988"/>
+      <w:bookmarkStart w:id="127" w:name="__Fieldmark__515_701887843"/>
       <w:bookmarkStart w:id="128" w:name="__Fieldmark__300_1154263036"/>
-      <w:bookmarkStart w:id="129" w:name="__Fieldmark__515_701887843"/>
-      <w:bookmarkEnd w:id="126"/>
+      <w:bookmarkStart w:id="129" w:name="__Fieldmark__261_869103988"/>
+      <w:bookmarkStart w:id="130" w:name="__Fieldmark__407_1334410009"/>
       <w:bookmarkEnd w:id="127"/>
       <w:bookmarkEnd w:id="128"/>
       <w:bookmarkEnd w:id="129"/>
+      <w:bookmarkEnd w:id="130"/>
       <w:r>
         <w:rPr>
           <w:rFonts w:ascii="Arial" w:hAnsi="Arial" w:cs="Arial"/>
@@ -3095,12 +3056,12 @@
         </w:rPr>
         <w:t>     </w:t>
       </w:r>
-      <w:bookmarkStart w:id="130" w:name="__Fieldmark__407_13344100091"/>
-      <w:bookmarkStart w:id="131" w:name="__Fieldmark__261_8691039881"/>
-      <w:bookmarkStart w:id="132" w:name="__Fieldmark__300_11542630361"/>
-      <w:bookmarkEnd w:id="130"/>
+      <w:bookmarkStart w:id="131" w:name="__Fieldmark__407_13344100091"/>
+      <w:bookmarkStart w:id="132" w:name="__Fieldmark__261_8691039881"/>
+      <w:bookmarkStart w:id="133" w:name="__Fieldmark__300_11542630361"/>
       <w:bookmarkEnd w:id="131"/>
       <w:bookmarkEnd w:id="132"/>
+      <w:bookmarkEnd w:id="133"/>
       <w:r>
         <w:fldChar w:fldCharType="end"/>
       </w:r>
@@ -3139,14 +3100,14 @@
       <w:r>
         <w:fldChar w:fldCharType="separate"/>
       </w:r>
-      <w:bookmarkStart w:id="133" w:name="__Fieldmark__424_1334410009"/>
-      <w:bookmarkStart w:id="134" w:name="__Fieldmark__269_869103988"/>
+      <w:bookmarkStart w:id="134" w:name="__Fieldmark__538_701887843"/>
       <w:bookmarkStart w:id="135" w:name="__Fieldmark__311_1154263036"/>
-      <w:bookmarkStart w:id="136" w:name="__Fieldmark__538_701887843"/>
-      <w:bookmarkEnd w:id="133"/>
+      <w:bookmarkStart w:id="136" w:name="__Fieldmark__269_869103988"/>
+      <w:bookmarkStart w:id="137" w:name="__Fieldmark__424_1334410009"/>
       <w:bookmarkEnd w:id="134"/>
       <w:bookmarkEnd w:id="135"/>
       <w:bookmarkEnd w:id="136"/>
+      <w:bookmarkEnd w:id="137"/>
       <w:r>
         <w:rPr>
           <w:rFonts w:ascii="Arial" w:hAnsi="Arial" w:cs="Arial"/>
@@ -3156,12 +3117,12 @@
         </w:rPr>
         <w:t>     </w:t>
       </w:r>
-      <w:bookmarkStart w:id="137" w:name="__Fieldmark__424_13344100091"/>
-      <w:bookmarkStart w:id="138" w:name="__Fieldmark__269_8691039881"/>
-      <w:bookmarkStart w:id="139" w:name="__Fieldmark__311_11542630361"/>
-      <w:bookmarkEnd w:id="137"/>
+      <w:bookmarkStart w:id="138" w:name="__Fieldmark__424_13344100091"/>
+      <w:bookmarkStart w:id="139" w:name="__Fieldmark__269_8691039881"/>
+      <w:bookmarkStart w:id="140" w:name="__Fieldmark__311_11542630361"/>
       <w:bookmarkEnd w:id="138"/>
       <w:bookmarkEnd w:id="139"/>
+      <w:bookmarkEnd w:id="140"/>
       <w:r>
         <w:fldChar w:fldCharType="end"/>
       </w:r>
@@ -3214,21 +3175,12 @@
           <w:color w:val="4D4F53"/>
         </w:rPr>
       </w:pPr>
-      <w:proofErr w:type="spellStart"/>
-      <w:r>
-        <w:rPr>
-          <w:rFonts w:ascii="Arial" w:hAnsi="Arial" w:cs="Arial"/>
-          <w:color w:val="4D4F53"/>
-        </w:rPr>
-        <w:t>XenServer</w:t>
-      </w:r>
-      <w:proofErr w:type="spellEnd"/>
-      <w:r>
-        <w:rPr>
-          <w:rFonts w:ascii="Arial" w:hAnsi="Arial" w:cs="Arial"/>
-          <w:color w:val="4D4F53"/>
-        </w:rPr>
-        <w:t xml:space="preserve"> host server(s): </w:t>
+      <w:r>
+        <w:rPr>
+          <w:rFonts w:ascii="Arial" w:hAnsi="Arial" w:cs="Arial"/>
+          <w:color w:val="4D4F53"/>
+        </w:rPr>
+        <w:t xml:space="preserve">XenServer host server(s): </w:t>
       </w:r>
     </w:p>
     <w:p>
@@ -3279,14 +3231,14 @@
       <w:r>
         <w:fldChar w:fldCharType="separate"/>
       </w:r>
-      <w:bookmarkStart w:id="140" w:name="__Fieldmark__443_1334410009"/>
-      <w:bookmarkStart w:id="141" w:name="__Fieldmark__279_869103988"/>
+      <w:bookmarkStart w:id="141" w:name="__Fieldmark__563_701887843"/>
       <w:bookmarkStart w:id="142" w:name="__Fieldmark__324_1154263036"/>
-      <w:bookmarkStart w:id="143" w:name="__Fieldmark__563_701887843"/>
-      <w:bookmarkEnd w:id="140"/>
+      <w:bookmarkStart w:id="143" w:name="__Fieldmark__279_869103988"/>
+      <w:bookmarkStart w:id="144" w:name="__Fieldmark__443_1334410009"/>
       <w:bookmarkEnd w:id="141"/>
       <w:bookmarkEnd w:id="142"/>
       <w:bookmarkEnd w:id="143"/>
+      <w:bookmarkEnd w:id="144"/>
       <w:r>
         <w:rPr>
           <w:rFonts w:ascii="Arial" w:hAnsi="Arial" w:cs="Arial"/>
@@ -3295,12 +3247,12 @@
         </w:rPr>
         <w:t>     </w:t>
       </w:r>
-      <w:bookmarkStart w:id="144" w:name="__Fieldmark__443_13344100091"/>
-      <w:bookmarkStart w:id="145" w:name="__Fieldmark__279_8691039881"/>
-      <w:bookmarkStart w:id="146" w:name="__Fieldmark__324_11542630361"/>
-      <w:bookmarkEnd w:id="144"/>
+      <w:bookmarkStart w:id="145" w:name="__Fieldmark__443_13344100091"/>
+      <w:bookmarkStart w:id="146" w:name="__Fieldmark__279_8691039881"/>
+      <w:bookmarkStart w:id="147" w:name="__Fieldmark__324_11542630361"/>
       <w:bookmarkEnd w:id="145"/>
       <w:bookmarkEnd w:id="146"/>
+      <w:bookmarkEnd w:id="147"/>
       <w:r>
         <w:fldChar w:fldCharType="end"/>
       </w:r>
@@ -3350,14 +3302,14 @@
       <w:r>
         <w:fldChar w:fldCharType="separate"/>
       </w:r>
-      <w:bookmarkStart w:id="147" w:name="__Fieldmark__461_1334410009"/>
-      <w:bookmarkStart w:id="148" w:name="__Fieldmark__288_869103988"/>
+      <w:bookmarkStart w:id="148" w:name="__Fieldmark__587_701887843"/>
       <w:bookmarkStart w:id="149" w:name="__Fieldmark__336_1154263036"/>
-      <w:bookmarkStart w:id="150" w:name="__Fieldmark__587_701887843"/>
-      <w:bookmarkEnd w:id="147"/>
+      <w:bookmarkStart w:id="150" w:name="__Fieldmark__288_869103988"/>
+      <w:bookmarkStart w:id="151" w:name="__Fieldmark__461_1334410009"/>
       <w:bookmarkEnd w:id="148"/>
       <w:bookmarkEnd w:id="149"/>
       <w:bookmarkEnd w:id="150"/>
+      <w:bookmarkEnd w:id="151"/>
       <w:r>
         <w:rPr>
           <w:rFonts w:ascii="Arial" w:hAnsi="Arial" w:cs="Arial"/>
@@ -3366,12 +3318,12 @@
         </w:rPr>
         <w:t>     </w:t>
       </w:r>
-      <w:bookmarkStart w:id="151" w:name="__Fieldmark__461_13344100091"/>
-      <w:bookmarkStart w:id="152" w:name="__Fieldmark__288_8691039881"/>
-      <w:bookmarkStart w:id="153" w:name="__Fieldmark__336_11542630361"/>
-      <w:bookmarkEnd w:id="151"/>
+      <w:bookmarkStart w:id="152" w:name="__Fieldmark__461_13344100091"/>
+      <w:bookmarkStart w:id="153" w:name="__Fieldmark__288_8691039881"/>
+      <w:bookmarkStart w:id="154" w:name="__Fieldmark__336_11542630361"/>
       <w:bookmarkEnd w:id="152"/>
       <w:bookmarkEnd w:id="153"/>
+      <w:bookmarkEnd w:id="154"/>
       <w:r>
         <w:fldChar w:fldCharType="end"/>
       </w:r>
@@ -3413,14 +3365,14 @@
       <w:r>
         <w:fldChar w:fldCharType="separate"/>
       </w:r>
-      <w:bookmarkStart w:id="154" w:name="__Fieldmark__478_1334410009"/>
-      <w:bookmarkStart w:id="155" w:name="__Fieldmark__296_869103988"/>
+      <w:bookmarkStart w:id="155" w:name="__Fieldmark__610_701887843"/>
       <w:bookmarkStart w:id="156" w:name="__Fieldmark__347_1154263036"/>
-      <w:bookmarkStart w:id="157" w:name="__Fieldmark__610_701887843"/>
-      <w:bookmarkEnd w:id="154"/>
+      <w:bookmarkStart w:id="157" w:name="__Fieldmark__296_869103988"/>
+      <w:bookmarkStart w:id="158" w:name="__Fieldmark__478_1334410009"/>
       <w:bookmarkEnd w:id="155"/>
       <w:bookmarkEnd w:id="156"/>
       <w:bookmarkEnd w:id="157"/>
+      <w:bookmarkEnd w:id="158"/>
       <w:r>
         <w:rPr>
           <w:rFonts w:ascii="Arial" w:hAnsi="Arial" w:cs="Arial"/>
@@ -3429,12 +3381,12 @@
         </w:rPr>
         <w:t>     </w:t>
       </w:r>
-      <w:bookmarkStart w:id="158" w:name="__Fieldmark__478_13344100091"/>
-      <w:bookmarkStart w:id="159" w:name="__Fieldmark__296_8691039881"/>
-      <w:bookmarkStart w:id="160" w:name="__Fieldmark__347_11542630361"/>
-      <w:bookmarkEnd w:id="158"/>
+      <w:bookmarkStart w:id="159" w:name="__Fieldmark__478_13344100091"/>
+      <w:bookmarkStart w:id="160" w:name="__Fieldmark__296_8691039881"/>
+      <w:bookmarkStart w:id="161" w:name="__Fieldmark__347_11542630361"/>
       <w:bookmarkEnd w:id="159"/>
       <w:bookmarkEnd w:id="160"/>
+      <w:bookmarkEnd w:id="161"/>
       <w:r>
         <w:fldChar w:fldCharType="end"/>
       </w:r>
@@ -3476,14 +3428,14 @@
       <w:r>
         <w:fldChar w:fldCharType="separate"/>
       </w:r>
-      <w:bookmarkStart w:id="161" w:name="__Fieldmark__495_1334410009"/>
-      <w:bookmarkStart w:id="162" w:name="__Fieldmark__304_869103988"/>
+      <w:bookmarkStart w:id="162" w:name="__Fieldmark__633_701887843"/>
       <w:bookmarkStart w:id="163" w:name="__Fieldmark__358_1154263036"/>
-      <w:bookmarkStart w:id="164" w:name="__Fieldmark__633_701887843"/>
-      <w:bookmarkEnd w:id="161"/>
+      <w:bookmarkStart w:id="164" w:name="__Fieldmark__304_869103988"/>
+      <w:bookmarkStart w:id="165" w:name="__Fieldmark__495_1334410009"/>
       <w:bookmarkEnd w:id="162"/>
       <w:bookmarkEnd w:id="163"/>
       <w:bookmarkEnd w:id="164"/>
+      <w:bookmarkEnd w:id="165"/>
       <w:r>
         <w:rPr>
           <w:rFonts w:ascii="Arial" w:hAnsi="Arial" w:cs="Arial"/>
@@ -3492,12 +3444,12 @@
         </w:rPr>
         <w:t>     </w:t>
       </w:r>
-      <w:bookmarkStart w:id="165" w:name="__Fieldmark__495_13344100091"/>
-      <w:bookmarkStart w:id="166" w:name="__Fieldmark__304_8691039881"/>
-      <w:bookmarkStart w:id="167" w:name="__Fieldmark__358_11542630361"/>
-      <w:bookmarkEnd w:id="165"/>
+      <w:bookmarkStart w:id="166" w:name="__Fieldmark__495_13344100091"/>
+      <w:bookmarkStart w:id="167" w:name="__Fieldmark__304_8691039881"/>
+      <w:bookmarkStart w:id="168" w:name="__Fieldmark__358_11542630361"/>
       <w:bookmarkEnd w:id="166"/>
       <w:bookmarkEnd w:id="167"/>
+      <w:bookmarkEnd w:id="168"/>
       <w:r>
         <w:fldChar w:fldCharType="end"/>
       </w:r>
@@ -3598,14 +3550,14 @@
       <w:r>
         <w:fldChar w:fldCharType="separate"/>
       </w:r>
-      <w:bookmarkStart w:id="168" w:name="__Fieldmark__513_1334410009"/>
-      <w:bookmarkStart w:id="169" w:name="__Fieldmark__315_869103988"/>
+      <w:bookmarkStart w:id="169" w:name="__Fieldmark__657_701887843"/>
       <w:bookmarkStart w:id="170" w:name="__Fieldmark__370_1154263036"/>
-      <w:bookmarkStart w:id="171" w:name="__Fieldmark__657_701887843"/>
-      <w:bookmarkEnd w:id="168"/>
+      <w:bookmarkStart w:id="171" w:name="__Fieldmark__315_869103988"/>
+      <w:bookmarkStart w:id="172" w:name="__Fieldmark__513_1334410009"/>
       <w:bookmarkEnd w:id="169"/>
       <w:bookmarkEnd w:id="170"/>
       <w:bookmarkEnd w:id="171"/>
+      <w:bookmarkEnd w:id="172"/>
       <w:r>
         <w:rPr>
           <w:rFonts w:ascii="Arial" w:hAnsi="Arial" w:cs="Arial"/>
@@ -3614,12 +3566,12 @@
         </w:rPr>
         <w:t>     </w:t>
       </w:r>
-      <w:bookmarkStart w:id="172" w:name="__Fieldmark__513_13344100091"/>
-      <w:bookmarkStart w:id="173" w:name="__Fieldmark__315_8691039881"/>
-      <w:bookmarkStart w:id="174" w:name="__Fieldmark__370_11542630361"/>
-      <w:bookmarkEnd w:id="172"/>
+      <w:bookmarkStart w:id="173" w:name="__Fieldmark__513_13344100091"/>
+      <w:bookmarkStart w:id="174" w:name="__Fieldmark__315_8691039881"/>
+      <w:bookmarkStart w:id="175" w:name="__Fieldmark__370_11542630361"/>
       <w:bookmarkEnd w:id="173"/>
       <w:bookmarkEnd w:id="174"/>
+      <w:bookmarkEnd w:id="175"/>
       <w:r>
         <w:fldChar w:fldCharType="end"/>
       </w:r>
@@ -3669,14 +3621,14 @@
       <w:r>
         <w:fldChar w:fldCharType="separate"/>
       </w:r>
-      <w:bookmarkStart w:id="175" w:name="__Fieldmark__531_1334410009"/>
-      <w:bookmarkStart w:id="176" w:name="__Fieldmark__324_869103988"/>
+      <w:bookmarkStart w:id="176" w:name="__Fieldmark__681_701887843"/>
       <w:bookmarkStart w:id="177" w:name="__Fieldmark__382_1154263036"/>
-      <w:bookmarkStart w:id="178" w:name="__Fieldmark__681_701887843"/>
-      <w:bookmarkEnd w:id="175"/>
+      <w:bookmarkStart w:id="178" w:name="__Fieldmark__324_869103988"/>
+      <w:bookmarkStart w:id="179" w:name="__Fieldmark__531_1334410009"/>
       <w:bookmarkEnd w:id="176"/>
       <w:bookmarkEnd w:id="177"/>
       <w:bookmarkEnd w:id="178"/>
+      <w:bookmarkEnd w:id="179"/>
       <w:r>
         <w:rPr>
           <w:rFonts w:ascii="Arial" w:hAnsi="Arial" w:cs="Arial"/>
@@ -3685,12 +3637,12 @@
         </w:rPr>
         <w:t>     </w:t>
       </w:r>
-      <w:bookmarkStart w:id="179" w:name="__Fieldmark__531_13344100091"/>
-      <w:bookmarkStart w:id="180" w:name="__Fieldmark__324_8691039881"/>
-      <w:bookmarkStart w:id="181" w:name="__Fieldmark__382_11542630361"/>
-      <w:bookmarkEnd w:id="179"/>
+      <w:bookmarkStart w:id="180" w:name="__Fieldmark__531_13344100091"/>
+      <w:bookmarkStart w:id="181" w:name="__Fieldmark__324_8691039881"/>
+      <w:bookmarkStart w:id="182" w:name="__Fieldmark__382_11542630361"/>
       <w:bookmarkEnd w:id="180"/>
       <w:bookmarkEnd w:id="181"/>
+      <w:bookmarkEnd w:id="182"/>
       <w:r>
         <w:fldChar w:fldCharType="end"/>
       </w:r>
@@ -3740,14 +3692,14 @@
       <w:r>
         <w:fldChar w:fldCharType="separate"/>
       </w:r>
-      <w:bookmarkStart w:id="182" w:name="__Fieldmark__549_1334410009"/>
-      <w:bookmarkStart w:id="183" w:name="__Fieldmark__333_869103988"/>
+      <w:bookmarkStart w:id="183" w:name="__Fieldmark__705_701887843"/>
       <w:bookmarkStart w:id="184" w:name="__Fieldmark__394_1154263036"/>
-      <w:bookmarkStart w:id="185" w:name="__Fieldmark__705_701887843"/>
-      <w:bookmarkEnd w:id="182"/>
+      <w:bookmarkStart w:id="185" w:name="__Fieldmark__333_869103988"/>
+      <w:bookmarkStart w:id="186" w:name="__Fieldmark__549_1334410009"/>
       <w:bookmarkEnd w:id="183"/>
       <w:bookmarkEnd w:id="184"/>
       <w:bookmarkEnd w:id="185"/>
+      <w:bookmarkEnd w:id="186"/>
       <w:r>
         <w:rPr>
           <w:rFonts w:ascii="Arial" w:hAnsi="Arial" w:cs="Arial"/>
@@ -3756,12 +3708,12 @@
         </w:rPr>
         <w:t>     </w:t>
       </w:r>
-      <w:bookmarkStart w:id="186" w:name="__Fieldmark__549_13344100091"/>
-      <w:bookmarkStart w:id="187" w:name="__Fieldmark__333_8691039881"/>
-      <w:bookmarkStart w:id="188" w:name="__Fieldmark__394_11542630361"/>
-      <w:bookmarkEnd w:id="186"/>
+      <w:bookmarkStart w:id="187" w:name="__Fieldmark__549_13344100091"/>
+      <w:bookmarkStart w:id="188" w:name="__Fieldmark__333_8691039881"/>
+      <w:bookmarkStart w:id="189" w:name="__Fieldmark__394_11542630361"/>
       <w:bookmarkEnd w:id="187"/>
       <w:bookmarkEnd w:id="188"/>
+      <w:bookmarkEnd w:id="189"/>
       <w:r>
         <w:fldChar w:fldCharType="end"/>
       </w:r>
@@ -3803,14 +3755,14 @@
       <w:r>
         <w:fldChar w:fldCharType="separate"/>
       </w:r>
-      <w:bookmarkStart w:id="189" w:name="__Fieldmark__566_1334410009"/>
-      <w:bookmarkStart w:id="190" w:name="__Fieldmark__341_869103988"/>
+      <w:bookmarkStart w:id="190" w:name="__Fieldmark__728_701887843"/>
       <w:bookmarkStart w:id="191" w:name="__Fieldmark__405_1154263036"/>
-      <w:bookmarkStart w:id="192" w:name="__Fieldmark__728_701887843"/>
-      <w:bookmarkEnd w:id="189"/>
+      <w:bookmarkStart w:id="192" w:name="__Fieldmark__341_869103988"/>
+      <w:bookmarkStart w:id="193" w:name="__Fieldmark__566_1334410009"/>
       <w:bookmarkEnd w:id="190"/>
       <w:bookmarkEnd w:id="191"/>
       <w:bookmarkEnd w:id="192"/>
+      <w:bookmarkEnd w:id="193"/>
       <w:r>
         <w:rPr>
           <w:rFonts w:ascii="Arial" w:hAnsi="Arial" w:cs="Arial"/>
@@ -3819,12 +3771,12 @@
         </w:rPr>
         <w:t>     </w:t>
       </w:r>
-      <w:bookmarkStart w:id="193" w:name="__Fieldmark__566_13344100091"/>
-      <w:bookmarkStart w:id="194" w:name="__Fieldmark__341_8691039881"/>
-      <w:bookmarkStart w:id="195" w:name="__Fieldmark__405_11542630361"/>
-      <w:bookmarkEnd w:id="193"/>
+      <w:bookmarkStart w:id="194" w:name="__Fieldmark__566_13344100091"/>
+      <w:bookmarkStart w:id="195" w:name="__Fieldmark__341_8691039881"/>
+      <w:bookmarkStart w:id="196" w:name="__Fieldmark__405_11542630361"/>
       <w:bookmarkEnd w:id="194"/>
       <w:bookmarkEnd w:id="195"/>
+      <w:bookmarkEnd w:id="196"/>
       <w:r>
         <w:fldChar w:fldCharType="end"/>
       </w:r>
@@ -3888,14 +3840,14 @@
       <w:r>
         <w:fldChar w:fldCharType="separate"/>
       </w:r>
-      <w:bookmarkStart w:id="196" w:name="__Fieldmark__584_1334410009"/>
-      <w:bookmarkStart w:id="197" w:name="__Fieldmark__350_869103988"/>
+      <w:bookmarkStart w:id="197" w:name="__Fieldmark__752_701887843"/>
       <w:bookmarkStart w:id="198" w:name="__Fieldmark__417_1154263036"/>
-      <w:bookmarkStart w:id="199" w:name="__Fieldmark__752_701887843"/>
-      <w:bookmarkEnd w:id="196"/>
+      <w:bookmarkStart w:id="199" w:name="__Fieldmark__350_869103988"/>
+      <w:bookmarkStart w:id="200" w:name="__Fieldmark__584_1334410009"/>
       <w:bookmarkEnd w:id="197"/>
       <w:bookmarkEnd w:id="198"/>
       <w:bookmarkEnd w:id="199"/>
+      <w:bookmarkEnd w:id="200"/>
       <w:r>
         <w:rPr>
           <w:rFonts w:ascii="Arial" w:hAnsi="Arial" w:cs="Arial"/>
@@ -3904,12 +3856,12 @@
         </w:rPr>
         <w:t>     </w:t>
       </w:r>
-      <w:bookmarkStart w:id="200" w:name="__Fieldmark__584_13344100091"/>
-      <w:bookmarkStart w:id="201" w:name="__Fieldmark__350_8691039881"/>
-      <w:bookmarkStart w:id="202" w:name="__Fieldmark__417_11542630361"/>
-      <w:bookmarkEnd w:id="200"/>
+      <w:bookmarkStart w:id="201" w:name="__Fieldmark__584_13344100091"/>
+      <w:bookmarkStart w:id="202" w:name="__Fieldmark__350_8691039881"/>
+      <w:bookmarkStart w:id="203" w:name="__Fieldmark__417_11542630361"/>
       <w:bookmarkEnd w:id="201"/>
       <w:bookmarkEnd w:id="202"/>
+      <w:bookmarkEnd w:id="203"/>
       <w:r>
         <w:fldChar w:fldCharType="end"/>
       </w:r>
@@ -3938,23 +3890,7 @@
           <w:rFonts w:ascii="Arial" w:hAnsi="Arial" w:cs="Arial"/>
           <w:color w:val="4D4F53"/>
         </w:rPr>
-        <w:t xml:space="preserve">HBA (required for all HBA and </w:t>
-      </w:r>
-      <w:proofErr w:type="spellStart"/>
-      <w:r>
-        <w:rPr>
-          <w:rFonts w:ascii="Arial" w:hAnsi="Arial" w:cs="Arial"/>
-          <w:color w:val="4D4F53"/>
-        </w:rPr>
-        <w:t>Fibre</w:t>
-      </w:r>
-      <w:proofErr w:type="spellEnd"/>
-      <w:r>
-        <w:rPr>
-          <w:rFonts w:ascii="Arial" w:hAnsi="Arial" w:cs="Arial"/>
-          <w:color w:val="4D4F53"/>
-        </w:rPr>
-        <w:t xml:space="preserve"> Channel certifications):</w:t>
+        <w:t>HBA (required for all HBA and Fibre Channel certifications):</w:t>
       </w:r>
     </w:p>
     <w:p>
@@ -4005,14 +3941,14 @@
       <w:r>
         <w:fldChar w:fldCharType="separate"/>
       </w:r>
-      <w:bookmarkStart w:id="203" w:name="__Fieldmark__602_1334410009"/>
-      <w:bookmarkStart w:id="204" w:name="__Fieldmark__361_869103988"/>
+      <w:bookmarkStart w:id="204" w:name="__Fieldmark__776_701887843"/>
       <w:bookmarkStart w:id="205" w:name="__Fieldmark__429_1154263036"/>
-      <w:bookmarkStart w:id="206" w:name="__Fieldmark__776_701887843"/>
-      <w:bookmarkEnd w:id="203"/>
+      <w:bookmarkStart w:id="206" w:name="__Fieldmark__361_869103988"/>
+      <w:bookmarkStart w:id="207" w:name="__Fieldmark__602_1334410009"/>
       <w:bookmarkEnd w:id="204"/>
       <w:bookmarkEnd w:id="205"/>
       <w:bookmarkEnd w:id="206"/>
+      <w:bookmarkEnd w:id="207"/>
       <w:r>
         <w:rPr>
           <w:rFonts w:ascii="Arial" w:hAnsi="Arial" w:cs="Arial"/>
@@ -4021,12 +3957,12 @@
         </w:rPr>
         <w:t>     </w:t>
       </w:r>
-      <w:bookmarkStart w:id="207" w:name="__Fieldmark__602_13344100091"/>
-      <w:bookmarkStart w:id="208" w:name="__Fieldmark__361_8691039881"/>
-      <w:bookmarkStart w:id="209" w:name="__Fieldmark__429_11542630361"/>
-      <w:bookmarkEnd w:id="207"/>
+      <w:bookmarkStart w:id="208" w:name="__Fieldmark__602_13344100091"/>
+      <w:bookmarkStart w:id="209" w:name="__Fieldmark__361_8691039881"/>
+      <w:bookmarkStart w:id="210" w:name="__Fieldmark__429_11542630361"/>
       <w:bookmarkEnd w:id="208"/>
       <w:bookmarkEnd w:id="209"/>
+      <w:bookmarkEnd w:id="210"/>
       <w:r>
         <w:fldChar w:fldCharType="end"/>
       </w:r>
@@ -4076,14 +4012,14 @@
       <w:r>
         <w:fldChar w:fldCharType="separate"/>
       </w:r>
-      <w:bookmarkStart w:id="210" w:name="__Fieldmark__620_1334410009"/>
-      <w:bookmarkStart w:id="211" w:name="__Fieldmark__370_869103988"/>
+      <w:bookmarkStart w:id="211" w:name="__Fieldmark__800_701887843"/>
       <w:bookmarkStart w:id="212" w:name="__Fieldmark__441_1154263036"/>
-      <w:bookmarkStart w:id="213" w:name="__Fieldmark__800_701887843"/>
-      <w:bookmarkEnd w:id="210"/>
+      <w:bookmarkStart w:id="213" w:name="__Fieldmark__370_869103988"/>
+      <w:bookmarkStart w:id="214" w:name="__Fieldmark__620_1334410009"/>
       <w:bookmarkEnd w:id="211"/>
       <w:bookmarkEnd w:id="212"/>
       <w:bookmarkEnd w:id="213"/>
+      <w:bookmarkEnd w:id="214"/>
       <w:r>
         <w:rPr>
           <w:rFonts w:ascii="Arial" w:hAnsi="Arial" w:cs="Arial"/>
@@ -4092,12 +4028,12 @@
         </w:rPr>
         <w:t>     </w:t>
       </w:r>
-      <w:bookmarkStart w:id="214" w:name="__Fieldmark__620_13344100091"/>
-      <w:bookmarkStart w:id="215" w:name="__Fieldmark__370_8691039881"/>
-      <w:bookmarkStart w:id="216" w:name="__Fieldmark__441_11542630361"/>
-      <w:bookmarkEnd w:id="214"/>
+      <w:bookmarkStart w:id="215" w:name="__Fieldmark__620_13344100091"/>
+      <w:bookmarkStart w:id="216" w:name="__Fieldmark__370_8691039881"/>
+      <w:bookmarkStart w:id="217" w:name="__Fieldmark__441_11542630361"/>
       <w:bookmarkEnd w:id="215"/>
       <w:bookmarkEnd w:id="216"/>
+      <w:bookmarkEnd w:id="217"/>
       <w:r>
         <w:fldChar w:fldCharType="end"/>
       </w:r>
@@ -4129,25 +4065,7 @@
           <w:color w:val="4D4F53"/>
           <w:lang w:val="en-GB"/>
         </w:rPr>
-        <w:t xml:space="preserve">HBA Type (SAS, FC, </w:t>
-      </w:r>
-      <w:proofErr w:type="spellStart"/>
-      <w:r>
-        <w:rPr>
-          <w:rFonts w:ascii="Arial" w:hAnsi="Arial" w:cs="Arial"/>
-          <w:color w:val="4D4F53"/>
-          <w:lang w:val="en-GB"/>
-        </w:rPr>
-        <w:t>FCoE</w:t>
-      </w:r>
-      <w:proofErr w:type="spellEnd"/>
-      <w:r>
-        <w:rPr>
-          <w:rFonts w:ascii="Arial" w:hAnsi="Arial" w:cs="Arial"/>
-          <w:color w:val="4D4F53"/>
-          <w:lang w:val="en-GB"/>
-        </w:rPr>
-        <w:t xml:space="preserve">, iSCSI): </w:t>
+        <w:t xml:space="preserve">HBA Type (SAS, FC, FCoE, iSCSI): </w:t>
       </w:r>
       <w:r>
         <w:fldChar w:fldCharType="begin">
@@ -4165,14 +4083,14 @@
       <w:r>
         <w:fldChar w:fldCharType="separate"/>
       </w:r>
-      <w:bookmarkStart w:id="217" w:name="__Fieldmark__638_1334410009"/>
-      <w:bookmarkStart w:id="218" w:name="__Fieldmark__383_869103988"/>
+      <w:bookmarkStart w:id="218" w:name="__Fieldmark__824_701887843"/>
       <w:bookmarkStart w:id="219" w:name="__Fieldmark__453_1154263036"/>
-      <w:bookmarkStart w:id="220" w:name="__Fieldmark__824_701887843"/>
-      <w:bookmarkEnd w:id="217"/>
+      <w:bookmarkStart w:id="220" w:name="__Fieldmark__383_869103988"/>
+      <w:bookmarkStart w:id="221" w:name="__Fieldmark__638_1334410009"/>
       <w:bookmarkEnd w:id="218"/>
       <w:bookmarkEnd w:id="219"/>
       <w:bookmarkEnd w:id="220"/>
+      <w:bookmarkEnd w:id="221"/>
       <w:r>
         <w:rPr>
           <w:rFonts w:ascii="Arial" w:hAnsi="Arial" w:cs="Arial"/>
@@ -4181,12 +4099,12 @@
         </w:rPr>
         <w:t>     </w:t>
       </w:r>
-      <w:bookmarkStart w:id="221" w:name="__Fieldmark__638_13344100091"/>
-      <w:bookmarkStart w:id="222" w:name="__Fieldmark__383_8691039881"/>
-      <w:bookmarkStart w:id="223" w:name="__Fieldmark__453_11542630361"/>
-      <w:bookmarkEnd w:id="221"/>
+      <w:bookmarkStart w:id="222" w:name="__Fieldmark__638_13344100091"/>
+      <w:bookmarkStart w:id="223" w:name="__Fieldmark__383_8691039881"/>
+      <w:bookmarkStart w:id="224" w:name="__Fieldmark__453_11542630361"/>
       <w:bookmarkEnd w:id="222"/>
       <w:bookmarkEnd w:id="223"/>
+      <w:bookmarkEnd w:id="224"/>
       <w:r>
         <w:fldChar w:fldCharType="end"/>
       </w:r>
@@ -4228,14 +4146,14 @@
       <w:r>
         <w:fldChar w:fldCharType="separate"/>
       </w:r>
-      <w:bookmarkStart w:id="224" w:name="__Fieldmark__655_1334410009"/>
-      <w:bookmarkStart w:id="225" w:name="__Fieldmark__391_869103988"/>
+      <w:bookmarkStart w:id="225" w:name="__Fieldmark__847_701887843"/>
       <w:bookmarkStart w:id="226" w:name="__Fieldmark__464_1154263036"/>
-      <w:bookmarkStart w:id="227" w:name="__Fieldmark__847_701887843"/>
-      <w:bookmarkEnd w:id="224"/>
+      <w:bookmarkStart w:id="227" w:name="__Fieldmark__391_869103988"/>
+      <w:bookmarkStart w:id="228" w:name="__Fieldmark__655_1334410009"/>
       <w:bookmarkEnd w:id="225"/>
       <w:bookmarkEnd w:id="226"/>
       <w:bookmarkEnd w:id="227"/>
+      <w:bookmarkEnd w:id="228"/>
       <w:r>
         <w:rPr>
           <w:rFonts w:ascii="Arial" w:hAnsi="Arial" w:cs="Arial"/>
@@ -4244,12 +4162,12 @@
         </w:rPr>
         <w:t>     </w:t>
       </w:r>
-      <w:bookmarkStart w:id="228" w:name="__Fieldmark__655_13344100091"/>
-      <w:bookmarkStart w:id="229" w:name="__Fieldmark__391_8691039881"/>
-      <w:bookmarkStart w:id="230" w:name="__Fieldmark__464_11542630361"/>
-      <w:bookmarkEnd w:id="228"/>
+      <w:bookmarkStart w:id="229" w:name="__Fieldmark__655_13344100091"/>
+      <w:bookmarkStart w:id="230" w:name="__Fieldmark__391_8691039881"/>
+      <w:bookmarkStart w:id="231" w:name="__Fieldmark__464_11542630361"/>
       <w:bookmarkEnd w:id="229"/>
       <w:bookmarkEnd w:id="230"/>
+      <w:bookmarkEnd w:id="231"/>
       <w:r>
         <w:fldChar w:fldCharType="end"/>
       </w:r>
@@ -4291,14 +4209,14 @@
       <w:r>
         <w:fldChar w:fldCharType="separate"/>
       </w:r>
-      <w:bookmarkStart w:id="231" w:name="__Fieldmark__672_1334410009"/>
-      <w:bookmarkStart w:id="232" w:name="__Fieldmark__399_869103988"/>
+      <w:bookmarkStart w:id="232" w:name="__Fieldmark__870_701887843"/>
       <w:bookmarkStart w:id="233" w:name="__Fieldmark__475_1154263036"/>
-      <w:bookmarkStart w:id="234" w:name="__Fieldmark__870_701887843"/>
-      <w:bookmarkEnd w:id="231"/>
+      <w:bookmarkStart w:id="234" w:name="__Fieldmark__399_869103988"/>
+      <w:bookmarkStart w:id="235" w:name="__Fieldmark__672_1334410009"/>
       <w:bookmarkEnd w:id="232"/>
       <w:bookmarkEnd w:id="233"/>
       <w:bookmarkEnd w:id="234"/>
+      <w:bookmarkEnd w:id="235"/>
       <w:r>
         <w:rPr>
           <w:rFonts w:ascii="Arial" w:hAnsi="Arial" w:cs="Arial"/>
@@ -4307,12 +4225,12 @@
         </w:rPr>
         <w:t>     </w:t>
       </w:r>
-      <w:bookmarkStart w:id="235" w:name="__Fieldmark__672_13344100091"/>
-      <w:bookmarkStart w:id="236" w:name="__Fieldmark__399_8691039881"/>
-      <w:bookmarkStart w:id="237" w:name="__Fieldmark__475_11542630361"/>
-      <w:bookmarkEnd w:id="235"/>
+      <w:bookmarkStart w:id="236" w:name="__Fieldmark__672_13344100091"/>
+      <w:bookmarkStart w:id="237" w:name="__Fieldmark__399_8691039881"/>
+      <w:bookmarkStart w:id="238" w:name="__Fieldmark__475_11542630361"/>
       <w:bookmarkEnd w:id="236"/>
       <w:bookmarkEnd w:id="237"/>
+      <w:bookmarkEnd w:id="238"/>
       <w:r>
         <w:fldChar w:fldCharType="end"/>
       </w:r>
@@ -4354,14 +4272,14 @@
       <w:r>
         <w:fldChar w:fldCharType="separate"/>
       </w:r>
-      <w:bookmarkStart w:id="238" w:name="__Fieldmark__689_1334410009"/>
-      <w:bookmarkStart w:id="239" w:name="__Fieldmark__407_869103988"/>
+      <w:bookmarkStart w:id="239" w:name="__Fieldmark__893_701887843"/>
       <w:bookmarkStart w:id="240" w:name="__Fieldmark__486_1154263036"/>
-      <w:bookmarkStart w:id="241" w:name="__Fieldmark__893_701887843"/>
-      <w:bookmarkEnd w:id="238"/>
+      <w:bookmarkStart w:id="241" w:name="__Fieldmark__407_869103988"/>
+      <w:bookmarkStart w:id="242" w:name="__Fieldmark__689_1334410009"/>
       <w:bookmarkEnd w:id="239"/>
       <w:bookmarkEnd w:id="240"/>
       <w:bookmarkEnd w:id="241"/>
+      <w:bookmarkEnd w:id="242"/>
       <w:r>
         <w:rPr>
           <w:rFonts w:ascii="Arial" w:hAnsi="Arial" w:cs="Arial"/>
@@ -4370,12 +4288,12 @@
         </w:rPr>
         <w:t>     </w:t>
       </w:r>
-      <w:bookmarkStart w:id="242" w:name="__Fieldmark__689_13344100091"/>
-      <w:bookmarkStart w:id="243" w:name="__Fieldmark__407_8691039881"/>
-      <w:bookmarkStart w:id="244" w:name="__Fieldmark__486_11542630361"/>
-      <w:bookmarkEnd w:id="242"/>
+      <w:bookmarkStart w:id="243" w:name="__Fieldmark__689_13344100091"/>
+      <w:bookmarkStart w:id="244" w:name="__Fieldmark__407_8691039881"/>
+      <w:bookmarkStart w:id="245" w:name="__Fieldmark__486_11542630361"/>
       <w:bookmarkEnd w:id="243"/>
       <w:bookmarkEnd w:id="244"/>
+      <w:bookmarkEnd w:id="245"/>
       <w:r>
         <w:fldChar w:fldCharType="end"/>
       </w:r>
@@ -4416,14 +4334,14 @@
       <w:r>
         <w:fldChar w:fldCharType="separate"/>
       </w:r>
-      <w:bookmarkStart w:id="245" w:name="__Fieldmark__706_1334410009"/>
-      <w:bookmarkStart w:id="246" w:name="__Fieldmark__415_869103988"/>
+      <w:bookmarkStart w:id="246" w:name="__Fieldmark__916_701887843"/>
       <w:bookmarkStart w:id="247" w:name="__Fieldmark__497_1154263036"/>
-      <w:bookmarkStart w:id="248" w:name="__Fieldmark__916_701887843"/>
-      <w:bookmarkEnd w:id="245"/>
+      <w:bookmarkStart w:id="248" w:name="__Fieldmark__415_869103988"/>
+      <w:bookmarkStart w:id="249" w:name="__Fieldmark__706_1334410009"/>
       <w:bookmarkEnd w:id="246"/>
       <w:bookmarkEnd w:id="247"/>
       <w:bookmarkEnd w:id="248"/>
+      <w:bookmarkEnd w:id="249"/>
       <w:r>
         <w:rPr>
           <w:rFonts w:ascii="Arial" w:hAnsi="Arial" w:cs="Arial"/>
@@ -4432,12 +4350,12 @@
         </w:rPr>
         <w:t>     </w:t>
       </w:r>
-      <w:bookmarkStart w:id="249" w:name="__Fieldmark__706_13344100091"/>
-      <w:bookmarkStart w:id="250" w:name="__Fieldmark__415_8691039881"/>
-      <w:bookmarkStart w:id="251" w:name="__Fieldmark__497_11542630361"/>
-      <w:bookmarkEnd w:id="249"/>
+      <w:bookmarkStart w:id="250" w:name="__Fieldmark__706_13344100091"/>
+      <w:bookmarkStart w:id="251" w:name="__Fieldmark__415_8691039881"/>
+      <w:bookmarkStart w:id="252" w:name="__Fieldmark__497_11542630361"/>
       <w:bookmarkEnd w:id="250"/>
       <w:bookmarkEnd w:id="251"/>
+      <w:bookmarkEnd w:id="252"/>
       <w:r>
         <w:fldChar w:fldCharType="end"/>
       </w:r>
@@ -4648,9 +4566,8 @@
           <w:sz w:val="22"/>
           <w:szCs w:val="22"/>
         </w:rPr>
-        <w:t xml:space="preserve">Please note any changes to the </w:t>
-      </w:r>
-      <w:proofErr w:type="spellStart"/>
+        <w:t>Please note any changes to the multipath.conf file and information about the default/preferred sto</w:t>
+      </w:r>
       <w:r>
         <w:rPr>
           <w:rFonts w:ascii="Arial" w:hAnsi="Arial" w:cs="Arial"/>
@@ -4658,35 +4575,7 @@
           <w:sz w:val="22"/>
           <w:szCs w:val="22"/>
         </w:rPr>
-        <w:t>multipath.conf</w:t>
-      </w:r>
-      <w:proofErr w:type="spellEnd"/>
-      <w:r>
-        <w:rPr>
-          <w:rFonts w:ascii="Arial" w:hAnsi="Arial" w:cs="Arial"/>
-          <w:color w:val="4D4F53"/>
-          <w:sz w:val="22"/>
-          <w:szCs w:val="22"/>
-        </w:rPr>
-        <w:t xml:space="preserve"> file and information about the default/preferred sto</w:t>
-      </w:r>
-      <w:r>
-        <w:rPr>
-          <w:rFonts w:ascii="Arial" w:hAnsi="Arial" w:cs="Arial"/>
-          <w:color w:val="4D4F53"/>
-          <w:sz w:val="22"/>
-          <w:szCs w:val="22"/>
-        </w:rPr>
-        <w:t xml:space="preserve">rage handler array settings. </w:t>
-      </w:r>
-      <w:r>
-        <w:rPr>
-          <w:rFonts w:ascii="Arial" w:hAnsi="Arial" w:cs="Arial"/>
-          <w:color w:val="4D4F53"/>
-          <w:sz w:val="22"/>
-          <w:szCs w:val="22"/>
-        </w:rPr>
-        <w:t>Please also document alternate testing settings if applicable:</w:t>
+        <w:t>rage handler array settings. Please also document alternate testing settings if applicable:</w:t>
       </w:r>
     </w:p>
     <w:p>
@@ -4888,27 +4777,7 @@
           <w:sz w:val="22"/>
           <w:szCs w:val="22"/>
         </w:rPr>
-        <w:t xml:space="preserve">Please also note details about the FC or </w:t>
-      </w:r>
-      <w:proofErr w:type="spellStart"/>
-      <w:r>
-        <w:rPr>
-          <w:rFonts w:ascii="Arial" w:hAnsi="Arial" w:cs="Arial"/>
-          <w:color w:val="4D4F53"/>
-          <w:sz w:val="22"/>
-          <w:szCs w:val="22"/>
-        </w:rPr>
-        <w:t>FCoE</w:t>
-      </w:r>
-      <w:proofErr w:type="spellEnd"/>
-      <w:r>
-        <w:rPr>
-          <w:rFonts w:ascii="Arial" w:hAnsi="Arial" w:cs="Arial"/>
-          <w:color w:val="4D4F53"/>
-          <w:sz w:val="22"/>
-          <w:szCs w:val="22"/>
-        </w:rPr>
-        <w:t xml:space="preserve"> switch used, if applicable, here:</w:t>
+        <w:t>Please also note details about the FC or FCoE switch used, if applicable, here:</w:t>
       </w:r>
     </w:p>
     <w:p>
@@ -5269,7 +5138,7 @@
         </w:rPr>
         <w:t xml:space="preserve">If already a member of the Citrix Ready Program, via email to </w:t>
       </w:r>
-      <w:hyperlink r:id="rId9">
+      <w:hyperlink r:id="rId8">
         <w:r>
           <w:rPr>
             <w:rStyle w:val="InternetLink"/>
@@ -5314,7 +5183,7 @@
         </w:rPr>
         <w:t xml:space="preserve">Via email to </w:t>
       </w:r>
-      <w:hyperlink r:id="rId10">
+      <w:hyperlink r:id="rId9">
         <w:r>
           <w:rPr>
             <w:rStyle w:val="InternetLink"/>
@@ -5601,27 +5470,7 @@
           <w:sz w:val="20"/>
           <w:szCs w:val="18"/>
         </w:rPr>
-        <w:t xml:space="preserve">In order to demonstrate compatibility between </w:t>
-      </w:r>
-      <w:proofErr w:type="spellStart"/>
-      <w:r>
-        <w:rPr>
-          <w:rFonts w:ascii="Arial" w:hAnsi="Arial" w:cs="Arial"/>
-          <w:color w:val="4D4F53"/>
-          <w:sz w:val="20"/>
-          <w:szCs w:val="18"/>
-        </w:rPr>
-        <w:t>XenServer</w:t>
-      </w:r>
-      <w:proofErr w:type="spellEnd"/>
-      <w:r>
-        <w:rPr>
-          <w:rFonts w:ascii="Arial" w:hAnsi="Arial" w:cs="Arial"/>
-          <w:color w:val="4D4F53"/>
-          <w:sz w:val="20"/>
-          <w:szCs w:val="18"/>
-        </w:rPr>
-        <w:t xml:space="preserve"> and the vendor’s system being tested, at a minimum the following test cases must be successfully completed and documented. </w:t>
+        <w:t xml:space="preserve">In order to demonstrate compatibility between XenServer and the vendor’s system being tested, at a minimum the following test cases must be successfully completed and documented. </w:t>
       </w:r>
     </w:p>
     <w:p>
@@ -5746,21 +5595,8 @@
                 <w:sz w:val="22"/>
                 <w:szCs w:val="22"/>
               </w:rPr>
-              <w:t xml:space="preserve">Test: </w:t>
-            </w:r>
-            <w:proofErr w:type="spellStart"/>
-            <w:r>
-              <w:rPr>
-                <w:rFonts w:ascii="Arial" w:hAnsi="Arial" w:cs="Arial"/>
-                <w:b/>
-                <w:bCs/>
-                <w:color w:val="4D4F53"/>
-                <w:sz w:val="22"/>
-                <w:szCs w:val="22"/>
-              </w:rPr>
-              <w:t>XC.Functional</w:t>
-            </w:r>
-            <w:proofErr w:type="spellEnd"/>
+              <w:t>Test: XC.Functional</w:t>
+            </w:r>
           </w:p>
         </w:tc>
         <w:tc>
@@ -6275,21 +6111,8 @@
                 <w:sz w:val="22"/>
                 <w:szCs w:val="22"/>
               </w:rPr>
-              <w:t xml:space="preserve">Test: </w:t>
-            </w:r>
-            <w:proofErr w:type="spellStart"/>
-            <w:r>
-              <w:rPr>
-                <w:rFonts w:ascii="Arial" w:hAnsi="Arial" w:cs="Arial"/>
-                <w:b/>
-                <w:bCs/>
-                <w:color w:val="4D4F53"/>
-                <w:sz w:val="22"/>
-                <w:szCs w:val="22"/>
-              </w:rPr>
-              <w:t>XC.ControlPath</w:t>
-            </w:r>
-            <w:proofErr w:type="spellEnd"/>
+              <w:t>Test: XC.ControlPath</w:t>
+            </w:r>
           </w:p>
         </w:tc>
         <w:tc>
@@ -6804,21 +6627,8 @@
                 <w:sz w:val="22"/>
                 <w:szCs w:val="22"/>
               </w:rPr>
-              <w:t xml:space="preserve">Test: </w:t>
-            </w:r>
-            <w:proofErr w:type="spellStart"/>
-            <w:r>
-              <w:rPr>
-                <w:rFonts w:ascii="Arial" w:hAnsi="Arial" w:cs="Arial"/>
-                <w:b/>
-                <w:bCs/>
-                <w:color w:val="4D4F53"/>
-                <w:sz w:val="22"/>
-                <w:szCs w:val="22"/>
-              </w:rPr>
-              <w:t>XC.Pool</w:t>
-            </w:r>
-            <w:proofErr w:type="spellEnd"/>
+              <w:t>Test: XC.Pool</w:t>
+            </w:r>
           </w:p>
         </w:tc>
         <w:tc>
@@ -6856,51 +6666,7 @@
                 <w:sz w:val="22"/>
                 <w:szCs w:val="22"/>
               </w:rPr>
-              <w:t xml:space="preserve">Pool tests (only </w:t>
-            </w:r>
-            <w:proofErr w:type="spellStart"/>
-            <w:r>
-              <w:rPr>
-                <w:rFonts w:ascii="Arial" w:eastAsia="SimSun" w:hAnsi="Arial" w:cs="Arial"/>
-                <w:b/>
-                <w:color w:val="FFFFFF"/>
-                <w:sz w:val="22"/>
-                <w:szCs w:val="22"/>
-              </w:rPr>
-              <w:t>lvmoiscsi</w:t>
-            </w:r>
-            <w:proofErr w:type="spellEnd"/>
-            <w:r>
-              <w:rPr>
-                <w:rFonts w:ascii="Arial" w:eastAsia="SimSun" w:hAnsi="Arial" w:cs="Arial"/>
-                <w:b/>
-                <w:color w:val="FFFFFF"/>
-                <w:sz w:val="22"/>
-                <w:szCs w:val="22"/>
-              </w:rPr>
-              <w:t xml:space="preserve"> and </w:t>
-            </w:r>
-            <w:proofErr w:type="spellStart"/>
-            <w:r>
-              <w:rPr>
-                <w:rFonts w:ascii="Arial" w:eastAsia="SimSun" w:hAnsi="Arial" w:cs="Arial"/>
-                <w:b/>
-                <w:color w:val="FFFFFF"/>
-                <w:sz w:val="22"/>
-                <w:szCs w:val="22"/>
-              </w:rPr>
-              <w:t>lvmohba</w:t>
-            </w:r>
-            <w:proofErr w:type="spellEnd"/>
-            <w:r>
-              <w:rPr>
-                <w:rFonts w:ascii="Arial" w:eastAsia="SimSun" w:hAnsi="Arial" w:cs="Arial"/>
-                <w:b/>
-                <w:color w:val="FFFFFF"/>
-                <w:sz w:val="22"/>
-                <w:szCs w:val="22"/>
-              </w:rPr>
-              <w:t>)</w:t>
+              <w:t>Pool tests (only lvmoiscsi and lvmohba)</w:t>
             </w:r>
           </w:p>
         </w:tc>
@@ -7377,21 +7143,8 @@
                 <w:sz w:val="22"/>
                 <w:szCs w:val="22"/>
               </w:rPr>
-              <w:t xml:space="preserve">Test: </w:t>
-            </w:r>
-            <w:proofErr w:type="spellStart"/>
-            <w:r>
-              <w:rPr>
-                <w:rFonts w:ascii="Arial" w:hAnsi="Arial" w:cs="Arial"/>
-                <w:b/>
-                <w:bCs/>
-                <w:color w:val="4D4F53"/>
-                <w:sz w:val="22"/>
-                <w:szCs w:val="22"/>
-              </w:rPr>
-              <w:t>XC.MultiPath</w:t>
-            </w:r>
-            <w:proofErr w:type="spellEnd"/>
+              <w:t>Test: XC.MultiPath</w:t>
+            </w:r>
           </w:p>
         </w:tc>
         <w:tc>
@@ -7429,51 +7182,7 @@
                 <w:sz w:val="22"/>
                 <w:szCs w:val="22"/>
               </w:rPr>
-              <w:t xml:space="preserve">Multipath Configuration Verification tests (only </w:t>
-            </w:r>
-            <w:proofErr w:type="spellStart"/>
-            <w:r>
-              <w:rPr>
-                <w:rFonts w:ascii="Arial" w:eastAsia="SimSun" w:hAnsi="Arial" w:cs="Arial"/>
-                <w:b/>
-                <w:color w:val="FFFFFF"/>
-                <w:sz w:val="22"/>
-                <w:szCs w:val="22"/>
-              </w:rPr>
-              <w:t>lvmoiscsi</w:t>
-            </w:r>
-            <w:proofErr w:type="spellEnd"/>
-            <w:r>
-              <w:rPr>
-                <w:rFonts w:ascii="Arial" w:eastAsia="SimSun" w:hAnsi="Arial" w:cs="Arial"/>
-                <w:b/>
-                <w:color w:val="FFFFFF"/>
-                <w:sz w:val="22"/>
-                <w:szCs w:val="22"/>
-              </w:rPr>
-              <w:t xml:space="preserve"> and </w:t>
-            </w:r>
-            <w:proofErr w:type="spellStart"/>
-            <w:r>
-              <w:rPr>
-                <w:rFonts w:ascii="Arial" w:eastAsia="SimSun" w:hAnsi="Arial" w:cs="Arial"/>
-                <w:b/>
-                <w:color w:val="FFFFFF"/>
-                <w:sz w:val="22"/>
-                <w:szCs w:val="22"/>
-              </w:rPr>
-              <w:t>lvmohba</w:t>
-            </w:r>
-            <w:proofErr w:type="spellEnd"/>
-            <w:r>
-              <w:rPr>
-                <w:rFonts w:ascii="Arial" w:eastAsia="SimSun" w:hAnsi="Arial" w:cs="Arial"/>
-                <w:b/>
-                <w:color w:val="FFFFFF"/>
-                <w:sz w:val="22"/>
-                <w:szCs w:val="22"/>
-              </w:rPr>
-              <w:t>)</w:t>
+              <w:t>Multipath Configuration Verification tests (only lvmoiscsi and lvmohba)</w:t>
             </w:r>
           </w:p>
         </w:tc>
@@ -8020,31 +7729,7 @@
                 <w:sz w:val="22"/>
                 <w:szCs w:val="22"/>
               </w:rPr>
-              <w:t xml:space="preserve">Test: </w:t>
-            </w:r>
-            <w:proofErr w:type="spellStart"/>
-            <w:r>
-              <w:rPr>
-                <w:rFonts w:ascii="Arial" w:hAnsi="Arial" w:cs="Arial"/>
-                <w:b/>
-                <w:bCs/>
-                <w:color w:val="4D4F53"/>
-                <w:sz w:val="22"/>
-                <w:szCs w:val="22"/>
-              </w:rPr>
-              <w:t>XC.MultiPath</w:t>
-            </w:r>
-            <w:proofErr w:type="spellEnd"/>
-            <w:r>
-              <w:rPr>
-                <w:rFonts w:ascii="Arial" w:hAnsi="Arial" w:cs="Arial"/>
-                <w:b/>
-                <w:bCs/>
-                <w:color w:val="4D4F53"/>
-                <w:sz w:val="22"/>
-                <w:szCs w:val="22"/>
-              </w:rPr>
-              <w:t xml:space="preserve"> (alternate multipath configuration - optional)</w:t>
+              <w:t>Test: XC.MultiPath (alternate multipath configuration - optional)</w:t>
             </w:r>
           </w:p>
         </w:tc>
@@ -8081,51 +7766,7 @@
                 <w:sz w:val="22"/>
                 <w:szCs w:val="22"/>
               </w:rPr>
-              <w:t xml:space="preserve">Multipath Configuration Verification tests (only </w:t>
-            </w:r>
-            <w:proofErr w:type="spellStart"/>
-            <w:r>
-              <w:rPr>
-                <w:rFonts w:ascii="Arial" w:eastAsia="SimSun" w:hAnsi="Arial" w:cs="Arial"/>
-                <w:b/>
-                <w:color w:val="FFFFFF"/>
-                <w:sz w:val="22"/>
-                <w:szCs w:val="22"/>
-              </w:rPr>
-              <w:t>lvmoiscsi</w:t>
-            </w:r>
-            <w:proofErr w:type="spellEnd"/>
-            <w:r>
-              <w:rPr>
-                <w:rFonts w:ascii="Arial" w:eastAsia="SimSun" w:hAnsi="Arial" w:cs="Arial"/>
-                <w:b/>
-                <w:color w:val="FFFFFF"/>
-                <w:sz w:val="22"/>
-                <w:szCs w:val="22"/>
-              </w:rPr>
-              <w:t xml:space="preserve"> and </w:t>
-            </w:r>
-            <w:proofErr w:type="spellStart"/>
-            <w:r>
-              <w:rPr>
-                <w:rFonts w:ascii="Arial" w:eastAsia="SimSun" w:hAnsi="Arial" w:cs="Arial"/>
-                <w:b/>
-                <w:color w:val="FFFFFF"/>
-                <w:sz w:val="22"/>
-                <w:szCs w:val="22"/>
-              </w:rPr>
-              <w:t>lvmohba</w:t>
-            </w:r>
-            <w:proofErr w:type="spellEnd"/>
-            <w:r>
-              <w:rPr>
-                <w:rFonts w:ascii="Arial" w:eastAsia="SimSun" w:hAnsi="Arial" w:cs="Arial"/>
-                <w:b/>
-                <w:color w:val="FFFFFF"/>
-                <w:sz w:val="22"/>
-                <w:szCs w:val="22"/>
-              </w:rPr>
-              <w:t>)</w:t>
+              <w:t>Multipath Configuration Verification tests (only lvmoiscsi and lvmohba)</w:t>
             </w:r>
           </w:p>
         </w:tc>
@@ -8620,51 +8261,7 @@
                 <w:sz w:val="22"/>
                 <w:szCs w:val="22"/>
               </w:rPr>
-              <w:t xml:space="preserve">Space Reclamation Tests (only </w:t>
-            </w:r>
-            <w:proofErr w:type="spellStart"/>
-            <w:r>
-              <w:rPr>
-                <w:rFonts w:ascii="Arial" w:eastAsia="SimSun" w:hAnsi="Arial" w:cs="Arial"/>
-                <w:b/>
-                <w:color w:val="FFFFFF"/>
-                <w:sz w:val="22"/>
-                <w:szCs w:val="22"/>
-              </w:rPr>
-              <w:t>lvmoiscsi</w:t>
-            </w:r>
-            <w:proofErr w:type="spellEnd"/>
-            <w:r>
-              <w:rPr>
-                <w:rFonts w:ascii="Arial" w:eastAsia="SimSun" w:hAnsi="Arial" w:cs="Arial"/>
-                <w:b/>
-                <w:color w:val="FFFFFF"/>
-                <w:sz w:val="22"/>
-                <w:szCs w:val="22"/>
-              </w:rPr>
-              <w:t xml:space="preserve"> and </w:t>
-            </w:r>
-            <w:proofErr w:type="spellStart"/>
-            <w:r>
-              <w:rPr>
-                <w:rFonts w:ascii="Arial" w:eastAsia="SimSun" w:hAnsi="Arial" w:cs="Arial"/>
-                <w:b/>
-                <w:color w:val="FFFFFF"/>
-                <w:sz w:val="22"/>
-                <w:szCs w:val="22"/>
-              </w:rPr>
-              <w:t>lvmohba</w:t>
-            </w:r>
-            <w:proofErr w:type="spellEnd"/>
-            <w:r>
-              <w:rPr>
-                <w:rFonts w:ascii="Arial" w:eastAsia="SimSun" w:hAnsi="Arial" w:cs="Arial"/>
-                <w:b/>
-                <w:color w:val="FFFFFF"/>
-                <w:sz w:val="22"/>
-                <w:szCs w:val="22"/>
-              </w:rPr>
-              <w:t>)</w:t>
+              <w:t>Space Reclamation Tests (only lvmoiscsi and lvmohba)</w:t>
             </w:r>
           </w:p>
         </w:tc>
@@ -9258,8 +8855,6 @@
           <w:szCs w:val="20"/>
         </w:rPr>
       </w:pPr>
-      <w:bookmarkStart w:id="252" w:name="_GoBack"/>
-      <w:bookmarkEnd w:id="252"/>
     </w:p>
     <w:p>
       <w:pPr>
@@ -9335,21 +8930,8 @@
                 <w:sz w:val="22"/>
                 <w:szCs w:val="22"/>
               </w:rPr>
-              <w:t xml:space="preserve">Test: </w:t>
-            </w:r>
-            <w:proofErr w:type="spellStart"/>
-            <w:r>
-              <w:rPr>
-                <w:rFonts w:ascii="Arial" w:hAnsi="Arial" w:cs="Arial"/>
-                <w:b/>
-                <w:bCs/>
-                <w:color w:val="4D4F53"/>
-                <w:sz w:val="22"/>
-                <w:szCs w:val="22"/>
-              </w:rPr>
-              <w:t>XC.DataIntegrity</w:t>
-            </w:r>
-            <w:proofErr w:type="spellEnd"/>
+              <w:t>Test: XC.DataIntegrity</w:t>
+            </w:r>
           </w:p>
         </w:tc>
         <w:tc>
@@ -9903,29 +9485,7 @@
                 <w:sz w:val="22"/>
                 <w:szCs w:val="22"/>
               </w:rPr>
-              <w:t xml:space="preserve">Boot from SAN multipath tests (only Hardware HBA, SAS, </w:t>
-            </w:r>
-            <w:proofErr w:type="spellStart"/>
-            <w:r>
-              <w:rPr>
-                <w:rFonts w:ascii="Arial" w:eastAsia="SimSun" w:hAnsi="Arial" w:cs="Arial"/>
-                <w:b/>
-                <w:color w:val="FFFFFF"/>
-                <w:sz w:val="22"/>
-                <w:szCs w:val="22"/>
-              </w:rPr>
-              <w:t>FCoE</w:t>
-            </w:r>
-            <w:proofErr w:type="spellEnd"/>
-            <w:r>
-              <w:rPr>
-                <w:rFonts w:ascii="Arial" w:eastAsia="SimSun" w:hAnsi="Arial" w:cs="Arial"/>
-                <w:b/>
-                <w:color w:val="FFFFFF"/>
-                <w:sz w:val="22"/>
-                <w:szCs w:val="22"/>
-              </w:rPr>
-              <w:t>)</w:t>
+              <w:t>Boot from SAN multipath tests (only Hardware HBA, SAS, FCoE)</w:t>
             </w:r>
           </w:p>
         </w:tc>
@@ -10402,21 +9962,8 @@
                 <w:sz w:val="22"/>
                 <w:szCs w:val="22"/>
               </w:rPr>
-              <w:t xml:space="preserve">Test: </w:t>
-            </w:r>
-            <w:proofErr w:type="spellStart"/>
-            <w:r>
-              <w:rPr>
-                <w:rFonts w:ascii="Arial" w:hAnsi="Arial" w:cs="Arial"/>
-                <w:b/>
-                <w:bCs/>
-                <w:color w:val="4D4F53"/>
-                <w:sz w:val="22"/>
-                <w:szCs w:val="22"/>
-              </w:rPr>
-              <w:t>Bugtool</w:t>
-            </w:r>
-            <w:proofErr w:type="spellEnd"/>
+              <w:t>Test: Bugtool</w:t>
+            </w:r>
           </w:p>
         </w:tc>
         <w:tc>
@@ -10454,9 +10001,8 @@
                 <w:sz w:val="22"/>
                 <w:szCs w:val="22"/>
               </w:rPr>
-              <w:t xml:space="preserve">Generate </w:t>
-            </w:r>
-            <w:proofErr w:type="spellStart"/>
+              <w:t xml:space="preserve">Generate Bugtool Report (required </w:t>
+            </w:r>
             <w:r>
               <w:rPr>
                 <w:rFonts w:ascii="Arial" w:eastAsia="SimSun" w:hAnsi="Arial" w:cs="Arial"/>
@@ -10465,27 +10011,6 @@
                 <w:sz w:val="22"/>
                 <w:szCs w:val="22"/>
               </w:rPr>
-              <w:t>Bugtool</w:t>
-            </w:r>
-            <w:proofErr w:type="spellEnd"/>
-            <w:r>
-              <w:rPr>
-                <w:rFonts w:ascii="Arial" w:eastAsia="SimSun" w:hAnsi="Arial" w:cs="Arial"/>
-                <w:b/>
-                <w:color w:val="FFFFFF"/>
-                <w:sz w:val="22"/>
-                <w:szCs w:val="22"/>
-              </w:rPr>
-              <w:t xml:space="preserve"> Report (required </w:t>
-            </w:r>
-            <w:r>
-              <w:rPr>
-                <w:rFonts w:ascii="Arial" w:eastAsia="SimSun" w:hAnsi="Arial" w:cs="Arial"/>
-                <w:b/>
-                <w:color w:val="FFFFFF"/>
-                <w:sz w:val="22"/>
-                <w:szCs w:val="22"/>
-              </w:rPr>
               <w:br/>
               <w:t>for all certifications)</w:t>
             </w:r>
@@ -10819,67 +10344,7 @@
                 <w:sz w:val="20"/>
                 <w:szCs w:val="20"/>
               </w:rPr>
-              <w:t>Log in to the local console and run “</w:t>
-            </w:r>
-            <w:proofErr w:type="spellStart"/>
-            <w:r>
-              <w:rPr>
-                <w:rFonts w:ascii="Arial" w:hAnsi="Arial" w:cs="Arial"/>
-                <w:color w:val="4D4F53"/>
-                <w:sz w:val="20"/>
-                <w:szCs w:val="20"/>
-              </w:rPr>
-              <w:t>xen-bugtool</w:t>
-            </w:r>
-            <w:proofErr w:type="spellEnd"/>
-            <w:r>
-              <w:rPr>
-                <w:rFonts w:ascii="Arial" w:hAnsi="Arial" w:cs="Arial"/>
-                <w:color w:val="4D4F53"/>
-                <w:sz w:val="20"/>
-                <w:szCs w:val="20"/>
-              </w:rPr>
-              <w:t xml:space="preserve"> –-</w:t>
-            </w:r>
-            <w:proofErr w:type="spellStart"/>
-            <w:r>
-              <w:rPr>
-                <w:rFonts w:ascii="Arial" w:hAnsi="Arial" w:cs="Arial"/>
-                <w:color w:val="4D4F53"/>
-                <w:sz w:val="20"/>
-                <w:szCs w:val="20"/>
-              </w:rPr>
-              <w:t>yestoall</w:t>
-            </w:r>
-            <w:proofErr w:type="spellEnd"/>
-            <w:r>
-              <w:rPr>
-                <w:rFonts w:ascii="Arial" w:hAnsi="Arial" w:cs="Arial"/>
-                <w:color w:val="4D4F53"/>
-                <w:sz w:val="20"/>
-                <w:szCs w:val="20"/>
-              </w:rPr>
-              <w:t xml:space="preserve">” to generate the report. Include the </w:t>
-            </w:r>
-            <w:proofErr w:type="spellStart"/>
-            <w:r>
-              <w:rPr>
-                <w:rFonts w:ascii="Arial" w:hAnsi="Arial" w:cs="Arial"/>
-                <w:color w:val="4D4F53"/>
-                <w:sz w:val="20"/>
-                <w:szCs w:val="20"/>
-              </w:rPr>
-              <w:t>bugtool</w:t>
-            </w:r>
-            <w:proofErr w:type="spellEnd"/>
-            <w:r>
-              <w:rPr>
-                <w:rFonts w:ascii="Arial" w:hAnsi="Arial" w:cs="Arial"/>
-                <w:color w:val="4D4F53"/>
-                <w:sz w:val="20"/>
-                <w:szCs w:val="20"/>
-              </w:rPr>
-              <w:t xml:space="preserve"> with your submission.</w:t>
+              <w:t>Log in to the local console and run “xen-bugtool –-yestoall” to generate the report. Include the bugtool with your submission.</w:t>
             </w:r>
           </w:p>
         </w:tc>
@@ -11085,7 +10550,6 @@
                 <w:szCs w:val="22"/>
               </w:rPr>
             </w:pPr>
-            <w:proofErr w:type="spellStart"/>
             <w:r>
               <w:rPr>
                 <w:rFonts w:ascii="Arial" w:hAnsi="Arial" w:cs="Arial"/>
@@ -11095,19 +10559,7 @@
                 <w:sz w:val="22"/>
                 <w:szCs w:val="22"/>
               </w:rPr>
-              <w:t>TestID</w:t>
-            </w:r>
-            <w:proofErr w:type="spellEnd"/>
-            <w:r>
-              <w:rPr>
-                <w:rFonts w:ascii="Arial" w:hAnsi="Arial" w:cs="Arial"/>
-                <w:b/>
-                <w:bCs/>
-                <w:color w:val="4D4F53"/>
-                <w:sz w:val="22"/>
-                <w:szCs w:val="22"/>
-              </w:rPr>
-              <w:t>: Test #</w:t>
+              <w:t>TestID: Test #</w:t>
             </w:r>
           </w:p>
         </w:tc>
@@ -12150,7 +11602,6 @@
       <w:r>
         <w:rPr>
           <w:noProof/>
-          <w:lang w:val="en-GB" w:eastAsia="zh-CN"/>
         </w:rPr>
         <w:drawing>
           <wp:inline distT="0" distB="0" distL="0" distR="0">
@@ -12170,7 +11621,7 @@
                     </pic:cNvPicPr>
                   </pic:nvPicPr>
                   <pic:blipFill>
-                    <a:blip r:embed="rId11"/>
+                    <a:blip r:embed="rId10"/>
                     <a:stretch>
                       <a:fillRect/>
                     </a:stretch>
@@ -12262,7 +11713,7 @@
         </w:rPr>
         <w:t xml:space="preserve">Citrix Ready identifies recommended solutions that are trusted to enhance the Citrix Delivery infrastructure. All products featured in Citrix Ready have completed verification testing, thereby providing confidence in joint solution compatibility. Leveraging its industry leading alliances and partner eco-system, Citrix Ready showcases select trusted solutions designed to meet a variety of business needs. Through the online catalog and Citrix Ready branding program, you can easily find and build a trusted infrastructure. Citrix Ready not only demonstrates current mutual product compatibility, but through continued industry relationships also ensures future interoperability. Learn more at </w:t>
       </w:r>
-      <w:hyperlink r:id="rId12">
+      <w:hyperlink r:id="rId11">
         <w:r>
           <w:rPr>
             <w:rStyle w:val="InternetLink"/>
@@ -12283,8 +11734,8 @@
       </w:r>
     </w:p>
     <w:sectPr>
-      <w:headerReference w:type="default" r:id="rId13"/>
-      <w:footerReference w:type="default" r:id="rId14"/>
+      <w:headerReference w:type="default" r:id="rId12"/>
+      <w:footerReference w:type="default" r:id="rId13"/>
       <w:pgSz w:w="12240" w:h="15840"/>
       <w:pgMar w:top="777" w:right="1183" w:bottom="900" w:left="1800" w:header="720" w:footer="720" w:gutter="0"/>
       <w:pgNumType w:start="1"/>
@@ -12297,7 +11748,7 @@
 </file>
 
 <file path=word/endnotes.xml><?xml version="1.0" encoding="utf-8"?>
-<w:endnotes xmlns:wpc="http://schemas.microsoft.com/office/word/2010/wordprocessingCanvas" xmlns:mc="http://schemas.openxmlformats.org/markup-compatibility/2006" xmlns:o="urn:schemas-microsoft-com:office:office" xmlns:r="http://schemas.openxmlformats.org/officeDocument/2006/relationships" xmlns:m="http://schemas.openxmlformats.org/officeDocument/2006/math" xmlns:v="urn:schemas-microsoft-com:vml" xmlns:wp14="http://schemas.microsoft.com/office/word/2010/wordprocessingDrawing" xmlns:wp="http://schemas.openxmlformats.org/drawingml/2006/wordprocessingDrawing" xmlns:w10="urn:schemas-microsoft-com:office:word" xmlns:w="http://schemas.openxmlformats.org/wordprocessingml/2006/main" xmlns:w14="http://schemas.microsoft.com/office/word/2010/wordml" xmlns:wpg="http://schemas.microsoft.com/office/word/2010/wordprocessingGroup" xmlns:wpi="http://schemas.microsoft.com/office/word/2010/wordprocessingInk" xmlns:wne="http://schemas.microsoft.com/office/word/2006/wordml" xmlns:wps="http://schemas.microsoft.com/office/word/2010/wordprocessingShape" mc:Ignorable="w14 wp14">
+<w:endnotes xmlns:wpc="http://schemas.microsoft.com/office/word/2010/wordprocessingCanvas" xmlns:mc="http://schemas.openxmlformats.org/markup-compatibility/2006" xmlns:o="urn:schemas-microsoft-com:office:office" xmlns:r="http://schemas.openxmlformats.org/officeDocument/2006/relationships" xmlns:m="http://schemas.openxmlformats.org/officeDocument/2006/math" xmlns:v="urn:schemas-microsoft-com:vml" xmlns:wp14="http://schemas.microsoft.com/office/word/2010/wordprocessingDrawing" xmlns:wp="http://schemas.openxmlformats.org/drawingml/2006/wordprocessingDrawing" xmlns:w10="urn:schemas-microsoft-com:office:word" xmlns:w="http://schemas.openxmlformats.org/wordprocessingml/2006/main" xmlns:w14="http://schemas.microsoft.com/office/word/2010/wordml" xmlns:w15="http://schemas.microsoft.com/office/word/2012/wordml" xmlns:wpg="http://schemas.microsoft.com/office/word/2010/wordprocessingGroup" xmlns:wpi="http://schemas.microsoft.com/office/word/2010/wordprocessingInk" xmlns:wne="http://schemas.microsoft.com/office/word/2006/wordml" xmlns:wps="http://schemas.microsoft.com/office/word/2010/wordprocessingShape" mc:Ignorable="w14 w15 wp14">
   <w:endnote w:type="separator" w:id="-1">
     <w:p>
       <w:r>
@@ -12316,7 +11767,7 @@
 </file>
 
 <file path=word/footer1.xml><?xml version="1.0" encoding="utf-8"?>
-<w:ftr xmlns:wpc="http://schemas.microsoft.com/office/word/2010/wordprocessingCanvas" xmlns:mc="http://schemas.openxmlformats.org/markup-compatibility/2006" xmlns:o="urn:schemas-microsoft-com:office:office" xmlns:r="http://schemas.openxmlformats.org/officeDocument/2006/relationships" xmlns:m="http://schemas.openxmlformats.org/officeDocument/2006/math" xmlns:v="urn:schemas-microsoft-com:vml" xmlns:wp14="http://schemas.microsoft.com/office/word/2010/wordprocessingDrawing" xmlns:wp="http://schemas.openxmlformats.org/drawingml/2006/wordprocessingDrawing" xmlns:w10="urn:schemas-microsoft-com:office:word" xmlns:w="http://schemas.openxmlformats.org/wordprocessingml/2006/main" xmlns:w14="http://schemas.microsoft.com/office/word/2010/wordml" xmlns:wpg="http://schemas.microsoft.com/office/word/2010/wordprocessingGroup" xmlns:wpi="http://schemas.microsoft.com/office/word/2010/wordprocessingInk" xmlns:wne="http://schemas.microsoft.com/office/word/2006/wordml" xmlns:wps="http://schemas.microsoft.com/office/word/2010/wordprocessingShape" mc:Ignorable="w14 wp14">
+<w:ftr xmlns:wpc="http://schemas.microsoft.com/office/word/2010/wordprocessingCanvas" xmlns:mc="http://schemas.openxmlformats.org/markup-compatibility/2006" xmlns:o="urn:schemas-microsoft-com:office:office" xmlns:r="http://schemas.openxmlformats.org/officeDocument/2006/relationships" xmlns:m="http://schemas.openxmlformats.org/officeDocument/2006/math" xmlns:v="urn:schemas-microsoft-com:vml" xmlns:wp14="http://schemas.microsoft.com/office/word/2010/wordprocessingDrawing" xmlns:wp="http://schemas.openxmlformats.org/drawingml/2006/wordprocessingDrawing" xmlns:w10="urn:schemas-microsoft-com:office:word" xmlns:w="http://schemas.openxmlformats.org/wordprocessingml/2006/main" xmlns:w14="http://schemas.microsoft.com/office/word/2010/wordml" xmlns:w15="http://schemas.microsoft.com/office/word/2012/wordml" xmlns:wpg="http://schemas.microsoft.com/office/word/2010/wordprocessingGroup" xmlns:wpi="http://schemas.microsoft.com/office/word/2010/wordprocessingInk" xmlns:wne="http://schemas.microsoft.com/office/word/2006/wordml" xmlns:wps="http://schemas.microsoft.com/office/word/2010/wordprocessingShape" mc:Ignorable="w14 w15 wp14">
   <w:p>
     <w:pPr>
       <w:pStyle w:val="Footer"/>
@@ -12343,7 +11794,16 @@
         <w:sz w:val="16"/>
         <w:szCs w:val="16"/>
       </w:rPr>
-      <w:t>-2015</w:t>
+      <w:t>-201</w:t>
+    </w:r>
+    <w:r>
+      <w:rPr>
+        <w:rFonts w:ascii="Arial" w:hAnsi="Arial" w:cs="Arial"/>
+        <w:color w:val="4D4F53"/>
+        <w:sz w:val="16"/>
+        <w:szCs w:val="16"/>
+      </w:rPr>
+      <w:t>6</w:t>
     </w:r>
     <w:r>
       <w:rPr>
@@ -12391,7 +11851,7 @@
       <w:rPr>
         <w:noProof/>
       </w:rPr>
-      <w:t>7</w:t>
+      <w:t>9</w:t>
     </w:r>
     <w:r>
       <w:fldChar w:fldCharType="end"/>
@@ -12401,7 +11861,7 @@
 </file>
 
 <file path=word/footnotes.xml><?xml version="1.0" encoding="utf-8"?>
-<w:footnotes xmlns:wpc="http://schemas.microsoft.com/office/word/2010/wordprocessingCanvas" xmlns:mc="http://schemas.openxmlformats.org/markup-compatibility/2006" xmlns:o="urn:schemas-microsoft-com:office:office" xmlns:r="http://schemas.openxmlformats.org/officeDocument/2006/relationships" xmlns:m="http://schemas.openxmlformats.org/officeDocument/2006/math" xmlns:v="urn:schemas-microsoft-com:vml" xmlns:wp14="http://schemas.microsoft.com/office/word/2010/wordprocessingDrawing" xmlns:wp="http://schemas.openxmlformats.org/drawingml/2006/wordprocessingDrawing" xmlns:w10="urn:schemas-microsoft-com:office:word" xmlns:w="http://schemas.openxmlformats.org/wordprocessingml/2006/main" xmlns:w14="http://schemas.microsoft.com/office/word/2010/wordml" xmlns:wpg="http://schemas.microsoft.com/office/word/2010/wordprocessingGroup" xmlns:wpi="http://schemas.microsoft.com/office/word/2010/wordprocessingInk" xmlns:wne="http://schemas.microsoft.com/office/word/2006/wordml" xmlns:wps="http://schemas.microsoft.com/office/word/2010/wordprocessingShape" mc:Ignorable="w14 wp14">
+<w:footnotes xmlns:wpc="http://schemas.microsoft.com/office/word/2010/wordprocessingCanvas" xmlns:mc="http://schemas.openxmlformats.org/markup-compatibility/2006" xmlns:o="urn:schemas-microsoft-com:office:office" xmlns:r="http://schemas.openxmlformats.org/officeDocument/2006/relationships" xmlns:m="http://schemas.openxmlformats.org/officeDocument/2006/math" xmlns:v="urn:schemas-microsoft-com:vml" xmlns:wp14="http://schemas.microsoft.com/office/word/2010/wordprocessingDrawing" xmlns:wp="http://schemas.openxmlformats.org/drawingml/2006/wordprocessingDrawing" xmlns:w10="urn:schemas-microsoft-com:office:word" xmlns:w="http://schemas.openxmlformats.org/wordprocessingml/2006/main" xmlns:w14="http://schemas.microsoft.com/office/word/2010/wordml" xmlns:w15="http://schemas.microsoft.com/office/word/2012/wordml" xmlns:wpg="http://schemas.microsoft.com/office/word/2010/wordprocessingGroup" xmlns:wpi="http://schemas.microsoft.com/office/word/2010/wordprocessingInk" xmlns:wne="http://schemas.microsoft.com/office/word/2006/wordml" xmlns:wps="http://schemas.microsoft.com/office/word/2010/wordprocessingShape" mc:Ignorable="w14 w15 wp14">
   <w:footnote w:type="separator" w:id="-1">
     <w:p>
       <w:r>
@@ -12420,7 +11880,7 @@
 </file>
 
 <file path=word/header1.xml><?xml version="1.0" encoding="utf-8"?>
-<w:hdr xmlns:wpc="http://schemas.microsoft.com/office/word/2010/wordprocessingCanvas" xmlns:mc="http://schemas.openxmlformats.org/markup-compatibility/2006" xmlns:o="urn:schemas-microsoft-com:office:office" xmlns:r="http://schemas.openxmlformats.org/officeDocument/2006/relationships" xmlns:m="http://schemas.openxmlformats.org/officeDocument/2006/math" xmlns:v="urn:schemas-microsoft-com:vml" xmlns:wp14="http://schemas.microsoft.com/office/word/2010/wordprocessingDrawing" xmlns:wp="http://schemas.openxmlformats.org/drawingml/2006/wordprocessingDrawing" xmlns:w10="urn:schemas-microsoft-com:office:word" xmlns:w="http://schemas.openxmlformats.org/wordprocessingml/2006/main" xmlns:w14="http://schemas.microsoft.com/office/word/2010/wordml" xmlns:wpg="http://schemas.microsoft.com/office/word/2010/wordprocessingGroup" xmlns:wpi="http://schemas.microsoft.com/office/word/2010/wordprocessingInk" xmlns:wne="http://schemas.microsoft.com/office/word/2006/wordml" xmlns:wps="http://schemas.microsoft.com/office/word/2010/wordprocessingShape" mc:Ignorable="w14 wp14">
+<w:hdr xmlns:wpc="http://schemas.microsoft.com/office/word/2010/wordprocessingCanvas" xmlns:mc="http://schemas.openxmlformats.org/markup-compatibility/2006" xmlns:o="urn:schemas-microsoft-com:office:office" xmlns:r="http://schemas.openxmlformats.org/officeDocument/2006/relationships" xmlns:m="http://schemas.openxmlformats.org/officeDocument/2006/math" xmlns:v="urn:schemas-microsoft-com:vml" xmlns:wp14="http://schemas.microsoft.com/office/word/2010/wordprocessingDrawing" xmlns:wp="http://schemas.openxmlformats.org/drawingml/2006/wordprocessingDrawing" xmlns:w10="urn:schemas-microsoft-com:office:word" xmlns:w="http://schemas.openxmlformats.org/wordprocessingml/2006/main" xmlns:w14="http://schemas.microsoft.com/office/word/2010/wordml" xmlns:w15="http://schemas.microsoft.com/office/word/2012/wordml" xmlns:wpg="http://schemas.microsoft.com/office/word/2010/wordprocessingGroup" xmlns:wpi="http://schemas.microsoft.com/office/word/2010/wordprocessingInk" xmlns:wne="http://schemas.microsoft.com/office/word/2006/wordml" xmlns:wps="http://schemas.microsoft.com/office/word/2010/wordprocessingShape" mc:Ignorable="w14 w15 wp14">
   <w:p>
     <w:pPr>
       <w:spacing w:before="200" w:line="360" w:lineRule="auto"/>
@@ -12441,51 +11901,7 @@
         <w:sz w:val="20"/>
         <w:szCs w:val="20"/>
       </w:rPr>
-      <w:t xml:space="preserve">Citrix </w:t>
-    </w:r>
-    <w:proofErr w:type="spellStart"/>
-    <w:r>
-      <w:rPr>
-        <w:rFonts w:ascii="Arial" w:hAnsi="Arial" w:cs="Arial"/>
-        <w:b/>
-        <w:color w:val="4D4F53"/>
-        <w:sz w:val="20"/>
-        <w:szCs w:val="20"/>
-      </w:rPr>
-      <w:t>XenCert</w:t>
-    </w:r>
-    <w:proofErr w:type="spellEnd"/>
-    <w:r>
-      <w:rPr>
-        <w:rFonts w:ascii="Arial" w:hAnsi="Arial" w:cs="Arial"/>
-        <w:b/>
-        <w:color w:val="4D4F53"/>
-        <w:sz w:val="20"/>
-        <w:szCs w:val="20"/>
-      </w:rPr>
-      <w:t xml:space="preserve"> 2.6 for </w:t>
-    </w:r>
-    <w:proofErr w:type="spellStart"/>
-    <w:r>
-      <w:rPr>
-        <w:rFonts w:ascii="Arial" w:hAnsi="Arial" w:cs="Arial"/>
-        <w:b/>
-        <w:color w:val="4D4F53"/>
-        <w:sz w:val="20"/>
-        <w:szCs w:val="20"/>
-      </w:rPr>
-      <w:t>XenServer</w:t>
-    </w:r>
-    <w:proofErr w:type="spellEnd"/>
-    <w:r>
-      <w:rPr>
-        <w:rFonts w:ascii="Arial" w:hAnsi="Arial" w:cs="Arial"/>
-        <w:b/>
-        <w:color w:val="4D4F53"/>
-        <w:sz w:val="20"/>
-        <w:szCs w:val="20"/>
-      </w:rPr>
-      <w:t xml:space="preserve"> 7.0</w:t>
+      <w:t xml:space="preserve">Citrix XenCert for XenServer </w:t>
     </w:r>
     <w:r>
       <w:rPr>
@@ -12495,7 +11911,7 @@
         <w:sz w:val="20"/>
         <w:szCs w:val="20"/>
       </w:rPr>
-      <w:t xml:space="preserve"> Verification Form </w:t>
+      <w:t xml:space="preserve">Verification Form </w:t>
     </w:r>
     <w:r>
       <w:rPr>
@@ -12523,7 +11939,61 @@
         <w:sz w:val="16"/>
         <w:szCs w:val="16"/>
       </w:rPr>
-      <w:t>dated: 2015/03/03 | Version: 2.6</w:t>
+      <w:t>dated: 201</w:t>
+    </w:r>
+    <w:r>
+      <w:rPr>
+        <w:rFonts w:ascii="Arial" w:hAnsi="Arial" w:cs="Arial"/>
+        <w:color w:val="4D4F53"/>
+        <w:sz w:val="16"/>
+        <w:szCs w:val="16"/>
+      </w:rPr>
+      <w:t>6</w:t>
+    </w:r>
+    <w:r>
+      <w:rPr>
+        <w:rFonts w:ascii="Arial" w:hAnsi="Arial" w:cs="Arial"/>
+        <w:color w:val="4D4F53"/>
+        <w:sz w:val="16"/>
+        <w:szCs w:val="16"/>
+      </w:rPr>
+      <w:t>/</w:t>
+    </w:r>
+    <w:r>
+      <w:rPr>
+        <w:rFonts w:ascii="Arial" w:hAnsi="Arial" w:cs="Arial"/>
+        <w:color w:val="4D4F53"/>
+        <w:sz w:val="16"/>
+        <w:szCs w:val="16"/>
+      </w:rPr>
+      <w:t>12</w:t>
+    </w:r>
+    <w:r>
+      <w:rPr>
+        <w:rFonts w:ascii="Arial" w:hAnsi="Arial" w:cs="Arial"/>
+        <w:color w:val="4D4F53"/>
+        <w:sz w:val="16"/>
+        <w:szCs w:val="16"/>
+      </w:rPr>
+      <w:t>/</w:t>
+    </w:r>
+    <w:r>
+      <w:rPr>
+        <w:rFonts w:ascii="Arial" w:hAnsi="Arial" w:cs="Arial"/>
+        <w:color w:val="4D4F53"/>
+        <w:sz w:val="16"/>
+        <w:szCs w:val="16"/>
+      </w:rPr>
+      <w:t>16</w:t>
+    </w:r>
+    <w:r>
+      <w:rPr>
+        <w:rFonts w:ascii="Arial" w:hAnsi="Arial" w:cs="Arial"/>
+        <w:color w:val="4D4F53"/>
+        <w:sz w:val="16"/>
+        <w:szCs w:val="16"/>
+      </w:rPr>
+      <w:t xml:space="preserve"> | Version: </w:t>
     </w:r>
     <w:r>
       <w:rPr>
@@ -12532,10 +12002,9 @@
         <w:color w:val="4D4F53"/>
         <w:sz w:val="16"/>
         <w:szCs w:val="16"/>
-        <w:lang w:val="en-GB" w:eastAsia="zh-CN"/>
       </w:rPr>
       <w:drawing>
-        <wp:anchor distT="0" distB="0" distL="114300" distR="114300" simplePos="0" relativeHeight="7" behindDoc="1" locked="0" layoutInCell="1" allowOverlap="1" wp14:anchorId="62B176BA" wp14:editId="4D249636">
+        <wp:anchor distT="0" distB="0" distL="114300" distR="114300" simplePos="0" relativeHeight="251665920" behindDoc="1" locked="0" layoutInCell="1" allowOverlap="1" wp14:anchorId="79AF90F8" wp14:editId="5F5982D6">
           <wp:simplePos x="0" y="0"/>
           <wp:positionH relativeFrom="column">
             <wp:posOffset>-523875</wp:posOffset>
@@ -12587,6 +12056,15 @@
         </wp:anchor>
       </w:drawing>
     </w:r>
+    <w:r>
+      <w:rPr>
+        <w:rFonts w:ascii="Arial" w:hAnsi="Arial" w:cs="Arial"/>
+        <w:color w:val="4D4F53"/>
+        <w:sz w:val="16"/>
+        <w:szCs w:val="16"/>
+      </w:rPr>
+      <w:t>3.0</w:t>
+    </w:r>
   </w:p>
   <w:p>
     <w:pPr>
@@ -12597,8 +12075,8 @@
 </file>
 
 <file path=word/numbering.xml><?xml version="1.0" encoding="utf-8"?>
-<w:numbering xmlns:wpc="http://schemas.microsoft.com/office/word/2010/wordprocessingCanvas" xmlns:mc="http://schemas.openxmlformats.org/markup-compatibility/2006" xmlns:o="urn:schemas-microsoft-com:office:office" xmlns:r="http://schemas.openxmlformats.org/officeDocument/2006/relationships" xmlns:m="http://schemas.openxmlformats.org/officeDocument/2006/math" xmlns:v="urn:schemas-microsoft-com:vml" xmlns:wp14="http://schemas.microsoft.com/office/word/2010/wordprocessingDrawing" xmlns:wp="http://schemas.openxmlformats.org/drawingml/2006/wordprocessingDrawing" xmlns:w10="urn:schemas-microsoft-com:office:word" xmlns:w="http://schemas.openxmlformats.org/wordprocessingml/2006/main" xmlns:w14="http://schemas.microsoft.com/office/word/2010/wordml" xmlns:wpg="http://schemas.microsoft.com/office/word/2010/wordprocessingGroup" xmlns:wpi="http://schemas.microsoft.com/office/word/2010/wordprocessingInk" xmlns:wne="http://schemas.microsoft.com/office/word/2006/wordml" xmlns:wps="http://schemas.microsoft.com/office/word/2010/wordprocessingShape" mc:Ignorable="w14 wp14">
-  <w:abstractNum w:abstractNumId="0">
+<w:numbering xmlns:wpc="http://schemas.microsoft.com/office/word/2010/wordprocessingCanvas" xmlns:mc="http://schemas.openxmlformats.org/markup-compatibility/2006" xmlns:o="urn:schemas-microsoft-com:office:office" xmlns:r="http://schemas.openxmlformats.org/officeDocument/2006/relationships" xmlns:m="http://schemas.openxmlformats.org/officeDocument/2006/math" xmlns:v="urn:schemas-microsoft-com:vml" xmlns:wp14="http://schemas.microsoft.com/office/word/2010/wordprocessingDrawing" xmlns:wp="http://schemas.openxmlformats.org/drawingml/2006/wordprocessingDrawing" xmlns:w10="urn:schemas-microsoft-com:office:word" xmlns:w="http://schemas.openxmlformats.org/wordprocessingml/2006/main" xmlns:w14="http://schemas.microsoft.com/office/word/2010/wordml" xmlns:w15="http://schemas.microsoft.com/office/word/2012/wordml" xmlns:wpg="http://schemas.microsoft.com/office/word/2010/wordprocessingGroup" xmlns:wpi="http://schemas.microsoft.com/office/word/2010/wordprocessingInk" xmlns:wne="http://schemas.microsoft.com/office/word/2006/wordml" xmlns:wps="http://schemas.microsoft.com/office/word/2010/wordprocessingShape" mc:Ignorable="w14 w15 wp14">
+  <w:abstractNum w:abstractNumId="0" w15:restartNumberingAfterBreak="0">
     <w:nsid w:val="124341FB"/>
     <w:multiLevelType w:val="multilevel"/>
     <w:tmpl w:val="DFC4DD82"/>
@@ -12739,7 +12217,7 @@
       </w:rPr>
     </w:lvl>
   </w:abstractNum>
-  <w:abstractNum w:abstractNumId="1">
+  <w:abstractNum w:abstractNumId="1" w15:restartNumberingAfterBreak="0">
     <w:nsid w:val="34705B4A"/>
     <w:multiLevelType w:val="multilevel"/>
     <w:tmpl w:val="006ED172"/>
@@ -12861,7 +12339,7 @@
       </w:pPr>
     </w:lvl>
   </w:abstractNum>
-  <w:abstractNum w:abstractNumId="2">
+  <w:abstractNum w:abstractNumId="2" w15:restartNumberingAfterBreak="0">
     <w:nsid w:val="37B85016"/>
     <w:multiLevelType w:val="multilevel"/>
     <w:tmpl w:val="21DA1AB2"/>
@@ -12974,7 +12452,7 @@
       </w:pPr>
     </w:lvl>
   </w:abstractNum>
-  <w:abstractNum w:abstractNumId="3">
+  <w:abstractNum w:abstractNumId="3" w15:restartNumberingAfterBreak="0">
     <w:nsid w:val="44A0666A"/>
     <w:multiLevelType w:val="multilevel"/>
     <w:tmpl w:val="9870A08E"/>
@@ -13084,7 +12562,7 @@
       </w:rPr>
     </w:lvl>
   </w:abstractNum>
-  <w:abstractNum w:abstractNumId="4">
+  <w:abstractNum w:abstractNumId="4" w15:restartNumberingAfterBreak="0">
     <w:nsid w:val="66C860C8"/>
     <w:multiLevelType w:val="multilevel"/>
     <w:tmpl w:val="4D064980"/>
@@ -13194,7 +12672,7 @@
       </w:rPr>
     </w:lvl>
   </w:abstractNum>
-  <w:abstractNum w:abstractNumId="5">
+  <w:abstractNum w:abstractNumId="5" w15:restartNumberingAfterBreak="0">
     <w:nsid w:val="7D2E226F"/>
     <w:multiLevelType w:val="multilevel"/>
     <w:tmpl w:val="4C6AE2B4"/>
@@ -13326,7 +12804,7 @@
 </file>
 
 <file path=word/styles.xml><?xml version="1.0" encoding="utf-8"?>
-<w:styles xmlns:mc="http://schemas.openxmlformats.org/markup-compatibility/2006" xmlns:r="http://schemas.openxmlformats.org/officeDocument/2006/relationships" xmlns:w="http://schemas.openxmlformats.org/wordprocessingml/2006/main" xmlns:w14="http://schemas.microsoft.com/office/word/2010/wordml" mc:Ignorable="w14">
+<w:styles xmlns:mc="http://schemas.openxmlformats.org/markup-compatibility/2006" xmlns:r="http://schemas.openxmlformats.org/officeDocument/2006/relationships" xmlns:w="http://schemas.openxmlformats.org/wordprocessingml/2006/main" xmlns:w14="http://schemas.microsoft.com/office/word/2010/wordml" xmlns:w15="http://schemas.microsoft.com/office/word/2012/wordml" mc:Ignorable="w14 w15">
   <w:docDefaults>
     <w:rPrDefault>
       <w:rPr>
@@ -13336,144 +12814,378 @@
     </w:rPrDefault>
     <w:pPrDefault/>
   </w:docDefaults>
-  <w:latentStyles w:defLockedState="0" w:defUIPriority="99" w:defSemiHidden="1" w:defUnhideWhenUsed="1" w:defQFormat="0" w:count="267">
-    <w:lsdException w:name="Normal" w:locked="1" w:semiHidden="0" w:uiPriority="0" w:unhideWhenUsed="0" w:qFormat="1"/>
-    <w:lsdException w:name="heading 1" w:locked="1" w:semiHidden="0" w:uiPriority="0" w:unhideWhenUsed="0" w:qFormat="1"/>
-    <w:lsdException w:name="heading 2" w:locked="1" w:uiPriority="0" w:qFormat="1"/>
-    <w:lsdException w:name="heading 3" w:locked="1" w:semiHidden="0" w:uiPriority="0" w:unhideWhenUsed="0" w:qFormat="1"/>
-    <w:lsdException w:name="heading 4" w:locked="1" w:uiPriority="0" w:qFormat="1"/>
-    <w:lsdException w:name="heading 5" w:locked="1" w:uiPriority="0" w:qFormat="1"/>
-    <w:lsdException w:name="heading 6" w:locked="1" w:uiPriority="0" w:qFormat="1"/>
-    <w:lsdException w:name="heading 7" w:locked="1" w:uiPriority="0" w:qFormat="1"/>
-    <w:lsdException w:name="heading 8" w:locked="1" w:uiPriority="0" w:qFormat="1"/>
-    <w:lsdException w:name="heading 9" w:locked="1" w:uiPriority="0" w:qFormat="1"/>
-    <w:lsdException w:name="toc 1" w:uiPriority="39"/>
-    <w:lsdException w:name="toc 2" w:uiPriority="39"/>
-    <w:lsdException w:name="toc 3" w:uiPriority="39"/>
-    <w:lsdException w:name="toc 4" w:uiPriority="39"/>
-    <w:lsdException w:name="toc 5" w:uiPriority="39"/>
-    <w:lsdException w:name="toc 6" w:uiPriority="39"/>
-    <w:lsdException w:name="toc 7" w:uiPriority="39"/>
-    <w:lsdException w:name="toc 8" w:uiPriority="39"/>
-    <w:lsdException w:name="toc 9" w:uiPriority="39"/>
-    <w:lsdException w:name="caption" w:locked="1" w:uiPriority="0" w:qFormat="1"/>
-    <w:lsdException w:name="Title" w:locked="1" w:semiHidden="0" w:uiPriority="0" w:unhideWhenUsed="0" w:qFormat="1"/>
-    <w:lsdException w:name="Default Paragraph Font" w:uiPriority="1"/>
-    <w:lsdException w:name="Subtitle" w:locked="1" w:semiHidden="0" w:uiPriority="0" w:unhideWhenUsed="0" w:qFormat="1"/>
-    <w:lsdException w:name="Strong" w:locked="1" w:semiHidden="0" w:uiPriority="0" w:unhideWhenUsed="0" w:qFormat="1"/>
-    <w:lsdException w:name="Emphasis" w:locked="1" w:semiHidden="0" w:uiPriority="0" w:unhideWhenUsed="0" w:qFormat="1"/>
-    <w:lsdException w:name="Table Grid" w:semiHidden="0" w:uiPriority="59" w:unhideWhenUsed="0"/>
-    <w:lsdException w:name="Placeholder Text" w:unhideWhenUsed="0"/>
-    <w:lsdException w:name="No Spacing" w:semiHidden="0" w:uiPriority="1" w:unhideWhenUsed="0" w:qFormat="1"/>
-    <w:lsdException w:name="Light Shading" w:semiHidden="0" w:uiPriority="60" w:unhideWhenUsed="0"/>
-    <w:lsdException w:name="Light List" w:semiHidden="0" w:uiPriority="61" w:unhideWhenUsed="0"/>
-    <w:lsdException w:name="Light Grid" w:semiHidden="0" w:uiPriority="62" w:unhideWhenUsed="0"/>
-    <w:lsdException w:name="Medium Shading 1" w:semiHidden="0" w:uiPriority="63" w:unhideWhenUsed="0"/>
-    <w:lsdException w:name="Medium Shading 2" w:semiHidden="0" w:uiPriority="64" w:unhideWhenUsed="0"/>
-    <w:lsdException w:name="Medium List 1" w:semiHidden="0" w:uiPriority="65" w:unhideWhenUsed="0"/>
-    <w:lsdException w:name="Medium List 2" w:semiHidden="0" w:uiPriority="66" w:unhideWhenUsed="0"/>
-    <w:lsdException w:name="Medium Grid 1" w:semiHidden="0" w:uiPriority="67" w:unhideWhenUsed="0"/>
-    <w:lsdException w:name="Medium Grid 2" w:semiHidden="0" w:uiPriority="68" w:unhideWhenUsed="0"/>
-    <w:lsdException w:name="Medium Grid 3" w:semiHidden="0" w:uiPriority="69" w:unhideWhenUsed="0"/>
-    <w:lsdException w:name="Dark List" w:semiHidden="0" w:uiPriority="70" w:unhideWhenUsed="0"/>
-    <w:lsdException w:name="Colorful Shading" w:semiHidden="0" w:uiPriority="71" w:unhideWhenUsed="0"/>
-    <w:lsdException w:name="Colorful List" w:semiHidden="0" w:uiPriority="72" w:unhideWhenUsed="0"/>
-    <w:lsdException w:name="Colorful Grid" w:semiHidden="0" w:uiPriority="73" w:unhideWhenUsed="0"/>
-    <w:lsdException w:name="Light Shading Accent 1" w:semiHidden="0" w:uiPriority="60" w:unhideWhenUsed="0"/>
-    <w:lsdException w:name="Light List Accent 1" w:semiHidden="0" w:uiPriority="61" w:unhideWhenUsed="0"/>
-    <w:lsdException w:name="Light Grid Accent 1" w:semiHidden="0" w:uiPriority="62" w:unhideWhenUsed="0"/>
-    <w:lsdException w:name="Medium Shading 1 Accent 1" w:semiHidden="0" w:uiPriority="63" w:unhideWhenUsed="0"/>
-    <w:lsdException w:name="Medium Shading 2 Accent 1" w:semiHidden="0" w:uiPriority="64" w:unhideWhenUsed="0"/>
-    <w:lsdException w:name="Medium List 1 Accent 1" w:semiHidden="0" w:uiPriority="65" w:unhideWhenUsed="0"/>
-    <w:lsdException w:name="Revision" w:unhideWhenUsed="0"/>
-    <w:lsdException w:name="List Paragraph" w:semiHidden="0" w:uiPriority="34" w:unhideWhenUsed="0" w:qFormat="1"/>
-    <w:lsdException w:name="Quote" w:semiHidden="0" w:uiPriority="29" w:unhideWhenUsed="0" w:qFormat="1"/>
-    <w:lsdException w:name="Intense Quote" w:semiHidden="0" w:uiPriority="30" w:unhideWhenUsed="0" w:qFormat="1"/>
-    <w:lsdException w:name="Medium List 2 Accent 1" w:semiHidden="0" w:uiPriority="66" w:unhideWhenUsed="0"/>
-    <w:lsdException w:name="Medium Grid 1 Accent 1" w:semiHidden="0" w:uiPriority="67" w:unhideWhenUsed="0"/>
-    <w:lsdException w:name="Medium Grid 2 Accent 1" w:semiHidden="0" w:uiPriority="68" w:unhideWhenUsed="0"/>
-    <w:lsdException w:name="Medium Grid 3 Accent 1" w:semiHidden="0" w:uiPriority="69" w:unhideWhenUsed="0"/>
-    <w:lsdException w:name="Dark List Accent 1" w:semiHidden="0" w:uiPriority="70" w:unhideWhenUsed="0"/>
-    <w:lsdException w:name="Colorful Shading Accent 1" w:semiHidden="0" w:uiPriority="71" w:unhideWhenUsed="0"/>
-    <w:lsdException w:name="Colorful List Accent 1" w:semiHidden="0" w:uiPriority="72" w:unhideWhenUsed="0"/>
-    <w:lsdException w:name="Colorful Grid Accent 1" w:semiHidden="0" w:uiPriority="73" w:unhideWhenUsed="0"/>
-    <w:lsdException w:name="Light Shading Accent 2" w:semiHidden="0" w:uiPriority="60" w:unhideWhenUsed="0"/>
-    <w:lsdException w:name="Light List Accent 2" w:semiHidden="0" w:uiPriority="61" w:unhideWhenUsed="0"/>
-    <w:lsdException w:name="Light Grid Accent 2" w:semiHidden="0" w:uiPriority="62" w:unhideWhenUsed="0"/>
-    <w:lsdException w:name="Medium Shading 1 Accent 2" w:semiHidden="0" w:uiPriority="63" w:unhideWhenUsed="0"/>
-    <w:lsdException w:name="Medium Shading 2 Accent 2" w:semiHidden="0" w:uiPriority="64" w:unhideWhenUsed="0"/>
-    <w:lsdException w:name="Medium List 1 Accent 2" w:semiHidden="0" w:uiPriority="65" w:unhideWhenUsed="0"/>
-    <w:lsdException w:name="Medium List 2 Accent 2" w:semiHidden="0" w:uiPriority="66" w:unhideWhenUsed="0"/>
-    <w:lsdException w:name="Medium Grid 1 Accent 2" w:semiHidden="0" w:uiPriority="67" w:unhideWhenUsed="0"/>
-    <w:lsdException w:name="Medium Grid 2 Accent 2" w:semiHidden="0" w:uiPriority="68" w:unhideWhenUsed="0"/>
-    <w:lsdException w:name="Medium Grid 3 Accent 2" w:semiHidden="0" w:uiPriority="69" w:unhideWhenUsed="0"/>
-    <w:lsdException w:name="Dark List Accent 2" w:semiHidden="0" w:uiPriority="70" w:unhideWhenUsed="0"/>
-    <w:lsdException w:name="Colorful Shading Accent 2" w:semiHidden="0" w:uiPriority="71" w:unhideWhenUsed="0"/>
-    <w:lsdException w:name="Colorful List Accent 2" w:semiHidden="0" w:uiPriority="72" w:unhideWhenUsed="0"/>
-    <w:lsdException w:name="Colorful Grid Accent 2" w:semiHidden="0" w:uiPriority="73" w:unhideWhenUsed="0"/>
-    <w:lsdException w:name="Light Shading Accent 3" w:semiHidden="0" w:uiPriority="60" w:unhideWhenUsed="0"/>
-    <w:lsdException w:name="Light List Accent 3" w:semiHidden="0" w:uiPriority="61" w:unhideWhenUsed="0"/>
-    <w:lsdException w:name="Light Grid Accent 3" w:semiHidden="0" w:uiPriority="62" w:unhideWhenUsed="0"/>
-    <w:lsdException w:name="Medium Shading 1 Accent 3" w:semiHidden="0" w:uiPriority="63" w:unhideWhenUsed="0"/>
-    <w:lsdException w:name="Medium Shading 2 Accent 3" w:semiHidden="0" w:uiPriority="64" w:unhideWhenUsed="0"/>
-    <w:lsdException w:name="Medium List 1 Accent 3" w:semiHidden="0" w:uiPriority="65" w:unhideWhenUsed="0"/>
-    <w:lsdException w:name="Medium List 2 Accent 3" w:semiHidden="0" w:uiPriority="66" w:unhideWhenUsed="0"/>
-    <w:lsdException w:name="Medium Grid 1 Accent 3" w:semiHidden="0" w:uiPriority="67" w:unhideWhenUsed="0"/>
-    <w:lsdException w:name="Medium Grid 2 Accent 3" w:semiHidden="0" w:uiPriority="68" w:unhideWhenUsed="0"/>
-    <w:lsdException w:name="Medium Grid 3 Accent 3" w:semiHidden="0" w:uiPriority="69" w:unhideWhenUsed="0"/>
-    <w:lsdException w:name="Dark List Accent 3" w:semiHidden="0" w:uiPriority="70" w:unhideWhenUsed="0"/>
-    <w:lsdException w:name="Colorful Shading Accent 3" w:semiHidden="0" w:uiPriority="71" w:unhideWhenUsed="0"/>
-    <w:lsdException w:name="Colorful List Accent 3" w:semiHidden="0" w:uiPriority="72" w:unhideWhenUsed="0"/>
-    <w:lsdException w:name="Colorful Grid Accent 3" w:semiHidden="0" w:uiPriority="73" w:unhideWhenUsed="0"/>
-    <w:lsdException w:name="Light Shading Accent 4" w:semiHidden="0" w:uiPriority="60" w:unhideWhenUsed="0"/>
-    <w:lsdException w:name="Light List Accent 4" w:semiHidden="0" w:uiPriority="61" w:unhideWhenUsed="0"/>
-    <w:lsdException w:name="Light Grid Accent 4" w:semiHidden="0" w:uiPriority="62" w:unhideWhenUsed="0"/>
-    <w:lsdException w:name="Medium Shading 1 Accent 4" w:semiHidden="0" w:uiPriority="63" w:unhideWhenUsed="0"/>
-    <w:lsdException w:name="Medium Shading 2 Accent 4" w:semiHidden="0" w:uiPriority="64" w:unhideWhenUsed="0"/>
-    <w:lsdException w:name="Medium List 1 Accent 4" w:semiHidden="0" w:uiPriority="65" w:unhideWhenUsed="0"/>
-    <w:lsdException w:name="Medium List 2 Accent 4" w:semiHidden="0" w:uiPriority="66" w:unhideWhenUsed="0"/>
-    <w:lsdException w:name="Medium Grid 1 Accent 4" w:semiHidden="0" w:uiPriority="67" w:unhideWhenUsed="0"/>
-    <w:lsdException w:name="Medium Grid 2 Accent 4" w:semiHidden="0" w:uiPriority="68" w:unhideWhenUsed="0"/>
-    <w:lsdException w:name="Medium Grid 3 Accent 4" w:semiHidden="0" w:uiPriority="69" w:unhideWhenUsed="0"/>
-    <w:lsdException w:name="Dark List Accent 4" w:semiHidden="0" w:uiPriority="70" w:unhideWhenUsed="0"/>
-    <w:lsdException w:name="Colorful Shading Accent 4" w:semiHidden="0" w:uiPriority="71" w:unhideWhenUsed="0"/>
-    <w:lsdException w:name="Colorful List Accent 4" w:semiHidden="0" w:uiPriority="72" w:unhideWhenUsed="0"/>
-    <w:lsdException w:name="Colorful Grid Accent 4" w:semiHidden="0" w:uiPriority="73" w:unhideWhenUsed="0"/>
-    <w:lsdException w:name="Light Shading Accent 5" w:semiHidden="0" w:uiPriority="60" w:unhideWhenUsed="0"/>
-    <w:lsdException w:name="Light List Accent 5" w:semiHidden="0" w:uiPriority="61" w:unhideWhenUsed="0"/>
-    <w:lsdException w:name="Light Grid Accent 5" w:semiHidden="0" w:uiPriority="62" w:unhideWhenUsed="0"/>
-    <w:lsdException w:name="Medium Shading 1 Accent 5" w:semiHidden="0" w:uiPriority="63" w:unhideWhenUsed="0"/>
-    <w:lsdException w:name="Medium Shading 2 Accent 5" w:semiHidden="0" w:uiPriority="64" w:unhideWhenUsed="0"/>
-    <w:lsdException w:name="Medium List 1 Accent 5" w:semiHidden="0" w:uiPriority="65" w:unhideWhenUsed="0"/>
-    <w:lsdException w:name="Medium List 2 Accent 5" w:semiHidden="0" w:uiPriority="66" w:unhideWhenUsed="0"/>
-    <w:lsdException w:name="Medium Grid 1 Accent 5" w:semiHidden="0" w:uiPriority="67" w:unhideWhenUsed="0"/>
-    <w:lsdException w:name="Medium Grid 2 Accent 5" w:semiHidden="0" w:uiPriority="68" w:unhideWhenUsed="0"/>
-    <w:lsdException w:name="Medium Grid 3 Accent 5" w:semiHidden="0" w:uiPriority="69" w:unhideWhenUsed="0"/>
-    <w:lsdException w:name="Dark List Accent 5" w:semiHidden="0" w:uiPriority="70" w:unhideWhenUsed="0"/>
-    <w:lsdException w:name="Colorful Shading Accent 5" w:semiHidden="0" w:uiPriority="71" w:unhideWhenUsed="0"/>
-    <w:lsdException w:name="Colorful List Accent 5" w:semiHidden="0" w:uiPriority="72" w:unhideWhenUsed="0"/>
-    <w:lsdException w:name="Colorful Grid Accent 5" w:semiHidden="0" w:uiPriority="73" w:unhideWhenUsed="0"/>
-    <w:lsdException w:name="Light Shading Accent 6" w:semiHidden="0" w:uiPriority="60" w:unhideWhenUsed="0"/>
-    <w:lsdException w:name="Light List Accent 6" w:semiHidden="0" w:uiPriority="61" w:unhideWhenUsed="0"/>
-    <w:lsdException w:name="Light Grid Accent 6" w:semiHidden="0" w:uiPriority="62" w:unhideWhenUsed="0"/>
-    <w:lsdException w:name="Medium Shading 1 Accent 6" w:semiHidden="0" w:uiPriority="63" w:unhideWhenUsed="0"/>
-    <w:lsdException w:name="Medium Shading 2 Accent 6" w:semiHidden="0" w:uiPriority="64" w:unhideWhenUsed="0"/>
-    <w:lsdException w:name="Medium List 1 Accent 6" w:semiHidden="0" w:uiPriority="65" w:unhideWhenUsed="0"/>
-    <w:lsdException w:name="Medium List 2 Accent 6" w:semiHidden="0" w:uiPriority="66" w:unhideWhenUsed="0"/>
-    <w:lsdException w:name="Medium Grid 1 Accent 6" w:semiHidden="0" w:uiPriority="67" w:unhideWhenUsed="0"/>
-    <w:lsdException w:name="Medium Grid 2 Accent 6" w:semiHidden="0" w:uiPriority="68" w:unhideWhenUsed="0"/>
-    <w:lsdException w:name="Medium Grid 3 Accent 6" w:semiHidden="0" w:uiPriority="69" w:unhideWhenUsed="0"/>
-    <w:lsdException w:name="Dark List Accent 6" w:semiHidden="0" w:uiPriority="70" w:unhideWhenUsed="0"/>
-    <w:lsdException w:name="Colorful Shading Accent 6" w:semiHidden="0" w:uiPriority="71" w:unhideWhenUsed="0"/>
-    <w:lsdException w:name="Colorful List Accent 6" w:semiHidden="0" w:uiPriority="72" w:unhideWhenUsed="0"/>
-    <w:lsdException w:name="Colorful Grid Accent 6" w:semiHidden="0" w:uiPriority="73" w:unhideWhenUsed="0"/>
-    <w:lsdException w:name="Subtle Emphasis" w:semiHidden="0" w:uiPriority="19" w:unhideWhenUsed="0" w:qFormat="1"/>
-    <w:lsdException w:name="Intense Emphasis" w:semiHidden="0" w:uiPriority="21" w:unhideWhenUsed="0" w:qFormat="1"/>
-    <w:lsdException w:name="Subtle Reference" w:semiHidden="0" w:uiPriority="31" w:unhideWhenUsed="0" w:qFormat="1"/>
-    <w:lsdException w:name="Intense Reference" w:semiHidden="0" w:uiPriority="32" w:unhideWhenUsed="0" w:qFormat="1"/>
-    <w:lsdException w:name="Book Title" w:semiHidden="0" w:uiPriority="33" w:unhideWhenUsed="0" w:qFormat="1"/>
-    <w:lsdException w:name="Bibliography" w:uiPriority="37"/>
-    <w:lsdException w:name="TOC Heading" w:uiPriority="39" w:qFormat="1"/>
+  <w:latentStyles w:defLockedState="0" w:defUIPriority="99" w:defSemiHidden="0" w:defUnhideWhenUsed="0" w:defQFormat="0" w:count="371">
+    <w:lsdException w:name="Normal" w:locked="1" w:uiPriority="0" w:qFormat="1"/>
+    <w:lsdException w:name="heading 1" w:locked="1" w:uiPriority="0" w:qFormat="1"/>
+    <w:lsdException w:name="heading 2" w:locked="1" w:semiHidden="1" w:uiPriority="0" w:unhideWhenUsed="1" w:qFormat="1"/>
+    <w:lsdException w:name="heading 3" w:locked="1" w:uiPriority="0" w:qFormat="1"/>
+    <w:lsdException w:name="heading 4" w:locked="1" w:semiHidden="1" w:uiPriority="0" w:unhideWhenUsed="1" w:qFormat="1"/>
+    <w:lsdException w:name="heading 5" w:locked="1" w:semiHidden="1" w:uiPriority="0" w:unhideWhenUsed="1" w:qFormat="1"/>
+    <w:lsdException w:name="heading 6" w:locked="1" w:semiHidden="1" w:uiPriority="0" w:unhideWhenUsed="1" w:qFormat="1"/>
+    <w:lsdException w:name="heading 7" w:locked="1" w:semiHidden="1" w:uiPriority="0" w:unhideWhenUsed="1" w:qFormat="1"/>
+    <w:lsdException w:name="heading 8" w:locked="1" w:semiHidden="1" w:uiPriority="0" w:unhideWhenUsed="1" w:qFormat="1"/>
+    <w:lsdException w:name="heading 9" w:locked="1" w:semiHidden="1" w:uiPriority="0" w:unhideWhenUsed="1" w:qFormat="1"/>
+    <w:lsdException w:name="index 1" w:semiHidden="1" w:unhideWhenUsed="1"/>
+    <w:lsdException w:name="index 2" w:semiHidden="1" w:unhideWhenUsed="1"/>
+    <w:lsdException w:name="index 3" w:semiHidden="1" w:unhideWhenUsed="1"/>
+    <w:lsdException w:name="index 4" w:semiHidden="1" w:unhideWhenUsed="1"/>
+    <w:lsdException w:name="index 5" w:semiHidden="1" w:unhideWhenUsed="1"/>
+    <w:lsdException w:name="index 6" w:semiHidden="1" w:unhideWhenUsed="1"/>
+    <w:lsdException w:name="index 7" w:semiHidden="1" w:unhideWhenUsed="1"/>
+    <w:lsdException w:name="index 8" w:semiHidden="1" w:unhideWhenUsed="1"/>
+    <w:lsdException w:name="index 9" w:semiHidden="1" w:unhideWhenUsed="1"/>
+    <w:lsdException w:name="toc 1" w:semiHidden="1" w:uiPriority="39" w:unhideWhenUsed="1"/>
+    <w:lsdException w:name="toc 2" w:semiHidden="1" w:uiPriority="39" w:unhideWhenUsed="1"/>
+    <w:lsdException w:name="toc 3" w:semiHidden="1" w:uiPriority="39" w:unhideWhenUsed="1"/>
+    <w:lsdException w:name="toc 4" w:semiHidden="1" w:uiPriority="39" w:unhideWhenUsed="1"/>
+    <w:lsdException w:name="toc 5" w:semiHidden="1" w:uiPriority="39" w:unhideWhenUsed="1"/>
+    <w:lsdException w:name="toc 6" w:semiHidden="1" w:uiPriority="39" w:unhideWhenUsed="1"/>
+    <w:lsdException w:name="toc 7" w:semiHidden="1" w:uiPriority="39" w:unhideWhenUsed="1"/>
+    <w:lsdException w:name="toc 8" w:semiHidden="1" w:uiPriority="39" w:unhideWhenUsed="1"/>
+    <w:lsdException w:name="toc 9" w:semiHidden="1" w:uiPriority="39" w:unhideWhenUsed="1"/>
+    <w:lsdException w:name="Normal Indent" w:semiHidden="1" w:unhideWhenUsed="1"/>
+    <w:lsdException w:name="footnote text" w:semiHidden="1" w:unhideWhenUsed="1"/>
+    <w:lsdException w:name="annotation text" w:semiHidden="1" w:unhideWhenUsed="1"/>
+    <w:lsdException w:name="header" w:semiHidden="1" w:unhideWhenUsed="1"/>
+    <w:lsdException w:name="footer" w:semiHidden="1" w:unhideWhenUsed="1"/>
+    <w:lsdException w:name="index heading" w:semiHidden="1" w:unhideWhenUsed="1"/>
+    <w:lsdException w:name="caption" w:locked="1" w:semiHidden="1" w:uiPriority="0" w:unhideWhenUsed="1" w:qFormat="1"/>
+    <w:lsdException w:name="table of figures" w:semiHidden="1" w:unhideWhenUsed="1"/>
+    <w:lsdException w:name="envelope address" w:semiHidden="1" w:unhideWhenUsed="1"/>
+    <w:lsdException w:name="envelope return" w:semiHidden="1" w:unhideWhenUsed="1"/>
+    <w:lsdException w:name="footnote reference" w:semiHidden="1" w:unhideWhenUsed="1"/>
+    <w:lsdException w:name="annotation reference" w:semiHidden="1" w:unhideWhenUsed="1"/>
+    <w:lsdException w:name="line number" w:semiHidden="1" w:unhideWhenUsed="1"/>
+    <w:lsdException w:name="page number" w:semiHidden="1" w:unhideWhenUsed="1"/>
+    <w:lsdException w:name="endnote reference" w:semiHidden="1" w:unhideWhenUsed="1"/>
+    <w:lsdException w:name="endnote text" w:semiHidden="1" w:unhideWhenUsed="1"/>
+    <w:lsdException w:name="table of authorities" w:semiHidden="1" w:unhideWhenUsed="1"/>
+    <w:lsdException w:name="macro" w:semiHidden="1" w:unhideWhenUsed="1"/>
+    <w:lsdException w:name="toa heading" w:semiHidden="1" w:unhideWhenUsed="1"/>
+    <w:lsdException w:name="List" w:semiHidden="1" w:unhideWhenUsed="1"/>
+    <w:lsdException w:name="List Bullet" w:semiHidden="1" w:unhideWhenUsed="1"/>
+    <w:lsdException w:name="List Number" w:semiHidden="1" w:unhideWhenUsed="1"/>
+    <w:lsdException w:name="List 2" w:semiHidden="1" w:unhideWhenUsed="1"/>
+    <w:lsdException w:name="List 3" w:semiHidden="1" w:unhideWhenUsed="1"/>
+    <w:lsdException w:name="List 4" w:semiHidden="1" w:unhideWhenUsed="1"/>
+    <w:lsdException w:name="List 5" w:semiHidden="1" w:unhideWhenUsed="1"/>
+    <w:lsdException w:name="List Bullet 2" w:semiHidden="1" w:unhideWhenUsed="1"/>
+    <w:lsdException w:name="List Bullet 3" w:semiHidden="1" w:unhideWhenUsed="1"/>
+    <w:lsdException w:name="List Bullet 4" w:semiHidden="1" w:unhideWhenUsed="1"/>
+    <w:lsdException w:name="List Bullet 5" w:semiHidden="1" w:unhideWhenUsed="1"/>
+    <w:lsdException w:name="List Number 2" w:semiHidden="1" w:unhideWhenUsed="1"/>
+    <w:lsdException w:name="List Number 3" w:semiHidden="1" w:unhideWhenUsed="1"/>
+    <w:lsdException w:name="List Number 4" w:semiHidden="1" w:unhideWhenUsed="1"/>
+    <w:lsdException w:name="List Number 5" w:semiHidden="1" w:unhideWhenUsed="1"/>
+    <w:lsdException w:name="Title" w:locked="1" w:uiPriority="0" w:qFormat="1"/>
+    <w:lsdException w:name="Closing" w:semiHidden="1" w:unhideWhenUsed="1"/>
+    <w:lsdException w:name="Signature" w:semiHidden="1" w:unhideWhenUsed="1"/>
+    <w:lsdException w:name="Default Paragraph Font" w:semiHidden="1" w:uiPriority="1" w:unhideWhenUsed="1"/>
+    <w:lsdException w:name="Body Text" w:semiHidden="1" w:unhideWhenUsed="1"/>
+    <w:lsdException w:name="Body Text Indent" w:semiHidden="1" w:unhideWhenUsed="1"/>
+    <w:lsdException w:name="List Continue" w:semiHidden="1" w:unhideWhenUsed="1"/>
+    <w:lsdException w:name="List Continue 2" w:semiHidden="1" w:unhideWhenUsed="1"/>
+    <w:lsdException w:name="List Continue 3" w:semiHidden="1" w:unhideWhenUsed="1"/>
+    <w:lsdException w:name="List Continue 4" w:semiHidden="1" w:unhideWhenUsed="1"/>
+    <w:lsdException w:name="List Continue 5" w:semiHidden="1" w:unhideWhenUsed="1"/>
+    <w:lsdException w:name="Message Header" w:semiHidden="1" w:unhideWhenUsed="1"/>
+    <w:lsdException w:name="Subtitle" w:locked="1" w:uiPriority="0" w:qFormat="1"/>
+    <w:lsdException w:name="Salutation" w:semiHidden="1" w:unhideWhenUsed="1"/>
+    <w:lsdException w:name="Date" w:semiHidden="1" w:unhideWhenUsed="1"/>
+    <w:lsdException w:name="Body Text First Indent" w:semiHidden="1" w:unhideWhenUsed="1"/>
+    <w:lsdException w:name="Body Text First Indent 2" w:semiHidden="1" w:unhideWhenUsed="1"/>
+    <w:lsdException w:name="Note Heading" w:semiHidden="1" w:unhideWhenUsed="1"/>
+    <w:lsdException w:name="Body Text 2" w:semiHidden="1" w:unhideWhenUsed="1"/>
+    <w:lsdException w:name="Body Text 3" w:semiHidden="1" w:unhideWhenUsed="1"/>
+    <w:lsdException w:name="Body Text Indent 2" w:semiHidden="1" w:unhideWhenUsed="1"/>
+    <w:lsdException w:name="Body Text Indent 3" w:semiHidden="1" w:unhideWhenUsed="1"/>
+    <w:lsdException w:name="Block Text" w:semiHidden="1" w:unhideWhenUsed="1"/>
+    <w:lsdException w:name="Hyperlink" w:semiHidden="1" w:unhideWhenUsed="1"/>
+    <w:lsdException w:name="FollowedHyperlink" w:semiHidden="1" w:unhideWhenUsed="1"/>
+    <w:lsdException w:name="Strong" w:locked="1" w:uiPriority="0" w:qFormat="1"/>
+    <w:lsdException w:name="Emphasis" w:locked="1" w:uiPriority="0" w:qFormat="1"/>
+    <w:lsdException w:name="Document Map" w:semiHidden="1" w:unhideWhenUsed="1"/>
+    <w:lsdException w:name="Plain Text" w:semiHidden="1" w:unhideWhenUsed="1"/>
+    <w:lsdException w:name="E-mail Signature" w:semiHidden="1" w:unhideWhenUsed="1"/>
+    <w:lsdException w:name="HTML Top of Form" w:semiHidden="1" w:unhideWhenUsed="1"/>
+    <w:lsdException w:name="HTML Bottom of Form" w:semiHidden="1" w:unhideWhenUsed="1"/>
+    <w:lsdException w:name="Normal (Web)" w:semiHidden="1" w:unhideWhenUsed="1"/>
+    <w:lsdException w:name="HTML Acronym" w:semiHidden="1" w:unhideWhenUsed="1"/>
+    <w:lsdException w:name="HTML Address" w:semiHidden="1" w:unhideWhenUsed="1"/>
+    <w:lsdException w:name="HTML Cite" w:semiHidden="1" w:unhideWhenUsed="1"/>
+    <w:lsdException w:name="HTML Code" w:semiHidden="1" w:unhideWhenUsed="1"/>
+    <w:lsdException w:name="HTML Definition" w:semiHidden="1" w:unhideWhenUsed="1"/>
+    <w:lsdException w:name="HTML Keyboard" w:semiHidden="1" w:unhideWhenUsed="1"/>
+    <w:lsdException w:name="HTML Preformatted" w:semiHidden="1" w:unhideWhenUsed="1"/>
+    <w:lsdException w:name="HTML Sample" w:semiHidden="1" w:unhideWhenUsed="1"/>
+    <w:lsdException w:name="HTML Typewriter" w:semiHidden="1" w:unhideWhenUsed="1"/>
+    <w:lsdException w:name="HTML Variable" w:semiHidden="1" w:unhideWhenUsed="1"/>
+    <w:lsdException w:name="Normal Table" w:semiHidden="1" w:unhideWhenUsed="1"/>
+    <w:lsdException w:name="annotation subject" w:semiHidden="1" w:unhideWhenUsed="1"/>
+    <w:lsdException w:name="No List" w:semiHidden="1" w:unhideWhenUsed="1"/>
+    <w:lsdException w:name="Outline List 1" w:semiHidden="1" w:unhideWhenUsed="1"/>
+    <w:lsdException w:name="Outline List 2" w:semiHidden="1" w:unhideWhenUsed="1"/>
+    <w:lsdException w:name="Outline List 3" w:semiHidden="1" w:unhideWhenUsed="1"/>
+    <w:lsdException w:name="Table Simple 1" w:semiHidden="1" w:unhideWhenUsed="1"/>
+    <w:lsdException w:name="Table Simple 2" w:semiHidden="1" w:unhideWhenUsed="1"/>
+    <w:lsdException w:name="Table Simple 3" w:semiHidden="1" w:unhideWhenUsed="1"/>
+    <w:lsdException w:name="Table Classic 1" w:semiHidden="1" w:unhideWhenUsed="1"/>
+    <w:lsdException w:name="Table Classic 2" w:semiHidden="1" w:unhideWhenUsed="1"/>
+    <w:lsdException w:name="Table Classic 3" w:semiHidden="1" w:unhideWhenUsed="1"/>
+    <w:lsdException w:name="Table Classic 4" w:semiHidden="1" w:unhideWhenUsed="1"/>
+    <w:lsdException w:name="Table Colorful 1" w:semiHidden="1" w:unhideWhenUsed="1"/>
+    <w:lsdException w:name="Table Colorful 2" w:semiHidden="1" w:unhideWhenUsed="1"/>
+    <w:lsdException w:name="Table Colorful 3" w:semiHidden="1" w:unhideWhenUsed="1"/>
+    <w:lsdException w:name="Table Columns 1" w:semiHidden="1" w:unhideWhenUsed="1"/>
+    <w:lsdException w:name="Table Columns 2" w:semiHidden="1" w:unhideWhenUsed="1"/>
+    <w:lsdException w:name="Table Columns 3" w:semiHidden="1" w:unhideWhenUsed="1"/>
+    <w:lsdException w:name="Table Columns 4" w:semiHidden="1" w:unhideWhenUsed="1"/>
+    <w:lsdException w:name="Table Columns 5" w:semiHidden="1" w:unhideWhenUsed="1"/>
+    <w:lsdException w:name="Table Grid 1" w:semiHidden="1" w:unhideWhenUsed="1"/>
+    <w:lsdException w:name="Table Grid 2" w:semiHidden="1" w:unhideWhenUsed="1"/>
+    <w:lsdException w:name="Table Grid 3" w:semiHidden="1" w:unhideWhenUsed="1"/>
+    <w:lsdException w:name="Table Grid 4" w:semiHidden="1" w:unhideWhenUsed="1"/>
+    <w:lsdException w:name="Table Grid 5" w:semiHidden="1" w:unhideWhenUsed="1"/>
+    <w:lsdException w:name="Table Grid 6" w:semiHidden="1" w:unhideWhenUsed="1"/>
+    <w:lsdException w:name="Table Grid 7" w:semiHidden="1" w:unhideWhenUsed="1"/>
+    <w:lsdException w:name="Table Grid 8" w:semiHidden="1" w:unhideWhenUsed="1"/>
+    <w:lsdException w:name="Table List 1" w:semiHidden="1" w:unhideWhenUsed="1"/>
+    <w:lsdException w:name="Table List 2" w:semiHidden="1" w:unhideWhenUsed="1"/>
+    <w:lsdException w:name="Table List 3" w:semiHidden="1" w:unhideWhenUsed="1"/>
+    <w:lsdException w:name="Table List 4" w:semiHidden="1" w:unhideWhenUsed="1"/>
+    <w:lsdException w:name="Table List 5" w:semiHidden="1" w:unhideWhenUsed="1"/>
+    <w:lsdException w:name="Table List 6" w:semiHidden="1" w:unhideWhenUsed="1"/>
+    <w:lsdException w:name="Table List 7" w:semiHidden="1" w:unhideWhenUsed="1"/>
+    <w:lsdException w:name="Table List 8" w:semiHidden="1" w:unhideWhenUsed="1"/>
+    <w:lsdException w:name="Table 3D effects 1" w:semiHidden="1" w:unhideWhenUsed="1"/>
+    <w:lsdException w:name="Table 3D effects 2" w:semiHidden="1" w:unhideWhenUsed="1"/>
+    <w:lsdException w:name="Table 3D effects 3" w:semiHidden="1" w:unhideWhenUsed="1"/>
+    <w:lsdException w:name="Table Contemporary" w:semiHidden="1" w:unhideWhenUsed="1"/>
+    <w:lsdException w:name="Table Elegant" w:semiHidden="1" w:unhideWhenUsed="1"/>
+    <w:lsdException w:name="Table Professional" w:semiHidden="1" w:unhideWhenUsed="1"/>
+    <w:lsdException w:name="Table Subtle 1" w:semiHidden="1" w:unhideWhenUsed="1"/>
+    <w:lsdException w:name="Table Subtle 2" w:semiHidden="1" w:unhideWhenUsed="1"/>
+    <w:lsdException w:name="Table Web 1" w:semiHidden="1" w:unhideWhenUsed="1"/>
+    <w:lsdException w:name="Table Web 2" w:semiHidden="1" w:unhideWhenUsed="1"/>
+    <w:lsdException w:name="Table Web 3" w:semiHidden="1" w:unhideWhenUsed="1"/>
+    <w:lsdException w:name="Balloon Text" w:semiHidden="1" w:unhideWhenUsed="1"/>
+    <w:lsdException w:name="Table Grid" w:uiPriority="59"/>
+    <w:lsdException w:name="Table Theme" w:semiHidden="1" w:unhideWhenUsed="1"/>
+    <w:lsdException w:name="Placeholder Text" w:semiHidden="1"/>
+    <w:lsdException w:name="No Spacing" w:uiPriority="1" w:qFormat="1"/>
+    <w:lsdException w:name="Light Shading" w:uiPriority="60"/>
+    <w:lsdException w:name="Light List" w:uiPriority="61"/>
+    <w:lsdException w:name="Light Grid" w:uiPriority="62"/>
+    <w:lsdException w:name="Medium Shading 1" w:uiPriority="63"/>
+    <w:lsdException w:name="Medium Shading 2" w:uiPriority="64"/>
+    <w:lsdException w:name="Medium List 1" w:uiPriority="65"/>
+    <w:lsdException w:name="Medium List 2" w:uiPriority="66"/>
+    <w:lsdException w:name="Medium Grid 1" w:uiPriority="67"/>
+    <w:lsdException w:name="Medium Grid 2" w:uiPriority="68"/>
+    <w:lsdException w:name="Medium Grid 3" w:uiPriority="69"/>
+    <w:lsdException w:name="Dark List" w:uiPriority="70"/>
+    <w:lsdException w:name="Colorful Shading" w:uiPriority="71"/>
+    <w:lsdException w:name="Colorful List" w:uiPriority="72"/>
+    <w:lsdException w:name="Colorful Grid" w:uiPriority="73"/>
+    <w:lsdException w:name="Light Shading Accent 1" w:uiPriority="60"/>
+    <w:lsdException w:name="Light List Accent 1" w:uiPriority="61"/>
+    <w:lsdException w:name="Light Grid Accent 1" w:uiPriority="62"/>
+    <w:lsdException w:name="Medium Shading 1 Accent 1" w:uiPriority="63"/>
+    <w:lsdException w:name="Medium Shading 2 Accent 1" w:uiPriority="64"/>
+    <w:lsdException w:name="Medium List 1 Accent 1" w:uiPriority="65"/>
+    <w:lsdException w:name="Revision" w:semiHidden="1"/>
+    <w:lsdException w:name="List Paragraph" w:uiPriority="34" w:qFormat="1"/>
+    <w:lsdException w:name="Quote" w:uiPriority="29" w:qFormat="1"/>
+    <w:lsdException w:name="Intense Quote" w:uiPriority="30" w:qFormat="1"/>
+    <w:lsdException w:name="Medium List 2 Accent 1" w:uiPriority="66"/>
+    <w:lsdException w:name="Medium Grid 1 Accent 1" w:uiPriority="67"/>
+    <w:lsdException w:name="Medium Grid 2 Accent 1" w:uiPriority="68"/>
+    <w:lsdException w:name="Medium Grid 3 Accent 1" w:uiPriority="69"/>
+    <w:lsdException w:name="Dark List Accent 1" w:uiPriority="70"/>
+    <w:lsdException w:name="Colorful Shading Accent 1" w:uiPriority="71"/>
+    <w:lsdException w:name="Colorful List Accent 1" w:uiPriority="72"/>
+    <w:lsdException w:name="Colorful Grid Accent 1" w:uiPriority="73"/>
+    <w:lsdException w:name="Light Shading Accent 2" w:uiPriority="60"/>
+    <w:lsdException w:name="Light List Accent 2" w:uiPriority="61"/>
+    <w:lsdException w:name="Light Grid Accent 2" w:uiPriority="62"/>
+    <w:lsdException w:name="Medium Shading 1 Accent 2" w:uiPriority="63"/>
+    <w:lsdException w:name="Medium Shading 2 Accent 2" w:uiPriority="64"/>
+    <w:lsdException w:name="Medium List 1 Accent 2" w:uiPriority="65"/>
+    <w:lsdException w:name="Medium List 2 Accent 2" w:uiPriority="66"/>
+    <w:lsdException w:name="Medium Grid 1 Accent 2" w:uiPriority="67"/>
+    <w:lsdException w:name="Medium Grid 2 Accent 2" w:uiPriority="68"/>
+    <w:lsdException w:name="Medium Grid 3 Accent 2" w:uiPriority="69"/>
+    <w:lsdException w:name="Dark List Accent 2" w:uiPriority="70"/>
+    <w:lsdException w:name="Colorful Shading Accent 2" w:uiPriority="71"/>
+    <w:lsdException w:name="Colorful List Accent 2" w:uiPriority="72"/>
+    <w:lsdException w:name="Colorful Grid Accent 2" w:uiPriority="73"/>
+    <w:lsdException w:name="Light Shading Accent 3" w:uiPriority="60"/>
+    <w:lsdException w:name="Light List Accent 3" w:uiPriority="61"/>
+    <w:lsdException w:name="Light Grid Accent 3" w:uiPriority="62"/>
+    <w:lsdException w:name="Medium Shading 1 Accent 3" w:uiPriority="63"/>
+    <w:lsdException w:name="Medium Shading 2 Accent 3" w:uiPriority="64"/>
+    <w:lsdException w:name="Medium List 1 Accent 3" w:uiPriority="65"/>
+    <w:lsdException w:name="Medium List 2 Accent 3" w:uiPriority="66"/>
+    <w:lsdException w:name="Medium Grid 1 Accent 3" w:uiPriority="67"/>
+    <w:lsdException w:name="Medium Grid 2 Accent 3" w:uiPriority="68"/>
+    <w:lsdException w:name="Medium Grid 3 Accent 3" w:uiPriority="69"/>
+    <w:lsdException w:name="Dark List Accent 3" w:uiPriority="70"/>
+    <w:lsdException w:name="Colorful Shading Accent 3" w:uiPriority="71"/>
+    <w:lsdException w:name="Colorful List Accent 3" w:uiPriority="72"/>
+    <w:lsdException w:name="Colorful Grid Accent 3" w:uiPriority="73"/>
+    <w:lsdException w:name="Light Shading Accent 4" w:uiPriority="60"/>
+    <w:lsdException w:name="Light List Accent 4" w:uiPriority="61"/>
+    <w:lsdException w:name="Light Grid Accent 4" w:uiPriority="62"/>
+    <w:lsdException w:name="Medium Shading 1 Accent 4" w:uiPriority="63"/>
+    <w:lsdException w:name="Medium Shading 2 Accent 4" w:uiPriority="64"/>
+    <w:lsdException w:name="Medium List 1 Accent 4" w:uiPriority="65"/>
+    <w:lsdException w:name="Medium List 2 Accent 4" w:uiPriority="66"/>
+    <w:lsdException w:name="Medium Grid 1 Accent 4" w:uiPriority="67"/>
+    <w:lsdException w:name="Medium Grid 2 Accent 4" w:uiPriority="68"/>
+    <w:lsdException w:name="Medium Grid 3 Accent 4" w:uiPriority="69"/>
+    <w:lsdException w:name="Dark List Accent 4" w:uiPriority="70"/>
+    <w:lsdException w:name="Colorful Shading Accent 4" w:uiPriority="71"/>
+    <w:lsdException w:name="Colorful List Accent 4" w:uiPriority="72"/>
+    <w:lsdException w:name="Colorful Grid Accent 4" w:uiPriority="73"/>
+    <w:lsdException w:name="Light Shading Accent 5" w:uiPriority="60"/>
+    <w:lsdException w:name="Light List Accent 5" w:uiPriority="61"/>
+    <w:lsdException w:name="Light Grid Accent 5" w:uiPriority="62"/>
+    <w:lsdException w:name="Medium Shading 1 Accent 5" w:uiPriority="63"/>
+    <w:lsdException w:name="Medium Shading 2 Accent 5" w:uiPriority="64"/>
+    <w:lsdException w:name="Medium List 1 Accent 5" w:uiPriority="65"/>
+    <w:lsdException w:name="Medium List 2 Accent 5" w:uiPriority="66"/>
+    <w:lsdException w:name="Medium Grid 1 Accent 5" w:uiPriority="67"/>
+    <w:lsdException w:name="Medium Grid 2 Accent 5" w:uiPriority="68"/>
+    <w:lsdException w:name="Medium Grid 3 Accent 5" w:uiPriority="69"/>
+    <w:lsdException w:name="Dark List Accent 5" w:uiPriority="70"/>
+    <w:lsdException w:name="Colorful Shading Accent 5" w:uiPriority="71"/>
+    <w:lsdException w:name="Colorful List Accent 5" w:uiPriority="72"/>
+    <w:lsdException w:name="Colorful Grid Accent 5" w:uiPriority="73"/>
+    <w:lsdException w:name="Light Shading Accent 6" w:uiPriority="60"/>
+    <w:lsdException w:name="Light List Accent 6" w:uiPriority="61"/>
+    <w:lsdException w:name="Light Grid Accent 6" w:uiPriority="62"/>
+    <w:lsdException w:name="Medium Shading 1 Accent 6" w:uiPriority="63"/>
+    <w:lsdException w:name="Medium Shading 2 Accent 6" w:uiPriority="64"/>
+    <w:lsdException w:name="Medium List 1 Accent 6" w:uiPriority="65"/>
+    <w:lsdException w:name="Medium List 2 Accent 6" w:uiPriority="66"/>
+    <w:lsdException w:name="Medium Grid 1 Accent 6" w:uiPriority="67"/>
+    <w:lsdException w:name="Medium Grid 2 Accent 6" w:uiPriority="68"/>
+    <w:lsdException w:name="Medium Grid 3 Accent 6" w:uiPriority="69"/>
+    <w:lsdException w:name="Dark List Accent 6" w:uiPriority="70"/>
+    <w:lsdException w:name="Colorful Shading Accent 6" w:uiPriority="71"/>
+    <w:lsdException w:name="Colorful List Accent 6" w:uiPriority="72"/>
+    <w:lsdException w:name="Colorful Grid Accent 6" w:uiPriority="73"/>
+    <w:lsdException w:name="Subtle Emphasis" w:uiPriority="19" w:qFormat="1"/>
+    <w:lsdException w:name="Intense Emphasis" w:uiPriority="21" w:qFormat="1"/>
+    <w:lsdException w:name="Subtle Reference" w:uiPriority="31" w:qFormat="1"/>
+    <w:lsdException w:name="Intense Reference" w:uiPriority="32" w:qFormat="1"/>
+    <w:lsdException w:name="Book Title" w:uiPriority="33" w:qFormat="1"/>
+    <w:lsdException w:name="Bibliography" w:semiHidden="1" w:uiPriority="37" w:unhideWhenUsed="1"/>
+    <w:lsdException w:name="TOC Heading" w:semiHidden="1" w:uiPriority="39" w:unhideWhenUsed="1" w:qFormat="1"/>
+    <w:lsdException w:name="Plain Table 1" w:uiPriority="41"/>
+    <w:lsdException w:name="Plain Table 2" w:uiPriority="42"/>
+    <w:lsdException w:name="Plain Table 3" w:uiPriority="43"/>
+    <w:lsdException w:name="Plain Table 4" w:uiPriority="44"/>
+    <w:lsdException w:name="Plain Table 5" w:uiPriority="45"/>
+    <w:lsdException w:name="Grid Table Light" w:uiPriority="40"/>
+    <w:lsdException w:name="Grid Table 1 Light" w:uiPriority="46"/>
+    <w:lsdException w:name="Grid Table 2" w:uiPriority="47"/>
+    <w:lsdException w:name="Grid Table 3" w:uiPriority="48"/>
+    <w:lsdException w:name="Grid Table 4" w:uiPriority="49"/>
+    <w:lsdException w:name="Grid Table 5 Dark" w:uiPriority="50"/>
+    <w:lsdException w:name="Grid Table 6 Colorful" w:uiPriority="51"/>
+    <w:lsdException w:name="Grid Table 7 Colorful" w:uiPriority="52"/>
+    <w:lsdException w:name="Grid Table 1 Light Accent 1" w:uiPriority="46"/>
+    <w:lsdException w:name="Grid Table 2 Accent 1" w:uiPriority="47"/>
+    <w:lsdException w:name="Grid Table 3 Accent 1" w:uiPriority="48"/>
+    <w:lsdException w:name="Grid Table 4 Accent 1" w:uiPriority="49"/>
+    <w:lsdException w:name="Grid Table 5 Dark Accent 1" w:uiPriority="50"/>
+    <w:lsdException w:name="Grid Table 6 Colorful Accent 1" w:uiPriority="51"/>
+    <w:lsdException w:name="Grid Table 7 Colorful Accent 1" w:uiPriority="52"/>
+    <w:lsdException w:name="Grid Table 1 Light Accent 2" w:uiPriority="46"/>
+    <w:lsdException w:name="Grid Table 2 Accent 2" w:uiPriority="47"/>
+    <w:lsdException w:name="Grid Table 3 Accent 2" w:uiPriority="48"/>
+    <w:lsdException w:name="Grid Table 4 Accent 2" w:uiPriority="49"/>
+    <w:lsdException w:name="Grid Table 5 Dark Accent 2" w:uiPriority="50"/>
+    <w:lsdException w:name="Grid Table 6 Colorful Accent 2" w:uiPriority="51"/>
+    <w:lsdException w:name="Grid Table 7 Colorful Accent 2" w:uiPriority="52"/>
+    <w:lsdException w:name="Grid Table 1 Light Accent 3" w:uiPriority="46"/>
+    <w:lsdException w:name="Grid Table 2 Accent 3" w:uiPriority="47"/>
+    <w:lsdException w:name="Grid Table 3 Accent 3" w:uiPriority="48"/>
+    <w:lsdException w:name="Grid Table 4 Accent 3" w:uiPriority="49"/>
+    <w:lsdException w:name="Grid Table 5 Dark Accent 3" w:uiPriority="50"/>
+    <w:lsdException w:name="Grid Table 6 Colorful Accent 3" w:uiPriority="51"/>
+    <w:lsdException w:name="Grid Table 7 Colorful Accent 3" w:uiPriority="52"/>
+    <w:lsdException w:name="Grid Table 1 Light Accent 4" w:uiPriority="46"/>
+    <w:lsdException w:name="Grid Table 2 Accent 4" w:uiPriority="47"/>
+    <w:lsdException w:name="Grid Table 3 Accent 4" w:uiPriority="48"/>
+    <w:lsdException w:name="Grid Table 4 Accent 4" w:uiPriority="49"/>
+    <w:lsdException w:name="Grid Table 5 Dark Accent 4" w:uiPriority="50"/>
+    <w:lsdException w:name="Grid Table 6 Colorful Accent 4" w:uiPriority="51"/>
+    <w:lsdException w:name="Grid Table 7 Colorful Accent 4" w:uiPriority="52"/>
+    <w:lsdException w:name="Grid Table 1 Light Accent 5" w:uiPriority="46"/>
+    <w:lsdException w:name="Grid Table 2 Accent 5" w:uiPriority="47"/>
+    <w:lsdException w:name="Grid Table 3 Accent 5" w:uiPriority="48"/>
+    <w:lsdException w:name="Grid Table 4 Accent 5" w:uiPriority="49"/>
+    <w:lsdException w:name="Grid Table 5 Dark Accent 5" w:uiPriority="50"/>
+    <w:lsdException w:name="Grid Table 6 Colorful Accent 5" w:uiPriority="51"/>
+    <w:lsdException w:name="Grid Table 7 Colorful Accent 5" w:uiPriority="52"/>
+    <w:lsdException w:name="Grid Table 1 Light Accent 6" w:uiPriority="46"/>
+    <w:lsdException w:name="Grid Table 2 Accent 6" w:uiPriority="47"/>
+    <w:lsdException w:name="Grid Table 3 Accent 6" w:uiPriority="48"/>
+    <w:lsdException w:name="Grid Table 4 Accent 6" w:uiPriority="49"/>
+    <w:lsdException w:name="Grid Table 5 Dark Accent 6" w:uiPriority="50"/>
+    <w:lsdException w:name="Grid Table 6 Colorful Accent 6" w:uiPriority="51"/>
+    <w:lsdException w:name="Grid Table 7 Colorful Accent 6" w:uiPriority="52"/>
+    <w:lsdException w:name="List Table 1 Light" w:uiPriority="46"/>
+    <w:lsdException w:name="List Table 2" w:uiPriority="47"/>
+    <w:lsdException w:name="List Table 3" w:uiPriority="48"/>
+    <w:lsdException w:name="List Table 4" w:uiPriority="49"/>
+    <w:lsdException w:name="List Table 5 Dark" w:uiPriority="50"/>
+    <w:lsdException w:name="List Table 6 Colorful" w:uiPriority="51"/>
+    <w:lsdException w:name="List Table 7 Colorful" w:uiPriority="52"/>
+    <w:lsdException w:name="List Table 1 Light Accent 1" w:uiPriority="46"/>
+    <w:lsdException w:name="List Table 2 Accent 1" w:uiPriority="47"/>
+    <w:lsdException w:name="List Table 3 Accent 1" w:uiPriority="48"/>
+    <w:lsdException w:name="List Table 4 Accent 1" w:uiPriority="49"/>
+    <w:lsdException w:name="List Table 5 Dark Accent 1" w:uiPriority="50"/>
+    <w:lsdException w:name="List Table 6 Colorful Accent 1" w:uiPriority="51"/>
+    <w:lsdException w:name="List Table 7 Colorful Accent 1" w:uiPriority="52"/>
+    <w:lsdException w:name="List Table 1 Light Accent 2" w:uiPriority="46"/>
+    <w:lsdException w:name="List Table 2 Accent 2" w:uiPriority="47"/>
+    <w:lsdException w:name="List Table 3 Accent 2" w:uiPriority="48"/>
+    <w:lsdException w:name="List Table 4 Accent 2" w:uiPriority="49"/>
+    <w:lsdException w:name="List Table 5 Dark Accent 2" w:uiPriority="50"/>
+    <w:lsdException w:name="List Table 6 Colorful Accent 2" w:uiPriority="51"/>
+    <w:lsdException w:name="List Table 7 Colorful Accent 2" w:uiPriority="52"/>
+    <w:lsdException w:name="List Table 1 Light Accent 3" w:uiPriority="46"/>
+    <w:lsdException w:name="List Table 2 Accent 3" w:uiPriority="47"/>
+    <w:lsdException w:name="List Table 3 Accent 3" w:uiPriority="48"/>
+    <w:lsdException w:name="List Table 4 Accent 3" w:uiPriority="49"/>
+    <w:lsdException w:name="List Table 5 Dark Accent 3" w:uiPriority="50"/>
+    <w:lsdException w:name="List Table 6 Colorful Accent 3" w:uiPriority="51"/>
+    <w:lsdException w:name="List Table 7 Colorful Accent 3" w:uiPriority="52"/>
+    <w:lsdException w:name="List Table 1 Light Accent 4" w:uiPriority="46"/>
+    <w:lsdException w:name="List Table 2 Accent 4" w:uiPriority="47"/>
+    <w:lsdException w:name="List Table 3 Accent 4" w:uiPriority="48"/>
+    <w:lsdException w:name="List Table 4 Accent 4" w:uiPriority="49"/>
+    <w:lsdException w:name="List Table 5 Dark Accent 4" w:uiPriority="50"/>
+    <w:lsdException w:name="List Table 6 Colorful Accent 4" w:uiPriority="51"/>
+    <w:lsdException w:name="List Table 7 Colorful Accent 4" w:uiPriority="52"/>
+    <w:lsdException w:name="List Table 1 Light Accent 5" w:uiPriority="46"/>
+    <w:lsdException w:name="List Table 2 Accent 5" w:uiPriority="47"/>
+    <w:lsdException w:name="List Table 3 Accent 5" w:uiPriority="48"/>
+    <w:lsdException w:name="List Table 4 Accent 5" w:uiPriority="49"/>
+    <w:lsdException w:name="List Table 5 Dark Accent 5" w:uiPriority="50"/>
+    <w:lsdException w:name="List Table 6 Colorful Accent 5" w:uiPriority="51"/>
+    <w:lsdException w:name="List Table 7 Colorful Accent 5" w:uiPriority="52"/>
+    <w:lsdException w:name="List Table 1 Light Accent 6" w:uiPriority="46"/>
+    <w:lsdException w:name="List Table 2 Accent 6" w:uiPriority="47"/>
+    <w:lsdException w:name="List Table 3 Accent 6" w:uiPriority="48"/>
+    <w:lsdException w:name="List Table 4 Accent 6" w:uiPriority="49"/>
+    <w:lsdException w:name="List Table 5 Dark Accent 6" w:uiPriority="50"/>
+    <w:lsdException w:name="List Table 6 Colorful Accent 6" w:uiPriority="51"/>
+    <w:lsdException w:name="List Table 7 Colorful Accent 6" w:uiPriority="52"/>
   </w:latentStyles>
   <w:style w:type="paragraph" w:default="1" w:styleId="Normal">
     <w:name w:val="Normal"/>
@@ -13949,196 +13661,6 @@
 </w:styles>
 </file>
 
-<file path=word/stylesWithEffects.xml><?xml version="1.0" encoding="utf-8"?>
-<w:styles xmlns:wpc="http://schemas.microsoft.com/office/word/2010/wordprocessingCanvas" xmlns:mc="http://schemas.openxmlformats.org/markup-compatibility/2006" xmlns:o="urn:schemas-microsoft-com:office:office" xmlns:r="http://schemas.openxmlformats.org/officeDocument/2006/relationships" xmlns:m="http://schemas.openxmlformats.org/officeDocument/2006/math" xmlns:v="urn:schemas-microsoft-com:vml" xmlns:wp14="http://schemas.microsoft.com/office/word/2010/wordprocessingDrawing" xmlns:wp="http://schemas.openxmlformats.org/drawingml/2006/wordprocessingDrawing" xmlns:w10="urn:schemas-microsoft-com:office:word" xmlns:w="http://schemas.openxmlformats.org/wordprocessingml/2006/main" xmlns:w14="http://schemas.microsoft.com/office/word/2010/wordml" xmlns:wpg="http://schemas.microsoft.com/office/word/2010/wordprocessingGroup" xmlns:wpi="http://schemas.microsoft.com/office/word/2010/wordprocessingInk" xmlns:wne="http://schemas.microsoft.com/office/word/2006/wordml" xmlns:wps="http://schemas.microsoft.com/office/word/2010/wordprocessingShape" mc:Ignorable="w14 wp14">
-  <w:docDefaults>
-    <w:rPrDefault>
-      <w:rPr>
-        <w:rFonts w:asciiTheme="minorHAnsi" w:eastAsiaTheme="minorEastAsia" w:hAnsiTheme="minorHAnsi" w:cstheme="minorBidi"/>
-        <w:sz w:val="22"/>
-        <w:szCs w:val="22"/>
-        <w:lang w:val="en-GB" w:eastAsia="zh-CN" w:bidi="ar-SA"/>
-      </w:rPr>
-    </w:rPrDefault>
-    <w:pPrDefault>
-      <w:pPr>
-        <w:spacing w:after="200" w:line="276" w:lineRule="auto"/>
-      </w:pPr>
-    </w:pPrDefault>
-  </w:docDefaults>
-  <w:latentStyles w:defLockedState="0" w:defUIPriority="99" w:defSemiHidden="1" w:defUnhideWhenUsed="1" w:defQFormat="0" w:count="267">
-    <w:lsdException w:name="Normal" w:semiHidden="0" w:uiPriority="0" w:unhideWhenUsed="0" w:qFormat="1"/>
-    <w:lsdException w:name="heading 1" w:semiHidden="0" w:uiPriority="9" w:unhideWhenUsed="0" w:qFormat="1"/>
-    <w:lsdException w:name="heading 2" w:uiPriority="9" w:qFormat="1"/>
-    <w:lsdException w:name="heading 3" w:uiPriority="9" w:qFormat="1"/>
-    <w:lsdException w:name="heading 4" w:uiPriority="9" w:qFormat="1"/>
-    <w:lsdException w:name="heading 5" w:uiPriority="9" w:qFormat="1"/>
-    <w:lsdException w:name="heading 6" w:uiPriority="9" w:qFormat="1"/>
-    <w:lsdException w:name="heading 7" w:uiPriority="9" w:qFormat="1"/>
-    <w:lsdException w:name="heading 8" w:uiPriority="9" w:qFormat="1"/>
-    <w:lsdException w:name="heading 9" w:uiPriority="9" w:qFormat="1"/>
-    <w:lsdException w:name="toc 1" w:uiPriority="39"/>
-    <w:lsdException w:name="toc 2" w:uiPriority="39"/>
-    <w:lsdException w:name="toc 3" w:uiPriority="39"/>
-    <w:lsdException w:name="toc 4" w:uiPriority="39"/>
-    <w:lsdException w:name="toc 5" w:uiPriority="39"/>
-    <w:lsdException w:name="toc 6" w:uiPriority="39"/>
-    <w:lsdException w:name="toc 7" w:uiPriority="39"/>
-    <w:lsdException w:name="toc 8" w:uiPriority="39"/>
-    <w:lsdException w:name="toc 9" w:uiPriority="39"/>
-    <w:lsdException w:name="caption" w:uiPriority="35" w:qFormat="1"/>
-    <w:lsdException w:name="Title" w:semiHidden="0" w:uiPriority="10" w:unhideWhenUsed="0" w:qFormat="1"/>
-    <w:lsdException w:name="Default Paragraph Font" w:uiPriority="1"/>
-    <w:lsdException w:name="Subtitle" w:semiHidden="0" w:uiPriority="11" w:unhideWhenUsed="0" w:qFormat="1"/>
-    <w:lsdException w:name="Strong" w:semiHidden="0" w:uiPriority="22" w:unhideWhenUsed="0" w:qFormat="1"/>
-    <w:lsdException w:name="Emphasis" w:semiHidden="0" w:uiPriority="20" w:unhideWhenUsed="0" w:qFormat="1"/>
-    <w:lsdException w:name="Table Grid" w:semiHidden="0" w:uiPriority="59" w:unhideWhenUsed="0"/>
-    <w:lsdException w:name="Placeholder Text" w:unhideWhenUsed="0"/>
-    <w:lsdException w:name="No Spacing" w:semiHidden="0" w:uiPriority="1" w:unhideWhenUsed="0" w:qFormat="1"/>
-    <w:lsdException w:name="Light Shading" w:semiHidden="0" w:uiPriority="60" w:unhideWhenUsed="0"/>
-    <w:lsdException w:name="Light List" w:semiHidden="0" w:uiPriority="61" w:unhideWhenUsed="0"/>
-    <w:lsdException w:name="Light Grid" w:semiHidden="0" w:uiPriority="62" w:unhideWhenUsed="0"/>
-    <w:lsdException w:name="Medium Shading 1" w:semiHidden="0" w:uiPriority="63" w:unhideWhenUsed="0"/>
-    <w:lsdException w:name="Medium Shading 2" w:semiHidden="0" w:uiPriority="64" w:unhideWhenUsed="0"/>
-    <w:lsdException w:name="Medium List 1" w:semiHidden="0" w:uiPriority="65" w:unhideWhenUsed="0"/>
-    <w:lsdException w:name="Medium List 2" w:semiHidden="0" w:uiPriority="66" w:unhideWhenUsed="0"/>
-    <w:lsdException w:name="Medium Grid 1" w:semiHidden="0" w:uiPriority="67" w:unhideWhenUsed="0"/>
-    <w:lsdException w:name="Medium Grid 2" w:semiHidden="0" w:uiPriority="68" w:unhideWhenUsed="0"/>
-    <w:lsdException w:name="Medium Grid 3" w:semiHidden="0" w:uiPriority="69" w:unhideWhenUsed="0"/>
-    <w:lsdException w:name="Dark List" w:semiHidden="0" w:uiPriority="70" w:unhideWhenUsed="0"/>
-    <w:lsdException w:name="Colorful Shading" w:semiHidden="0" w:uiPriority="71" w:unhideWhenUsed="0"/>
-    <w:lsdException w:name="Colorful List" w:semiHidden="0" w:uiPriority="72" w:unhideWhenUsed="0"/>
-    <w:lsdException w:name="Colorful Grid" w:semiHidden="0" w:uiPriority="73" w:unhideWhenUsed="0"/>
-    <w:lsdException w:name="Light Shading Accent 1" w:semiHidden="0" w:uiPriority="60" w:unhideWhenUsed="0"/>
-    <w:lsdException w:name="Light List Accent 1" w:semiHidden="0" w:uiPriority="61" w:unhideWhenUsed="0"/>
-    <w:lsdException w:name="Light Grid Accent 1" w:semiHidden="0" w:uiPriority="62" w:unhideWhenUsed="0"/>
-    <w:lsdException w:name="Medium Shading 1 Accent 1" w:semiHidden="0" w:uiPriority="63" w:unhideWhenUsed="0"/>
-    <w:lsdException w:name="Medium Shading 2 Accent 1" w:semiHidden="0" w:uiPriority="64" w:unhideWhenUsed="0"/>
-    <w:lsdException w:name="Medium List 1 Accent 1" w:semiHidden="0" w:uiPriority="65" w:unhideWhenUsed="0"/>
-    <w:lsdException w:name="Revision" w:unhideWhenUsed="0"/>
-    <w:lsdException w:name="List Paragraph" w:semiHidden="0" w:uiPriority="34" w:unhideWhenUsed="0" w:qFormat="1"/>
-    <w:lsdException w:name="Quote" w:semiHidden="0" w:uiPriority="29" w:unhideWhenUsed="0" w:qFormat="1"/>
-    <w:lsdException w:name="Intense Quote" w:semiHidden="0" w:uiPriority="30" w:unhideWhenUsed="0" w:qFormat="1"/>
-    <w:lsdException w:name="Medium List 2 Accent 1" w:semiHidden="0" w:uiPriority="66" w:unhideWhenUsed="0"/>
-    <w:lsdException w:name="Medium Grid 1 Accent 1" w:semiHidden="0" w:uiPriority="67" w:unhideWhenUsed="0"/>
-    <w:lsdException w:name="Medium Grid 2 Accent 1" w:semiHidden="0" w:uiPriority="68" w:unhideWhenUsed="0"/>
-    <w:lsdException w:name="Medium Grid 3 Accent 1" w:semiHidden="0" w:uiPriority="69" w:unhideWhenUsed="0"/>
-    <w:lsdException w:name="Dark List Accent 1" w:semiHidden="0" w:uiPriority="70" w:unhideWhenUsed="0"/>
-    <w:lsdException w:name="Colorful Shading Accent 1" w:semiHidden="0" w:uiPriority="71" w:unhideWhenUsed="0"/>
-    <w:lsdException w:name="Colorful List Accent 1" w:semiHidden="0" w:uiPriority="72" w:unhideWhenUsed="0"/>
-    <w:lsdException w:name="Colorful Grid Accent 1" w:semiHidden="0" w:uiPriority="73" w:unhideWhenUsed="0"/>
-    <w:lsdException w:name="Light Shading Accent 2" w:semiHidden="0" w:uiPriority="60" w:unhideWhenUsed="0"/>
-    <w:lsdException w:name="Light List Accent 2" w:semiHidden="0" w:uiPriority="61" w:unhideWhenUsed="0"/>
-    <w:lsdException w:name="Light Grid Accent 2" w:semiHidden="0" w:uiPriority="62" w:unhideWhenUsed="0"/>
-    <w:lsdException w:name="Medium Shading 1 Accent 2" w:semiHidden="0" w:uiPriority="63" w:unhideWhenUsed="0"/>
-    <w:lsdException w:name="Medium Shading 2 Accent 2" w:semiHidden="0" w:uiPriority="64" w:unhideWhenUsed="0"/>
-    <w:lsdException w:name="Medium List 1 Accent 2" w:semiHidden="0" w:uiPriority="65" w:unhideWhenUsed="0"/>
-    <w:lsdException w:name="Medium List 2 Accent 2" w:semiHidden="0" w:uiPriority="66" w:unhideWhenUsed="0"/>
-    <w:lsdException w:name="Medium Grid 1 Accent 2" w:semiHidden="0" w:uiPriority="67" w:unhideWhenUsed="0"/>
-    <w:lsdException w:name="Medium Grid 2 Accent 2" w:semiHidden="0" w:uiPriority="68" w:unhideWhenUsed="0"/>
-    <w:lsdException w:name="Medium Grid 3 Accent 2" w:semiHidden="0" w:uiPriority="69" w:unhideWhenUsed="0"/>
-    <w:lsdException w:name="Dark List Accent 2" w:semiHidden="0" w:uiPriority="70" w:unhideWhenUsed="0"/>
-    <w:lsdException w:name="Colorful Shading Accent 2" w:semiHidden="0" w:uiPriority="71" w:unhideWhenUsed="0"/>
-    <w:lsdException w:name="Colorful List Accent 2" w:semiHidden="0" w:uiPriority="72" w:unhideWhenUsed="0"/>
-    <w:lsdException w:name="Colorful Grid Accent 2" w:semiHidden="0" w:uiPriority="73" w:unhideWhenUsed="0"/>
-    <w:lsdException w:name="Light Shading Accent 3" w:semiHidden="0" w:uiPriority="60" w:unhideWhenUsed="0"/>
-    <w:lsdException w:name="Light List Accent 3" w:semiHidden="0" w:uiPriority="61" w:unhideWhenUsed="0"/>
-    <w:lsdException w:name="Light Grid Accent 3" w:semiHidden="0" w:uiPriority="62" w:unhideWhenUsed="0"/>
-    <w:lsdException w:name="Medium Shading 1 Accent 3" w:semiHidden="0" w:uiPriority="63" w:unhideWhenUsed="0"/>
-    <w:lsdException w:name="Medium Shading 2 Accent 3" w:semiHidden="0" w:uiPriority="64" w:unhideWhenUsed="0"/>
-    <w:lsdException w:name="Medium List 1 Accent 3" w:semiHidden="0" w:uiPriority="65" w:unhideWhenUsed="0"/>
-    <w:lsdException w:name="Medium List 2 Accent 3" w:semiHidden="0" w:uiPriority="66" w:unhideWhenUsed="0"/>
-    <w:lsdException w:name="Medium Grid 1 Accent 3" w:semiHidden="0" w:uiPriority="67" w:unhideWhenUsed="0"/>
-    <w:lsdException w:name="Medium Grid 2 Accent 3" w:semiHidden="0" w:uiPriority="68" w:unhideWhenUsed="0"/>
-    <w:lsdException w:name="Medium Grid 3 Accent 3" w:semiHidden="0" w:uiPriority="69" w:unhideWhenUsed="0"/>
-    <w:lsdException w:name="Dark List Accent 3" w:semiHidden="0" w:uiPriority="70" w:unhideWhenUsed="0"/>
-    <w:lsdException w:name="Colorful Shading Accent 3" w:semiHidden="0" w:uiPriority="71" w:unhideWhenUsed="0"/>
-    <w:lsdException w:name="Colorful List Accent 3" w:semiHidden="0" w:uiPriority="72" w:unhideWhenUsed="0"/>
-    <w:lsdException w:name="Colorful Grid Accent 3" w:semiHidden="0" w:uiPriority="73" w:unhideWhenUsed="0"/>
-    <w:lsdException w:name="Light Shading Accent 4" w:semiHidden="0" w:uiPriority="60" w:unhideWhenUsed="0"/>
-    <w:lsdException w:name="Light List Accent 4" w:semiHidden="0" w:uiPriority="61" w:unhideWhenUsed="0"/>
-    <w:lsdException w:name="Light Grid Accent 4" w:semiHidden="0" w:uiPriority="62" w:unhideWhenUsed="0"/>
-    <w:lsdException w:name="Medium Shading 1 Accent 4" w:semiHidden="0" w:uiPriority="63" w:unhideWhenUsed="0"/>
-    <w:lsdException w:name="Medium Shading 2 Accent 4" w:semiHidden="0" w:uiPriority="64" w:unhideWhenUsed="0"/>
-    <w:lsdException w:name="Medium List 1 Accent 4" w:semiHidden="0" w:uiPriority="65" w:unhideWhenUsed="0"/>
-    <w:lsdException w:name="Medium List 2 Accent 4" w:semiHidden="0" w:uiPriority="66" w:unhideWhenUsed="0"/>
-    <w:lsdException w:name="Medium Grid 1 Accent 4" w:semiHidden="0" w:uiPriority="67" w:unhideWhenUsed="0"/>
-    <w:lsdException w:name="Medium Grid 2 Accent 4" w:semiHidden="0" w:uiPriority="68" w:unhideWhenUsed="0"/>
-    <w:lsdException w:name="Medium Grid 3 Accent 4" w:semiHidden="0" w:uiPriority="69" w:unhideWhenUsed="0"/>
-    <w:lsdException w:name="Dark List Accent 4" w:semiHidden="0" w:uiPriority="70" w:unhideWhenUsed="0"/>
-    <w:lsdException w:name="Colorful Shading Accent 4" w:semiHidden="0" w:uiPriority="71" w:unhideWhenUsed="0"/>
-    <w:lsdException w:name="Colorful List Accent 4" w:semiHidden="0" w:uiPriority="72" w:unhideWhenUsed="0"/>
-    <w:lsdException w:name="Colorful Grid Accent 4" w:semiHidden="0" w:uiPriority="73" w:unhideWhenUsed="0"/>
-    <w:lsdException w:name="Light Shading Accent 5" w:semiHidden="0" w:uiPriority="60" w:unhideWhenUsed="0"/>
-    <w:lsdException w:name="Light List Accent 5" w:semiHidden="0" w:uiPriority="61" w:unhideWhenUsed="0"/>
-    <w:lsdException w:name="Light Grid Accent 5" w:semiHidden="0" w:uiPriority="62" w:unhideWhenUsed="0"/>
-    <w:lsdException w:name="Medium Shading 1 Accent 5" w:semiHidden="0" w:uiPriority="63" w:unhideWhenUsed="0"/>
-    <w:lsdException w:name="Medium Shading 2 Accent 5" w:semiHidden="0" w:uiPriority="64" w:unhideWhenUsed="0"/>
-    <w:lsdException w:name="Medium List 1 Accent 5" w:semiHidden="0" w:uiPriority="65" w:unhideWhenUsed="0"/>
-    <w:lsdException w:name="Medium List 2 Accent 5" w:semiHidden="0" w:uiPriority="66" w:unhideWhenUsed="0"/>
-    <w:lsdException w:name="Medium Grid 1 Accent 5" w:semiHidden="0" w:uiPriority="67" w:unhideWhenUsed="0"/>
-    <w:lsdException w:name="Medium Grid 2 Accent 5" w:semiHidden="0" w:uiPriority="68" w:unhideWhenUsed="0"/>
-    <w:lsdException w:name="Medium Grid 3 Accent 5" w:semiHidden="0" w:uiPriority="69" w:unhideWhenUsed="0"/>
-    <w:lsdException w:name="Dark List Accent 5" w:semiHidden="0" w:uiPriority="70" w:unhideWhenUsed="0"/>
-    <w:lsdException w:name="Colorful Shading Accent 5" w:semiHidden="0" w:uiPriority="71" w:unhideWhenUsed="0"/>
-    <w:lsdException w:name="Colorful List Accent 5" w:semiHidden="0" w:uiPriority="72" w:unhideWhenUsed="0"/>
-    <w:lsdException w:name="Colorful Grid Accent 5" w:semiHidden="0" w:uiPriority="73" w:unhideWhenUsed="0"/>
-    <w:lsdException w:name="Light Shading Accent 6" w:semiHidden="0" w:uiPriority="60" w:unhideWhenUsed="0"/>
-    <w:lsdException w:name="Light List Accent 6" w:semiHidden="0" w:uiPriority="61" w:unhideWhenUsed="0"/>
-    <w:lsdException w:name="Light Grid Accent 6" w:semiHidden="0" w:uiPriority="62" w:unhideWhenUsed="0"/>
-    <w:lsdException w:name="Medium Shading 1 Accent 6" w:semiHidden="0" w:uiPriority="63" w:unhideWhenUsed="0"/>
-    <w:lsdException w:name="Medium Shading 2 Accent 6" w:semiHidden="0" w:uiPriority="64" w:unhideWhenUsed="0"/>
-    <w:lsdException w:name="Medium List 1 Accent 6" w:semiHidden="0" w:uiPriority="65" w:unhideWhenUsed="0"/>
-    <w:lsdException w:name="Medium List 2 Accent 6" w:semiHidden="0" w:uiPriority="66" w:unhideWhenUsed="0"/>
-    <w:lsdException w:name="Medium Grid 1 Accent 6" w:semiHidden="0" w:uiPriority="67" w:unhideWhenUsed="0"/>
-    <w:lsdException w:name="Medium Grid 2 Accent 6" w:semiHidden="0" w:uiPriority="68" w:unhideWhenUsed="0"/>
-    <w:lsdException w:name="Medium Grid 3 Accent 6" w:semiHidden="0" w:uiPriority="69" w:unhideWhenUsed="0"/>
-    <w:lsdException w:name="Dark List Accent 6" w:semiHidden="0" w:uiPriority="70" w:unhideWhenUsed="0"/>
-    <w:lsdException w:name="Colorful Shading Accent 6" w:semiHidden="0" w:uiPriority="71" w:unhideWhenUsed="0"/>
-    <w:lsdException w:name="Colorful List Accent 6" w:semiHidden="0" w:uiPriority="72" w:unhideWhenUsed="0"/>
-    <w:lsdException w:name="Colorful Grid Accent 6" w:semiHidden="0" w:uiPriority="73" w:unhideWhenUsed="0"/>
-    <w:lsdException w:name="Subtle Emphasis" w:semiHidden="0" w:uiPriority="19" w:unhideWhenUsed="0" w:qFormat="1"/>
-    <w:lsdException w:name="Intense Emphasis" w:semiHidden="0" w:uiPriority="21" w:unhideWhenUsed="0" w:qFormat="1"/>
-    <w:lsdException w:name="Subtle Reference" w:semiHidden="0" w:uiPriority="31" w:unhideWhenUsed="0" w:qFormat="1"/>
-    <w:lsdException w:name="Intense Reference" w:semiHidden="0" w:uiPriority="32" w:unhideWhenUsed="0" w:qFormat="1"/>
-    <w:lsdException w:name="Book Title" w:semiHidden="0" w:uiPriority="33" w:unhideWhenUsed="0" w:qFormat="1"/>
-    <w:lsdException w:name="Bibliography" w:uiPriority="37"/>
-    <w:lsdException w:name="TOC Heading" w:uiPriority="39" w:qFormat="1"/>
-  </w:latentStyles>
-  <w:style w:type="paragraph" w:default="1" w:styleId="Normal">
-    <w:name w:val="Normal"/>
-    <w:qFormat/>
-  </w:style>
-  <w:style w:type="character" w:default="1" w:styleId="DefaultParagraphFont">
-    <w:name w:val="Default Paragraph Font"/>
-    <w:uiPriority w:val="1"/>
-    <w:semiHidden/>
-    <w:unhideWhenUsed/>
-  </w:style>
-  <w:style w:type="table" w:default="1" w:styleId="TableNormal">
-    <w:name w:val="Normal Table"/>
-    <w:uiPriority w:val="99"/>
-    <w:semiHidden/>
-    <w:unhideWhenUsed/>
-    <w:tblPr>
-      <w:tblInd w:w="0" w:type="dxa"/>
-      <w:tblCellMar>
-        <w:top w:w="0" w:type="dxa"/>
-        <w:left w:w="108" w:type="dxa"/>
-        <w:bottom w:w="0" w:type="dxa"/>
-        <w:right w:w="108" w:type="dxa"/>
-      </w:tblCellMar>
-    </w:tblPr>
-  </w:style>
-  <w:style w:type="numbering" w:default="1" w:styleId="NoList">
-    <w:name w:val="No List"/>
-    <w:uiPriority w:val="99"/>
-    <w:semiHidden/>
-    <w:unhideWhenUsed/>
-  </w:style>
-</w:styles>
-</file>
-
 <file path=word/theme/theme1.xml><?xml version="1.0" encoding="utf-8"?>
 <a:theme xmlns:a="http://schemas.openxmlformats.org/drawingml/2006/main" name="Office Theme">
   <a:themeElements>

</xml_diff>